<commit_message>
Added sort tail and head screens
</commit_message>
<xml_diff>
--- a/5lab.docx
+++ b/5lab.docx
@@ -2105,13 +2105,7 @@
         <w:rPr>
           <w:rFonts w:ascii="Courier New" w:hAnsi="Courier New" w:cs="Courier New"/>
         </w:rPr>
-        <w:t>}</w:t>
-      </w:r>
-      <w:r>
-        <w:rPr>
-          <w:rFonts w:ascii="Courier New" w:hAnsi="Courier New" w:cs="Courier New"/>
-        </w:rPr>
-        <w:t xml:space="preserve"> </w:t>
+        <w:t xml:space="preserve">} </w:t>
       </w:r>
     </w:p>
     <w:p>
@@ -2176,21 +2170,187 @@
     </w:p>
     <w:p/>
     <w:p>
+      <w:r>
+        <w:rPr>
+          <w:noProof/>
+        </w:rPr>
+        <w:drawing>
+          <wp:inline distT="0" distB="0" distL="0" distR="0">
+            <wp:extent cx="6645910" cy="2105660"/>
+            <wp:effectExtent l="0" t="0" r="0" b="2540"/>
+            <wp:docPr id="2" name="Рисунок 2"/>
+            <wp:cNvGraphicFramePr>
+              <a:graphicFrameLocks xmlns:a="http://schemas.openxmlformats.org/drawingml/2006/main" noChangeAspect="1"/>
+            </wp:cNvGraphicFramePr>
+            <a:graphic xmlns:a="http://schemas.openxmlformats.org/drawingml/2006/main">
+              <a:graphicData uri="http://schemas.openxmlformats.org/drawingml/2006/picture">
+                <pic:pic xmlns:pic="http://schemas.openxmlformats.org/drawingml/2006/picture">
+                  <pic:nvPicPr>
+                    <pic:cNvPr id="2" name="Снимок экрана 2020-04-08 в 00.25.12.png"/>
+                    <pic:cNvPicPr/>
+                  </pic:nvPicPr>
+                  <pic:blipFill>
+                    <a:blip r:embed="rId5">
+                      <a:extLst>
+                        <a:ext uri="{28A0092B-C50C-407E-A947-70E740481C1C}">
+                          <a14:useLocalDpi xmlns:a14="http://schemas.microsoft.com/office/drawing/2010/main" val="0"/>
+                        </a:ext>
+                      </a:extLst>
+                    </a:blip>
+                    <a:stretch>
+                      <a:fillRect/>
+                    </a:stretch>
+                  </pic:blipFill>
+                  <pic:spPr>
+                    <a:xfrm>
+                      <a:off x="0" y="0"/>
+                      <a:ext cx="6645910" cy="2105660"/>
+                    </a:xfrm>
+                    <a:prstGeom prst="rect">
+                      <a:avLst/>
+                    </a:prstGeom>
+                  </pic:spPr>
+                </pic:pic>
+              </a:graphicData>
+            </a:graphic>
+          </wp:inline>
+        </w:drawing>
+      </w:r>
+    </w:p>
+    <w:p/>
+    <w:p>
       <w:pPr>
         <w:pStyle w:val="a3"/>
+        <w:rPr>
+          <w:rFonts w:ascii="Times New Roman,Italic" w:hAnsi="Times New Roman,Italic"/>
+        </w:rPr>
       </w:pPr>
       <w:r>
         <w:rPr>
           <w:rFonts w:eastAsiaTheme="minorHAnsi"/>
           <w:lang w:eastAsia="en-US"/>
         </w:rPr>
+        <w:lastRenderedPageBreak/>
         <w:t xml:space="preserve">2) </w:t>
       </w:r>
       <w:r>
         <w:rPr>
           <w:rFonts w:ascii="Times New Roman,Italic" w:hAnsi="Times New Roman,Italic"/>
         </w:rPr>
-        <w:t xml:space="preserve">Вариант 9, 19. </w:t>
+        <w:t>Ва</w:t>
+      </w:r>
+      <w:r>
+        <w:rPr>
+          <w:rFonts w:ascii="Times New Roman,Italic" w:hAnsi="Times New Roman,Italic"/>
+          <w:noProof/>
+        </w:rPr>
+        <w:drawing>
+          <wp:inline distT="0" distB="0" distL="0" distR="0">
+            <wp:extent cx="6645910" cy="5331460"/>
+            <wp:effectExtent l="0" t="0" r="0" b="2540"/>
+            <wp:docPr id="9" name="Рисунок 9"/>
+            <wp:cNvGraphicFramePr>
+              <a:graphicFrameLocks xmlns:a="http://schemas.openxmlformats.org/drawingml/2006/main" noChangeAspect="1"/>
+            </wp:cNvGraphicFramePr>
+            <a:graphic xmlns:a="http://schemas.openxmlformats.org/drawingml/2006/main">
+              <a:graphicData uri="http://schemas.openxmlformats.org/drawingml/2006/picture">
+                <pic:pic xmlns:pic="http://schemas.openxmlformats.org/drawingml/2006/picture">
+                  <pic:nvPicPr>
+                    <pic:cNvPr id="9" name="Снимок экрана 2020-04-08 в 00.14.23.png"/>
+                    <pic:cNvPicPr/>
+                  </pic:nvPicPr>
+                  <pic:blipFill>
+                    <a:blip r:embed="rId6">
+                      <a:extLst>
+                        <a:ext uri="{28A0092B-C50C-407E-A947-70E740481C1C}">
+                          <a14:useLocalDpi xmlns:a14="http://schemas.microsoft.com/office/drawing/2010/main" val="0"/>
+                        </a:ext>
+                      </a:extLst>
+                    </a:blip>
+                    <a:stretch>
+                      <a:fillRect/>
+                    </a:stretch>
+                  </pic:blipFill>
+                  <pic:spPr>
+                    <a:xfrm>
+                      <a:off x="0" y="0"/>
+                      <a:ext cx="6645910" cy="5331460"/>
+                    </a:xfrm>
+                    <a:prstGeom prst="rect">
+                      <a:avLst/>
+                    </a:prstGeom>
+                  </pic:spPr>
+                </pic:pic>
+              </a:graphicData>
+            </a:graphic>
+          </wp:inline>
+        </w:drawing>
+      </w:r>
+      <w:r>
+        <w:rPr>
+          <w:rFonts w:ascii="Times New Roman,Italic" w:hAnsi="Times New Roman,Italic"/>
+          <w:noProof/>
+        </w:rPr>
+        <w:lastRenderedPageBreak/>
+        <w:drawing>
+          <wp:inline distT="0" distB="0" distL="0" distR="0">
+            <wp:extent cx="6645910" cy="5331460"/>
+            <wp:effectExtent l="0" t="0" r="0" b="2540"/>
+            <wp:docPr id="7" name="Рисунок 7"/>
+            <wp:cNvGraphicFramePr>
+              <a:graphicFrameLocks xmlns:a="http://schemas.openxmlformats.org/drawingml/2006/main" noChangeAspect="1"/>
+            </wp:cNvGraphicFramePr>
+            <a:graphic xmlns:a="http://schemas.openxmlformats.org/drawingml/2006/main">
+              <a:graphicData uri="http://schemas.openxmlformats.org/drawingml/2006/picture">
+                <pic:pic xmlns:pic="http://schemas.openxmlformats.org/drawingml/2006/picture">
+                  <pic:nvPicPr>
+                    <pic:cNvPr id="7" name="Снимок экрана 2020-04-08 в 00.23.15.png"/>
+                    <pic:cNvPicPr/>
+                  </pic:nvPicPr>
+                  <pic:blipFill>
+                    <a:blip r:embed="rId7">
+                      <a:extLst>
+                        <a:ext uri="{28A0092B-C50C-407E-A947-70E740481C1C}">
+                          <a14:useLocalDpi xmlns:a14="http://schemas.microsoft.com/office/drawing/2010/main" val="0"/>
+                        </a:ext>
+                      </a:extLst>
+                    </a:blip>
+                    <a:stretch>
+                      <a:fillRect/>
+                    </a:stretch>
+                  </pic:blipFill>
+                  <pic:spPr>
+                    <a:xfrm>
+                      <a:off x="0" y="0"/>
+                      <a:ext cx="6645910" cy="5331460"/>
+                    </a:xfrm>
+                    <a:prstGeom prst="rect">
+                      <a:avLst/>
+                    </a:prstGeom>
+                  </pic:spPr>
+                </pic:pic>
+              </a:graphicData>
+            </a:graphic>
+          </wp:inline>
+        </w:drawing>
+      </w:r>
+    </w:p>
+    <w:p>
+      <w:pPr>
+        <w:pStyle w:val="a3"/>
+      </w:pPr>
+      <w:r>
+        <w:rPr>
+          <w:rFonts w:ascii="Times New Roman,Italic" w:hAnsi="Times New Roman,Italic"/>
+          <w:lang w:val="en-US"/>
+        </w:rPr>
+        <w:t>Ва</w:t>
+      </w:r>
+      <w:r>
+        <w:rPr>
+          <w:rFonts w:ascii="Times New Roman,Italic" w:hAnsi="Times New Roman,Italic"/>
+        </w:rPr>
+        <w:t xml:space="preserve">риант 9, 19. </w:t>
       </w:r>
       <w:r>
         <w:t xml:space="preserve">Создайте отдельные текстовые файлы для каждой секции руководства, и поместите туда эти секции. </w:t>
@@ -2223,6 +2383,65 @@
       <w:pPr>
         <w:rPr>
           <w:rFonts w:ascii="Courier New" w:eastAsiaTheme="minorHAnsi" w:hAnsi="Courier New" w:cs="Courier New"/>
+          <w:lang w:eastAsia="en-US"/>
+        </w:rPr>
+      </w:pPr>
+      <w:r>
+        <w:rPr>
+          <w:rFonts w:ascii="Courier New" w:eastAsiaTheme="minorHAnsi" w:hAnsi="Courier New" w:cs="Courier New"/>
+          <w:lang w:eastAsia="en-US"/>
+        </w:rPr>
+        <w:t>#</w:t>
+      </w:r>
+      <w:r>
+        <w:rPr>
+          <w:rFonts w:ascii="Courier New" w:eastAsiaTheme="minorHAnsi" w:hAnsi="Courier New" w:cs="Courier New"/>
+          <w:lang w:val="en-US" w:eastAsia="en-US"/>
+        </w:rPr>
+        <w:t>include</w:t>
+      </w:r>
+      <w:r>
+        <w:rPr>
+          <w:rFonts w:ascii="Courier New" w:eastAsiaTheme="minorHAnsi" w:hAnsi="Courier New" w:cs="Courier New"/>
+          <w:lang w:eastAsia="en-US"/>
+        </w:rPr>
+        <w:t xml:space="preserve"> &lt;</w:t>
+      </w:r>
+      <w:proofErr w:type="spellStart"/>
+      <w:r>
+        <w:rPr>
+          <w:rFonts w:ascii="Courier New" w:eastAsiaTheme="minorHAnsi" w:hAnsi="Courier New" w:cs="Courier New"/>
+          <w:lang w:val="en-US" w:eastAsia="en-US"/>
+        </w:rPr>
+        <w:t>stdio</w:t>
+      </w:r>
+      <w:proofErr w:type="spellEnd"/>
+      <w:r>
+        <w:rPr>
+          <w:rFonts w:ascii="Courier New" w:eastAsiaTheme="minorHAnsi" w:hAnsi="Courier New" w:cs="Courier New"/>
+          <w:lang w:eastAsia="en-US"/>
+        </w:rPr>
+        <w:t>.</w:t>
+      </w:r>
+      <w:r>
+        <w:rPr>
+          <w:rFonts w:ascii="Courier New" w:eastAsiaTheme="minorHAnsi" w:hAnsi="Courier New" w:cs="Courier New"/>
+          <w:lang w:val="en-US" w:eastAsia="en-US"/>
+        </w:rPr>
+        <w:t>h</w:t>
+      </w:r>
+      <w:r>
+        <w:rPr>
+          <w:rFonts w:ascii="Courier New" w:eastAsiaTheme="minorHAnsi" w:hAnsi="Courier New" w:cs="Courier New"/>
+          <w:lang w:eastAsia="en-US"/>
+        </w:rPr>
+        <w:t>&gt;</w:t>
+      </w:r>
+    </w:p>
+    <w:p>
+      <w:pPr>
+        <w:rPr>
+          <w:rFonts w:ascii="Courier New" w:eastAsiaTheme="minorHAnsi" w:hAnsi="Courier New" w:cs="Courier New"/>
           <w:lang w:val="en-US" w:eastAsia="en-US"/>
         </w:rPr>
       </w:pPr>
@@ -2239,7 +2458,7 @@
           <w:rFonts w:ascii="Courier New" w:eastAsiaTheme="minorHAnsi" w:hAnsi="Courier New" w:cs="Courier New"/>
           <w:lang w:val="en-US" w:eastAsia="en-US"/>
         </w:rPr>
-        <w:t>stdio.h</w:t>
+        <w:t>stdlib.h</w:t>
       </w:r>
       <w:proofErr w:type="spellEnd"/>
       <w:r>
@@ -2270,7 +2489,7 @@
           <w:rFonts w:ascii="Courier New" w:eastAsiaTheme="minorHAnsi" w:hAnsi="Courier New" w:cs="Courier New"/>
           <w:lang w:val="en-US" w:eastAsia="en-US"/>
         </w:rPr>
-        <w:t>stdlib.h</w:t>
+        <w:t>string.h</w:t>
       </w:r>
       <w:proofErr w:type="spellEnd"/>
       <w:r>
@@ -2301,7 +2520,7 @@
           <w:rFonts w:ascii="Courier New" w:eastAsiaTheme="minorHAnsi" w:hAnsi="Courier New" w:cs="Courier New"/>
           <w:lang w:val="en-US" w:eastAsia="en-US"/>
         </w:rPr>
-        <w:t>string.h</w:t>
+        <w:t>fcntl.h</w:t>
       </w:r>
       <w:proofErr w:type="spellEnd"/>
       <w:r>
@@ -2324,6 +2543,68 @@
           <w:rFonts w:ascii="Courier New" w:eastAsiaTheme="minorHAnsi" w:hAnsi="Courier New" w:cs="Courier New"/>
           <w:lang w:val="en-US" w:eastAsia="en-US"/>
         </w:rPr>
+        <w:t>#include &lt;sys/</w:t>
+      </w:r>
+      <w:proofErr w:type="spellStart"/>
+      <w:r>
+        <w:rPr>
+          <w:rFonts w:ascii="Courier New" w:eastAsiaTheme="minorHAnsi" w:hAnsi="Courier New" w:cs="Courier New"/>
+          <w:lang w:val="en-US" w:eastAsia="en-US"/>
+        </w:rPr>
+        <w:t>types.h</w:t>
+      </w:r>
+      <w:proofErr w:type="spellEnd"/>
+      <w:r>
+        <w:rPr>
+          <w:rFonts w:ascii="Courier New" w:eastAsiaTheme="minorHAnsi" w:hAnsi="Courier New" w:cs="Courier New"/>
+          <w:lang w:val="en-US" w:eastAsia="en-US"/>
+        </w:rPr>
+        <w:t>&gt;</w:t>
+      </w:r>
+    </w:p>
+    <w:p>
+      <w:pPr>
+        <w:rPr>
+          <w:rFonts w:ascii="Courier New" w:eastAsiaTheme="minorHAnsi" w:hAnsi="Courier New" w:cs="Courier New"/>
+          <w:lang w:val="en-US" w:eastAsia="en-US"/>
+        </w:rPr>
+      </w:pPr>
+      <w:r>
+        <w:rPr>
+          <w:rFonts w:ascii="Courier New" w:eastAsiaTheme="minorHAnsi" w:hAnsi="Courier New" w:cs="Courier New"/>
+          <w:lang w:val="en-US" w:eastAsia="en-US"/>
+        </w:rPr>
+        <w:t>#include &lt;sys/</w:t>
+      </w:r>
+      <w:proofErr w:type="spellStart"/>
+      <w:r>
+        <w:rPr>
+          <w:rFonts w:ascii="Courier New" w:eastAsiaTheme="minorHAnsi" w:hAnsi="Courier New" w:cs="Courier New"/>
+          <w:lang w:val="en-US" w:eastAsia="en-US"/>
+        </w:rPr>
+        <w:t>stat.h</w:t>
+      </w:r>
+      <w:proofErr w:type="spellEnd"/>
+      <w:r>
+        <w:rPr>
+          <w:rFonts w:ascii="Courier New" w:eastAsiaTheme="minorHAnsi" w:hAnsi="Courier New" w:cs="Courier New"/>
+          <w:lang w:val="en-US" w:eastAsia="en-US"/>
+        </w:rPr>
+        <w:t>&gt;</w:t>
+      </w:r>
+    </w:p>
+    <w:p>
+      <w:pPr>
+        <w:rPr>
+          <w:rFonts w:ascii="Courier New" w:eastAsiaTheme="minorHAnsi" w:hAnsi="Courier New" w:cs="Courier New"/>
+          <w:lang w:val="en-US" w:eastAsia="en-US"/>
+        </w:rPr>
+      </w:pPr>
+      <w:r>
+        <w:rPr>
+          <w:rFonts w:ascii="Courier New" w:eastAsiaTheme="minorHAnsi" w:hAnsi="Courier New" w:cs="Courier New"/>
+          <w:lang w:val="en-US" w:eastAsia="en-US"/>
+        </w:rPr>
         <w:t>#include &lt;</w:t>
       </w:r>
       <w:proofErr w:type="spellStart"/>
@@ -2332,7 +2613,7 @@
           <w:rFonts w:ascii="Courier New" w:eastAsiaTheme="minorHAnsi" w:hAnsi="Courier New" w:cs="Courier New"/>
           <w:lang w:val="en-US" w:eastAsia="en-US"/>
         </w:rPr>
-        <w:t>fcntl.h</w:t>
+        <w:t>unistd.h</w:t>
       </w:r>
       <w:proofErr w:type="spellEnd"/>
       <w:r>
@@ -2347,115 +2628,6 @@
       <w:pPr>
         <w:rPr>
           <w:rFonts w:ascii="Courier New" w:eastAsiaTheme="minorHAnsi" w:hAnsi="Courier New" w:cs="Courier New"/>
-          <w:lang w:val="en-US" w:eastAsia="en-US"/>
-        </w:rPr>
-      </w:pPr>
-      <w:r>
-        <w:rPr>
-          <w:rFonts w:ascii="Courier New" w:eastAsiaTheme="minorHAnsi" w:hAnsi="Courier New" w:cs="Courier New"/>
-          <w:lang w:val="en-US" w:eastAsia="en-US"/>
-        </w:rPr>
-        <w:t>#include &lt;sys/</w:t>
-      </w:r>
-      <w:proofErr w:type="spellStart"/>
-      <w:r>
-        <w:rPr>
-          <w:rFonts w:ascii="Courier New" w:eastAsiaTheme="minorHAnsi" w:hAnsi="Courier New" w:cs="Courier New"/>
-          <w:lang w:val="en-US" w:eastAsia="en-US"/>
-        </w:rPr>
-        <w:t>types.h</w:t>
-      </w:r>
-      <w:proofErr w:type="spellEnd"/>
-      <w:r>
-        <w:rPr>
-          <w:rFonts w:ascii="Courier New" w:eastAsiaTheme="minorHAnsi" w:hAnsi="Courier New" w:cs="Courier New"/>
-          <w:lang w:val="en-US" w:eastAsia="en-US"/>
-        </w:rPr>
-        <w:t>&gt;</w:t>
-      </w:r>
-    </w:p>
-    <w:p>
-      <w:pPr>
-        <w:rPr>
-          <w:rFonts w:ascii="Courier New" w:eastAsiaTheme="minorHAnsi" w:hAnsi="Courier New" w:cs="Courier New"/>
-          <w:lang w:val="en-US" w:eastAsia="en-US"/>
-        </w:rPr>
-      </w:pPr>
-      <w:r>
-        <w:rPr>
-          <w:rFonts w:ascii="Courier New" w:eastAsiaTheme="minorHAnsi" w:hAnsi="Courier New" w:cs="Courier New"/>
-          <w:lang w:val="en-US" w:eastAsia="en-US"/>
-        </w:rPr>
-        <w:t>#include &lt;sys/</w:t>
-      </w:r>
-      <w:proofErr w:type="spellStart"/>
-      <w:r>
-        <w:rPr>
-          <w:rFonts w:ascii="Courier New" w:eastAsiaTheme="minorHAnsi" w:hAnsi="Courier New" w:cs="Courier New"/>
-          <w:lang w:val="en-US" w:eastAsia="en-US"/>
-        </w:rPr>
-        <w:t>stat.h</w:t>
-      </w:r>
-      <w:proofErr w:type="spellEnd"/>
-      <w:r>
-        <w:rPr>
-          <w:rFonts w:ascii="Courier New" w:eastAsiaTheme="minorHAnsi" w:hAnsi="Courier New" w:cs="Courier New"/>
-          <w:lang w:val="en-US" w:eastAsia="en-US"/>
-        </w:rPr>
-        <w:t>&gt;</w:t>
-      </w:r>
-    </w:p>
-    <w:p>
-      <w:pPr>
-        <w:rPr>
-          <w:rFonts w:ascii="Courier New" w:eastAsiaTheme="minorHAnsi" w:hAnsi="Courier New" w:cs="Courier New"/>
-          <w:lang w:eastAsia="en-US"/>
-        </w:rPr>
-      </w:pPr>
-      <w:r>
-        <w:rPr>
-          <w:rFonts w:ascii="Courier New" w:eastAsiaTheme="minorHAnsi" w:hAnsi="Courier New" w:cs="Courier New"/>
-          <w:lang w:eastAsia="en-US"/>
-        </w:rPr>
-        <w:t>#</w:t>
-      </w:r>
-      <w:proofErr w:type="spellStart"/>
-      <w:r>
-        <w:rPr>
-          <w:rFonts w:ascii="Courier New" w:eastAsiaTheme="minorHAnsi" w:hAnsi="Courier New" w:cs="Courier New"/>
-          <w:lang w:eastAsia="en-US"/>
-        </w:rPr>
-        <w:t>include</w:t>
-      </w:r>
-      <w:proofErr w:type="spellEnd"/>
-      <w:r>
-        <w:rPr>
-          <w:rFonts w:ascii="Courier New" w:eastAsiaTheme="minorHAnsi" w:hAnsi="Courier New" w:cs="Courier New"/>
-          <w:lang w:eastAsia="en-US"/>
-        </w:rPr>
-        <w:t xml:space="preserve"> &lt;</w:t>
-      </w:r>
-      <w:proofErr w:type="spellStart"/>
-      <w:r>
-        <w:rPr>
-          <w:rFonts w:ascii="Courier New" w:eastAsiaTheme="minorHAnsi" w:hAnsi="Courier New" w:cs="Courier New"/>
-          <w:lang w:eastAsia="en-US"/>
-        </w:rPr>
-        <w:t>unistd.h</w:t>
-      </w:r>
-      <w:proofErr w:type="spellEnd"/>
-      <w:r>
-        <w:rPr>
-          <w:rFonts w:ascii="Courier New" w:eastAsiaTheme="minorHAnsi" w:hAnsi="Courier New" w:cs="Courier New"/>
-          <w:lang w:eastAsia="en-US"/>
-        </w:rPr>
-        <w:t>&gt;</w:t>
-      </w:r>
-    </w:p>
-    <w:p>
-      <w:pPr>
-        <w:rPr>
-          <w:rFonts w:ascii="Courier New" w:eastAsiaTheme="minorHAnsi" w:hAnsi="Courier New" w:cs="Courier New"/>
           <w:lang w:eastAsia="en-US"/>
         </w:rPr>
       </w:pPr>
@@ -2568,6 +2740,287 @@
           <w:lang w:eastAsia="en-US"/>
         </w:rPr>
         <w:t xml:space="preserve"> p=0;</w:t>
+      </w:r>
+    </w:p>
+    <w:p>
+      <w:pPr>
+        <w:rPr>
+          <w:rFonts w:ascii="Courier New" w:eastAsiaTheme="minorHAnsi" w:hAnsi="Courier New" w:cs="Courier New"/>
+          <w:lang w:eastAsia="en-US"/>
+        </w:rPr>
+      </w:pPr>
+      <w:r>
+        <w:rPr>
+          <w:rFonts w:ascii="Courier New" w:eastAsiaTheme="minorHAnsi" w:hAnsi="Courier New" w:cs="Courier New"/>
+          <w:lang w:eastAsia="en-US"/>
+        </w:rPr>
+        <w:t xml:space="preserve">    </w:t>
+      </w:r>
+      <w:proofErr w:type="spellStart"/>
+      <w:r>
+        <w:rPr>
+          <w:rFonts w:ascii="Courier New" w:eastAsiaTheme="minorHAnsi" w:hAnsi="Courier New" w:cs="Courier New"/>
+          <w:lang w:eastAsia="en-US"/>
+        </w:rPr>
+        <w:t>int</w:t>
+      </w:r>
+      <w:proofErr w:type="spellEnd"/>
+      <w:r>
+        <w:rPr>
+          <w:rFonts w:ascii="Courier New" w:eastAsiaTheme="minorHAnsi" w:hAnsi="Courier New" w:cs="Courier New"/>
+          <w:lang w:eastAsia="en-US"/>
+        </w:rPr>
+        <w:t xml:space="preserve"> </w:t>
+      </w:r>
+      <w:proofErr w:type="spellStart"/>
+      <w:r>
+        <w:rPr>
+          <w:rFonts w:ascii="Courier New" w:eastAsiaTheme="minorHAnsi" w:hAnsi="Courier New" w:cs="Courier New"/>
+          <w:lang w:eastAsia="en-US"/>
+        </w:rPr>
+        <w:t>numofsec</w:t>
+      </w:r>
+      <w:proofErr w:type="spellEnd"/>
+      <w:r>
+        <w:rPr>
+          <w:rFonts w:ascii="Courier New" w:eastAsiaTheme="minorHAnsi" w:hAnsi="Courier New" w:cs="Courier New"/>
+          <w:lang w:eastAsia="en-US"/>
+        </w:rPr>
+        <w:t>[11]; // считает, сколько всего секций в руководстве и записывает номер строки, с которой начинается новая секция</w:t>
+      </w:r>
+    </w:p>
+    <w:p>
+      <w:pPr>
+        <w:rPr>
+          <w:rFonts w:ascii="Courier New" w:eastAsiaTheme="minorHAnsi" w:hAnsi="Courier New" w:cs="Courier New"/>
+          <w:lang w:eastAsia="en-US"/>
+        </w:rPr>
+      </w:pPr>
+      <w:r>
+        <w:rPr>
+          <w:rFonts w:ascii="Courier New" w:eastAsiaTheme="minorHAnsi" w:hAnsi="Courier New" w:cs="Courier New"/>
+          <w:lang w:eastAsia="en-US"/>
+        </w:rPr>
+        <w:t xml:space="preserve">    //считываем текст руководства со стандартного потока ввода</w:t>
+      </w:r>
+    </w:p>
+    <w:p>
+      <w:pPr>
+        <w:rPr>
+          <w:rFonts w:ascii="Courier New" w:eastAsiaTheme="minorHAnsi" w:hAnsi="Courier New" w:cs="Courier New"/>
+          <w:lang w:eastAsia="en-US"/>
+        </w:rPr>
+      </w:pPr>
+      <w:r>
+        <w:rPr>
+          <w:rFonts w:ascii="Courier New" w:eastAsiaTheme="minorHAnsi" w:hAnsi="Courier New" w:cs="Courier New"/>
+          <w:lang w:eastAsia="en-US"/>
+        </w:rPr>
+        <w:t xml:space="preserve">    </w:t>
+      </w:r>
+      <w:proofErr w:type="spellStart"/>
+      <w:r>
+        <w:rPr>
+          <w:rFonts w:ascii="Courier New" w:eastAsiaTheme="minorHAnsi" w:hAnsi="Courier New" w:cs="Courier New"/>
+          <w:lang w:eastAsia="en-US"/>
+        </w:rPr>
+        <w:t>char</w:t>
+      </w:r>
+      <w:proofErr w:type="spellEnd"/>
+      <w:r>
+        <w:rPr>
+          <w:rFonts w:ascii="Courier New" w:eastAsiaTheme="minorHAnsi" w:hAnsi="Courier New" w:cs="Courier New"/>
+          <w:lang w:eastAsia="en-US"/>
+        </w:rPr>
+        <w:t xml:space="preserve"> </w:t>
+      </w:r>
+      <w:proofErr w:type="spellStart"/>
+      <w:r>
+        <w:rPr>
+          <w:rFonts w:ascii="Courier New" w:eastAsiaTheme="minorHAnsi" w:hAnsi="Courier New" w:cs="Courier New"/>
+          <w:lang w:eastAsia="en-US"/>
+        </w:rPr>
+        <w:t>str</w:t>
+      </w:r>
+      <w:proofErr w:type="spellEnd"/>
+      <w:r>
+        <w:rPr>
+          <w:rFonts w:ascii="Courier New" w:eastAsiaTheme="minorHAnsi" w:hAnsi="Courier New" w:cs="Courier New"/>
+          <w:lang w:eastAsia="en-US"/>
+        </w:rPr>
+        <w:t>[9000]; //сюда запишу текст руководства</w:t>
+      </w:r>
+    </w:p>
+    <w:p>
+      <w:pPr>
+        <w:rPr>
+          <w:rFonts w:ascii="Courier New" w:eastAsiaTheme="minorHAnsi" w:hAnsi="Courier New" w:cs="Courier New"/>
+          <w:lang w:eastAsia="en-US"/>
+        </w:rPr>
+      </w:pPr>
+      <w:r>
+        <w:rPr>
+          <w:rFonts w:ascii="Courier New" w:eastAsiaTheme="minorHAnsi" w:hAnsi="Courier New" w:cs="Courier New"/>
+          <w:lang w:eastAsia="en-US"/>
+        </w:rPr>
+        <w:t xml:space="preserve">    </w:t>
+      </w:r>
+      <w:proofErr w:type="spellStart"/>
+      <w:r>
+        <w:rPr>
+          <w:rFonts w:ascii="Courier New" w:eastAsiaTheme="minorHAnsi" w:hAnsi="Courier New" w:cs="Courier New"/>
+          <w:lang w:eastAsia="en-US"/>
+        </w:rPr>
+        <w:t>char</w:t>
+      </w:r>
+      <w:proofErr w:type="spellEnd"/>
+      <w:r>
+        <w:rPr>
+          <w:rFonts w:ascii="Courier New" w:eastAsiaTheme="minorHAnsi" w:hAnsi="Courier New" w:cs="Courier New"/>
+          <w:lang w:eastAsia="en-US"/>
+        </w:rPr>
+        <w:t xml:space="preserve"> s[1000][100]; //отдельная строка текста руководства</w:t>
+      </w:r>
+    </w:p>
+    <w:p>
+      <w:pPr>
+        <w:rPr>
+          <w:rFonts w:ascii="Courier New" w:eastAsiaTheme="minorHAnsi" w:hAnsi="Courier New" w:cs="Courier New"/>
+          <w:lang w:eastAsia="en-US"/>
+        </w:rPr>
+      </w:pPr>
+      <w:r>
+        <w:rPr>
+          <w:rFonts w:ascii="Courier New" w:eastAsiaTheme="minorHAnsi" w:hAnsi="Courier New" w:cs="Courier New"/>
+          <w:lang w:eastAsia="en-US"/>
+        </w:rPr>
+        <w:t xml:space="preserve">    </w:t>
+      </w:r>
+      <w:proofErr w:type="spellStart"/>
+      <w:r>
+        <w:rPr>
+          <w:rFonts w:ascii="Courier New" w:eastAsiaTheme="minorHAnsi" w:hAnsi="Courier New" w:cs="Courier New"/>
+          <w:lang w:eastAsia="en-US"/>
+        </w:rPr>
+        <w:t>int</w:t>
+      </w:r>
+      <w:proofErr w:type="spellEnd"/>
+      <w:r>
+        <w:rPr>
+          <w:rFonts w:ascii="Courier New" w:eastAsiaTheme="minorHAnsi" w:hAnsi="Courier New" w:cs="Courier New"/>
+          <w:lang w:eastAsia="en-US"/>
+        </w:rPr>
+        <w:t xml:space="preserve"> j=0, i;</w:t>
+      </w:r>
+    </w:p>
+    <w:p>
+      <w:pPr>
+        <w:rPr>
+          <w:rFonts w:ascii="Courier New" w:eastAsiaTheme="minorHAnsi" w:hAnsi="Courier New" w:cs="Courier New"/>
+          <w:lang w:eastAsia="en-US"/>
+        </w:rPr>
+      </w:pPr>
+      <w:r>
+        <w:rPr>
+          <w:rFonts w:ascii="Courier New" w:eastAsiaTheme="minorHAnsi" w:hAnsi="Courier New" w:cs="Courier New"/>
+          <w:lang w:eastAsia="en-US"/>
+        </w:rPr>
+        <w:t xml:space="preserve">    </w:t>
+      </w:r>
+      <w:proofErr w:type="spellStart"/>
+      <w:r>
+        <w:rPr>
+          <w:rFonts w:ascii="Courier New" w:eastAsiaTheme="minorHAnsi" w:hAnsi="Courier New" w:cs="Courier New"/>
+          <w:lang w:eastAsia="en-US"/>
+        </w:rPr>
+        <w:t>read</w:t>
+      </w:r>
+      <w:proofErr w:type="spellEnd"/>
+      <w:r>
+        <w:rPr>
+          <w:rFonts w:ascii="Courier New" w:eastAsiaTheme="minorHAnsi" w:hAnsi="Courier New" w:cs="Courier New"/>
+          <w:lang w:eastAsia="en-US"/>
+        </w:rPr>
+        <w:t>(0,str,9000); //считываю стандартный поток ввода</w:t>
+      </w:r>
+    </w:p>
+    <w:p>
+      <w:pPr>
+        <w:rPr>
+          <w:rFonts w:ascii="Courier New" w:eastAsiaTheme="minorHAnsi" w:hAnsi="Courier New" w:cs="Courier New"/>
+          <w:lang w:eastAsia="en-US"/>
+        </w:rPr>
+      </w:pPr>
+      <w:r>
+        <w:rPr>
+          <w:rFonts w:ascii="Courier New" w:eastAsiaTheme="minorHAnsi" w:hAnsi="Courier New" w:cs="Courier New"/>
+          <w:lang w:eastAsia="en-US"/>
+        </w:rPr>
+        <w:t xml:space="preserve">    </w:t>
+      </w:r>
+      <w:proofErr w:type="spellStart"/>
+      <w:r>
+        <w:rPr>
+          <w:rFonts w:ascii="Courier New" w:eastAsiaTheme="minorHAnsi" w:hAnsi="Courier New" w:cs="Courier New"/>
+          <w:lang w:eastAsia="en-US"/>
+        </w:rPr>
+        <w:t>char</w:t>
+      </w:r>
+      <w:proofErr w:type="spellEnd"/>
+      <w:r>
+        <w:rPr>
+          <w:rFonts w:ascii="Courier New" w:eastAsiaTheme="minorHAnsi" w:hAnsi="Courier New" w:cs="Courier New"/>
+          <w:lang w:eastAsia="en-US"/>
+        </w:rPr>
+        <w:t xml:space="preserve"> *</w:t>
+      </w:r>
+      <w:proofErr w:type="spellStart"/>
+      <w:r>
+        <w:rPr>
+          <w:rFonts w:ascii="Courier New" w:eastAsiaTheme="minorHAnsi" w:hAnsi="Courier New" w:cs="Courier New"/>
+          <w:lang w:eastAsia="en-US"/>
+        </w:rPr>
+        <w:t>line</w:t>
+      </w:r>
+      <w:proofErr w:type="spellEnd"/>
+      <w:r>
+        <w:rPr>
+          <w:rFonts w:ascii="Courier New" w:eastAsiaTheme="minorHAnsi" w:hAnsi="Courier New" w:cs="Courier New"/>
+          <w:lang w:eastAsia="en-US"/>
+        </w:rPr>
+        <w:t xml:space="preserve"> = </w:t>
+      </w:r>
+      <w:proofErr w:type="spellStart"/>
+      <w:r>
+        <w:rPr>
+          <w:rFonts w:ascii="Courier New" w:eastAsiaTheme="minorHAnsi" w:hAnsi="Courier New" w:cs="Courier New"/>
+          <w:lang w:eastAsia="en-US"/>
+        </w:rPr>
+        <w:t>strtok</w:t>
+      </w:r>
+      <w:proofErr w:type="spellEnd"/>
+      <w:r>
+        <w:rPr>
+          <w:rFonts w:ascii="Courier New" w:eastAsiaTheme="minorHAnsi" w:hAnsi="Courier New" w:cs="Courier New"/>
+          <w:lang w:eastAsia="en-US"/>
+        </w:rPr>
+        <w:t>(</w:t>
+      </w:r>
+      <w:proofErr w:type="spellStart"/>
+      <w:r>
+        <w:rPr>
+          <w:rFonts w:ascii="Courier New" w:eastAsiaTheme="minorHAnsi" w:hAnsi="Courier New" w:cs="Courier New"/>
+          <w:lang w:eastAsia="en-US"/>
+        </w:rPr>
+        <w:t>str</w:t>
+      </w:r>
+      <w:proofErr w:type="spellEnd"/>
+      <w:r>
+        <w:rPr>
+          <w:rFonts w:ascii="Courier New" w:eastAsiaTheme="minorHAnsi" w:hAnsi="Courier New" w:cs="Courier New"/>
+          <w:lang w:eastAsia="en-US"/>
+        </w:rPr>
+        <w:t>, "\n"); // указатель на отдельную строку</w:t>
       </w:r>
     </w:p>
     <w:p>
@@ -2591,59 +3044,852 @@
           <w:rFonts w:ascii="Courier New" w:eastAsiaTheme="minorHAnsi" w:hAnsi="Courier New" w:cs="Courier New"/>
           <w:lang w:eastAsia="en-US"/>
         </w:rPr>
-        <w:t>int</w:t>
-      </w:r>
-      <w:proofErr w:type="spellEnd"/>
-      <w:r>
-        <w:rPr>
-          <w:rFonts w:ascii="Courier New" w:eastAsiaTheme="minorHAnsi" w:hAnsi="Courier New" w:cs="Courier New"/>
-          <w:lang w:eastAsia="en-US"/>
+        <w:t>while</w:t>
+      </w:r>
+      <w:proofErr w:type="spellEnd"/>
+      <w:r>
+        <w:rPr>
+          <w:rFonts w:ascii="Courier New" w:eastAsiaTheme="minorHAnsi" w:hAnsi="Courier New" w:cs="Courier New"/>
+          <w:lang w:eastAsia="en-US"/>
+        </w:rPr>
+        <w:t xml:space="preserve"> (</w:t>
+      </w:r>
+      <w:proofErr w:type="spellStart"/>
+      <w:r>
+        <w:rPr>
+          <w:rFonts w:ascii="Courier New" w:eastAsiaTheme="minorHAnsi" w:hAnsi="Courier New" w:cs="Courier New"/>
+          <w:lang w:eastAsia="en-US"/>
+        </w:rPr>
+        <w:t>line</w:t>
+      </w:r>
+      <w:proofErr w:type="spellEnd"/>
+      <w:r>
+        <w:rPr>
+          <w:rFonts w:ascii="Courier New" w:eastAsiaTheme="minorHAnsi" w:hAnsi="Courier New" w:cs="Courier New"/>
+          <w:lang w:eastAsia="en-US"/>
+        </w:rPr>
+        <w:t xml:space="preserve">!= NULL){ // пока не поделим весь </w:t>
+      </w:r>
+      <w:proofErr w:type="spellStart"/>
+      <w:r>
+        <w:rPr>
+          <w:rFonts w:ascii="Courier New" w:eastAsiaTheme="minorHAnsi" w:hAnsi="Courier New" w:cs="Courier New"/>
+          <w:lang w:eastAsia="en-US"/>
+        </w:rPr>
+        <w:t>str</w:t>
+      </w:r>
+      <w:proofErr w:type="spellEnd"/>
+      <w:r>
+        <w:rPr>
+          <w:rFonts w:ascii="Courier New" w:eastAsiaTheme="minorHAnsi" w:hAnsi="Courier New" w:cs="Courier New"/>
+          <w:lang w:eastAsia="en-US"/>
+        </w:rPr>
+        <w:t xml:space="preserve"> на строки</w:t>
+      </w:r>
+    </w:p>
+    <w:p>
+      <w:pPr>
+        <w:rPr>
+          <w:rFonts w:ascii="Courier New" w:eastAsiaTheme="minorHAnsi" w:hAnsi="Courier New" w:cs="Courier New"/>
+          <w:lang w:eastAsia="en-US"/>
+        </w:rPr>
+      </w:pPr>
+      <w:r>
+        <w:rPr>
+          <w:rFonts w:ascii="Courier New" w:eastAsiaTheme="minorHAnsi" w:hAnsi="Courier New" w:cs="Courier New"/>
+          <w:lang w:eastAsia="en-US"/>
+        </w:rPr>
+        <w:t xml:space="preserve">        </w:t>
+      </w:r>
+      <w:proofErr w:type="spellStart"/>
+      <w:r>
+        <w:rPr>
+          <w:rFonts w:ascii="Courier New" w:eastAsiaTheme="minorHAnsi" w:hAnsi="Courier New" w:cs="Courier New"/>
+          <w:lang w:eastAsia="en-US"/>
+        </w:rPr>
+        <w:t>strcpy</w:t>
+      </w:r>
+      <w:proofErr w:type="spellEnd"/>
+      <w:r>
+        <w:rPr>
+          <w:rFonts w:ascii="Courier New" w:eastAsiaTheme="minorHAnsi" w:hAnsi="Courier New" w:cs="Courier New"/>
+          <w:lang w:eastAsia="en-US"/>
+        </w:rPr>
+        <w:t xml:space="preserve">(s[j], </w:t>
+      </w:r>
+      <w:proofErr w:type="spellStart"/>
+      <w:r>
+        <w:rPr>
+          <w:rFonts w:ascii="Courier New" w:eastAsiaTheme="minorHAnsi" w:hAnsi="Courier New" w:cs="Courier New"/>
+          <w:lang w:eastAsia="en-US"/>
+        </w:rPr>
+        <w:t>line</w:t>
+      </w:r>
+      <w:proofErr w:type="spellEnd"/>
+      <w:r>
+        <w:rPr>
+          <w:rFonts w:ascii="Courier New" w:eastAsiaTheme="minorHAnsi" w:hAnsi="Courier New" w:cs="Courier New"/>
+          <w:lang w:eastAsia="en-US"/>
+        </w:rPr>
+        <w:t>); // записываем новую строку</w:t>
+      </w:r>
+    </w:p>
+    <w:p>
+      <w:pPr>
+        <w:rPr>
+          <w:rFonts w:ascii="Courier New" w:eastAsiaTheme="minorHAnsi" w:hAnsi="Courier New" w:cs="Courier New"/>
+          <w:lang w:val="en-US" w:eastAsia="en-US"/>
+        </w:rPr>
+      </w:pPr>
+      <w:r>
+        <w:rPr>
+          <w:rFonts w:ascii="Courier New" w:eastAsiaTheme="minorHAnsi" w:hAnsi="Courier New" w:cs="Courier New"/>
+          <w:lang w:eastAsia="en-US"/>
+        </w:rPr>
+        <w:t xml:space="preserve">        </w:t>
+      </w:r>
+      <w:r>
+        <w:rPr>
+          <w:rFonts w:ascii="Courier New" w:eastAsiaTheme="minorHAnsi" w:hAnsi="Courier New" w:cs="Courier New"/>
+          <w:lang w:val="en-US" w:eastAsia="en-US"/>
+        </w:rPr>
+        <w:t xml:space="preserve">line = </w:t>
+      </w:r>
+      <w:proofErr w:type="spellStart"/>
+      <w:r>
+        <w:rPr>
+          <w:rFonts w:ascii="Courier New" w:eastAsiaTheme="minorHAnsi" w:hAnsi="Courier New" w:cs="Courier New"/>
+          <w:lang w:val="en-US" w:eastAsia="en-US"/>
+        </w:rPr>
+        <w:t>strtok</w:t>
+      </w:r>
+      <w:proofErr w:type="spellEnd"/>
+      <w:r>
+        <w:rPr>
+          <w:rFonts w:ascii="Courier New" w:eastAsiaTheme="minorHAnsi" w:hAnsi="Courier New" w:cs="Courier New"/>
+          <w:lang w:val="en-US" w:eastAsia="en-US"/>
+        </w:rPr>
+        <w:t xml:space="preserve">(NULL, "\n"); // </w:t>
+      </w:r>
+      <w:r>
+        <w:rPr>
+          <w:rFonts w:ascii="Courier New" w:eastAsiaTheme="minorHAnsi" w:hAnsi="Courier New" w:cs="Courier New"/>
+          <w:lang w:eastAsia="en-US"/>
+        </w:rPr>
+        <w:t>опустошаем</w:t>
+      </w:r>
+      <w:r>
+        <w:rPr>
+          <w:rFonts w:ascii="Courier New" w:eastAsiaTheme="minorHAnsi" w:hAnsi="Courier New" w:cs="Courier New"/>
+          <w:lang w:val="en-US" w:eastAsia="en-US"/>
+        </w:rPr>
+        <w:t xml:space="preserve"> line</w:t>
+      </w:r>
+    </w:p>
+    <w:p>
+      <w:pPr>
+        <w:rPr>
+          <w:rFonts w:ascii="Courier New" w:eastAsiaTheme="minorHAnsi" w:hAnsi="Courier New" w:cs="Courier New"/>
+          <w:lang w:eastAsia="en-US"/>
+        </w:rPr>
+      </w:pPr>
+      <w:r>
+        <w:rPr>
+          <w:rFonts w:ascii="Courier New" w:eastAsiaTheme="minorHAnsi" w:hAnsi="Courier New" w:cs="Courier New"/>
+          <w:lang w:val="en-US" w:eastAsia="en-US"/>
+        </w:rPr>
+        <w:t xml:space="preserve">        </w:t>
+      </w:r>
+      <w:r>
+        <w:rPr>
+          <w:rFonts w:ascii="Courier New" w:eastAsiaTheme="minorHAnsi" w:hAnsi="Courier New" w:cs="Courier New"/>
+          <w:lang w:eastAsia="en-US"/>
+        </w:rPr>
+        <w:t>j++; //переход к новой строке</w:t>
+      </w:r>
+    </w:p>
+    <w:p>
+      <w:pPr>
+        <w:rPr>
+          <w:rFonts w:ascii="Courier New" w:eastAsiaTheme="minorHAnsi" w:hAnsi="Courier New" w:cs="Courier New"/>
+          <w:lang w:eastAsia="en-US"/>
+        </w:rPr>
+      </w:pPr>
+      <w:r>
+        <w:rPr>
+          <w:rFonts w:ascii="Courier New" w:eastAsiaTheme="minorHAnsi" w:hAnsi="Courier New" w:cs="Courier New"/>
+          <w:lang w:eastAsia="en-US"/>
+        </w:rPr>
+        <w:t xml:space="preserve">    }</w:t>
+      </w:r>
+    </w:p>
+    <w:p>
+      <w:pPr>
+        <w:rPr>
+          <w:rFonts w:ascii="Courier New" w:eastAsiaTheme="minorHAnsi" w:hAnsi="Courier New" w:cs="Courier New"/>
+          <w:lang w:eastAsia="en-US"/>
+        </w:rPr>
+      </w:pPr>
+    </w:p>
+    <w:p>
+      <w:pPr>
+        <w:rPr>
+          <w:rFonts w:ascii="Courier New" w:eastAsiaTheme="minorHAnsi" w:hAnsi="Courier New" w:cs="Courier New"/>
+          <w:lang w:eastAsia="en-US"/>
+        </w:rPr>
+      </w:pPr>
+      <w:r>
+        <w:rPr>
+          <w:rFonts w:ascii="Courier New" w:eastAsiaTheme="minorHAnsi" w:hAnsi="Courier New" w:cs="Courier New"/>
+          <w:lang w:eastAsia="en-US"/>
+        </w:rPr>
+        <w:t xml:space="preserve">    //ищу конкретно названия секций руководства</w:t>
+      </w:r>
+    </w:p>
+    <w:p>
+      <w:pPr>
+        <w:rPr>
+          <w:rFonts w:ascii="Courier New" w:eastAsiaTheme="minorHAnsi" w:hAnsi="Courier New" w:cs="Courier New"/>
+          <w:lang w:eastAsia="en-US"/>
+        </w:rPr>
+      </w:pPr>
+      <w:r>
+        <w:rPr>
+          <w:rFonts w:ascii="Courier New" w:eastAsiaTheme="minorHAnsi" w:hAnsi="Courier New" w:cs="Courier New"/>
+          <w:lang w:eastAsia="en-US"/>
+        </w:rPr>
+        <w:t xml:space="preserve">    </w:t>
+      </w:r>
+      <w:proofErr w:type="spellStart"/>
+      <w:r>
+        <w:rPr>
+          <w:rFonts w:ascii="Courier New" w:eastAsiaTheme="minorHAnsi" w:hAnsi="Courier New" w:cs="Courier New"/>
+          <w:lang w:eastAsia="en-US"/>
+        </w:rPr>
+        <w:t>for</w:t>
+      </w:r>
+      <w:proofErr w:type="spellEnd"/>
+      <w:r>
+        <w:rPr>
+          <w:rFonts w:ascii="Courier New" w:eastAsiaTheme="minorHAnsi" w:hAnsi="Courier New" w:cs="Courier New"/>
+          <w:lang w:eastAsia="en-US"/>
+        </w:rPr>
+        <w:t>(i=0; i&lt;j; i++)</w:t>
+      </w:r>
+    </w:p>
+    <w:p>
+      <w:pPr>
+        <w:rPr>
+          <w:rFonts w:ascii="Courier New" w:eastAsiaTheme="minorHAnsi" w:hAnsi="Courier New" w:cs="Courier New"/>
+          <w:lang w:val="en-US" w:eastAsia="en-US"/>
+        </w:rPr>
+      </w:pPr>
+      <w:r>
+        <w:rPr>
+          <w:rFonts w:ascii="Courier New" w:eastAsiaTheme="minorHAnsi" w:hAnsi="Courier New" w:cs="Courier New"/>
+          <w:lang w:eastAsia="en-US"/>
+        </w:rPr>
+        <w:t xml:space="preserve">    </w:t>
+      </w:r>
+      <w:r>
+        <w:rPr>
+          <w:rFonts w:ascii="Courier New" w:eastAsiaTheme="minorHAnsi" w:hAnsi="Courier New" w:cs="Courier New"/>
+          <w:lang w:val="en-US" w:eastAsia="en-US"/>
+        </w:rPr>
+        <w:t>{</w:t>
+      </w:r>
+    </w:p>
+    <w:p>
+      <w:pPr>
+        <w:rPr>
+          <w:rFonts w:ascii="Courier New" w:eastAsiaTheme="minorHAnsi" w:hAnsi="Courier New" w:cs="Courier New"/>
+          <w:lang w:val="en-US" w:eastAsia="en-US"/>
+        </w:rPr>
+      </w:pPr>
+      <w:r>
+        <w:rPr>
+          <w:rFonts w:ascii="Courier New" w:eastAsiaTheme="minorHAnsi" w:hAnsi="Courier New" w:cs="Courier New"/>
+          <w:lang w:val="en-US" w:eastAsia="en-US"/>
+        </w:rPr>
+        <w:t xml:space="preserve">        int k=0;</w:t>
+      </w:r>
+    </w:p>
+    <w:p>
+      <w:pPr>
+        <w:rPr>
+          <w:rFonts w:ascii="Courier New" w:eastAsiaTheme="minorHAnsi" w:hAnsi="Courier New" w:cs="Courier New"/>
+          <w:lang w:eastAsia="en-US"/>
+        </w:rPr>
+      </w:pPr>
+      <w:r>
+        <w:rPr>
+          <w:rFonts w:ascii="Courier New" w:eastAsiaTheme="minorHAnsi" w:hAnsi="Courier New" w:cs="Courier New"/>
+          <w:lang w:val="en-US" w:eastAsia="en-US"/>
+        </w:rPr>
+        <w:t xml:space="preserve">        if(</w:t>
+      </w:r>
+      <w:proofErr w:type="spellStart"/>
+      <w:r>
+        <w:rPr>
+          <w:rFonts w:ascii="Courier New" w:eastAsiaTheme="minorHAnsi" w:hAnsi="Courier New" w:cs="Courier New"/>
+          <w:lang w:val="en-US" w:eastAsia="en-US"/>
+        </w:rPr>
+        <w:t>strchr</w:t>
+      </w:r>
+      <w:proofErr w:type="spellEnd"/>
+      <w:r>
+        <w:rPr>
+          <w:rFonts w:ascii="Courier New" w:eastAsiaTheme="minorHAnsi" w:hAnsi="Courier New" w:cs="Courier New"/>
+          <w:lang w:val="en-US" w:eastAsia="en-US"/>
+        </w:rPr>
+        <w:t>(alphabet, s[</w:t>
+      </w:r>
+      <w:proofErr w:type="spellStart"/>
+      <w:r>
+        <w:rPr>
+          <w:rFonts w:ascii="Courier New" w:eastAsiaTheme="minorHAnsi" w:hAnsi="Courier New" w:cs="Courier New"/>
+          <w:lang w:val="en-US" w:eastAsia="en-US"/>
+        </w:rPr>
+        <w:t>i</w:t>
+      </w:r>
+      <w:proofErr w:type="spellEnd"/>
+      <w:r>
+        <w:rPr>
+          <w:rFonts w:ascii="Courier New" w:eastAsiaTheme="minorHAnsi" w:hAnsi="Courier New" w:cs="Courier New"/>
+          <w:lang w:val="en-US" w:eastAsia="en-US"/>
+        </w:rPr>
+        <w:t xml:space="preserve">][0]) != </w:t>
+      </w:r>
+      <w:r>
+        <w:rPr>
+          <w:rFonts w:ascii="Courier New" w:eastAsiaTheme="minorHAnsi" w:hAnsi="Courier New" w:cs="Courier New"/>
+          <w:lang w:eastAsia="en-US"/>
+        </w:rPr>
+        <w:t>NULL) // если 1 элемент - большая буква</w:t>
+      </w:r>
+    </w:p>
+    <w:p>
+      <w:pPr>
+        <w:rPr>
+          <w:rFonts w:ascii="Courier New" w:eastAsiaTheme="minorHAnsi" w:hAnsi="Courier New" w:cs="Courier New"/>
+          <w:lang w:eastAsia="en-US"/>
+        </w:rPr>
+      </w:pPr>
+      <w:r>
+        <w:rPr>
+          <w:rFonts w:ascii="Courier New" w:eastAsiaTheme="minorHAnsi" w:hAnsi="Courier New" w:cs="Courier New"/>
+          <w:lang w:eastAsia="en-US"/>
+        </w:rPr>
+        <w:t xml:space="preserve">        {</w:t>
+      </w:r>
+    </w:p>
+    <w:p>
+      <w:pPr>
+        <w:rPr>
+          <w:rFonts w:ascii="Courier New" w:eastAsiaTheme="minorHAnsi" w:hAnsi="Courier New" w:cs="Courier New"/>
+          <w:lang w:eastAsia="en-US"/>
+        </w:rPr>
+      </w:pPr>
+      <w:r>
+        <w:rPr>
+          <w:rFonts w:ascii="Courier New" w:eastAsiaTheme="minorHAnsi" w:hAnsi="Courier New" w:cs="Courier New"/>
+          <w:lang w:eastAsia="en-US"/>
+        </w:rPr>
+        <w:t xml:space="preserve">            </w:t>
+      </w:r>
+      <w:r>
+        <w:rPr>
+          <w:rFonts w:ascii="Courier New" w:eastAsiaTheme="minorHAnsi" w:hAnsi="Courier New" w:cs="Courier New"/>
+          <w:lang w:val="en-US" w:eastAsia="en-US"/>
+        </w:rPr>
+        <w:t>while(</w:t>
+      </w:r>
+      <w:proofErr w:type="spellStart"/>
+      <w:r>
+        <w:rPr>
+          <w:rFonts w:ascii="Courier New" w:eastAsiaTheme="minorHAnsi" w:hAnsi="Courier New" w:cs="Courier New"/>
+          <w:lang w:val="en-US" w:eastAsia="en-US"/>
+        </w:rPr>
+        <w:t>strchr</w:t>
+      </w:r>
+      <w:proofErr w:type="spellEnd"/>
+      <w:r>
+        <w:rPr>
+          <w:rFonts w:ascii="Courier New" w:eastAsiaTheme="minorHAnsi" w:hAnsi="Courier New" w:cs="Courier New"/>
+          <w:lang w:val="en-US" w:eastAsia="en-US"/>
+        </w:rPr>
+        <w:t>(alphabet, s[</w:t>
+      </w:r>
+      <w:proofErr w:type="spellStart"/>
+      <w:r>
+        <w:rPr>
+          <w:rFonts w:ascii="Courier New" w:eastAsiaTheme="minorHAnsi" w:hAnsi="Courier New" w:cs="Courier New"/>
+          <w:lang w:val="en-US" w:eastAsia="en-US"/>
+        </w:rPr>
+        <w:t>i</w:t>
+      </w:r>
+      <w:proofErr w:type="spellEnd"/>
+      <w:r>
+        <w:rPr>
+          <w:rFonts w:ascii="Courier New" w:eastAsiaTheme="minorHAnsi" w:hAnsi="Courier New" w:cs="Courier New"/>
+          <w:lang w:val="en-US" w:eastAsia="en-US"/>
+        </w:rPr>
+        <w:t xml:space="preserve">][k]) != </w:t>
+      </w:r>
+      <w:r>
+        <w:rPr>
+          <w:rFonts w:ascii="Courier New" w:eastAsiaTheme="minorHAnsi" w:hAnsi="Courier New" w:cs="Courier New"/>
+          <w:lang w:eastAsia="en-US"/>
+        </w:rPr>
+        <w:t>NULL){ //если последующие - тоже большие буквы</w:t>
+      </w:r>
+    </w:p>
+    <w:p>
+      <w:pPr>
+        <w:rPr>
+          <w:rFonts w:ascii="Courier New" w:eastAsiaTheme="minorHAnsi" w:hAnsi="Courier New" w:cs="Courier New"/>
+          <w:lang w:eastAsia="en-US"/>
+        </w:rPr>
+      </w:pPr>
+      <w:r>
+        <w:rPr>
+          <w:rFonts w:ascii="Courier New" w:eastAsiaTheme="minorHAnsi" w:hAnsi="Courier New" w:cs="Courier New"/>
+          <w:lang w:eastAsia="en-US"/>
+        </w:rPr>
+        <w:t xml:space="preserve">                </w:t>
+      </w:r>
+      <w:proofErr w:type="spellStart"/>
+      <w:r>
+        <w:rPr>
+          <w:rFonts w:ascii="Courier New" w:eastAsiaTheme="minorHAnsi" w:hAnsi="Courier New" w:cs="Courier New"/>
+          <w:lang w:eastAsia="en-US"/>
+        </w:rPr>
+        <w:t>printf</w:t>
+      </w:r>
+      <w:proofErr w:type="spellEnd"/>
+      <w:r>
+        <w:rPr>
+          <w:rFonts w:ascii="Courier New" w:eastAsiaTheme="minorHAnsi" w:hAnsi="Courier New" w:cs="Courier New"/>
+          <w:lang w:eastAsia="en-US"/>
+        </w:rPr>
+        <w:t>("%</w:t>
+      </w:r>
+      <w:proofErr w:type="spellStart"/>
+      <w:r>
+        <w:rPr>
+          <w:rFonts w:ascii="Courier New" w:eastAsiaTheme="minorHAnsi" w:hAnsi="Courier New" w:cs="Courier New"/>
+          <w:lang w:eastAsia="en-US"/>
+        </w:rPr>
+        <w:t>c",s</w:t>
+      </w:r>
+      <w:proofErr w:type="spellEnd"/>
+      <w:r>
+        <w:rPr>
+          <w:rFonts w:ascii="Courier New" w:eastAsiaTheme="minorHAnsi" w:hAnsi="Courier New" w:cs="Courier New"/>
+          <w:lang w:eastAsia="en-US"/>
+        </w:rPr>
+        <w:t>[i][k]); //просмотр наименования секции (посимвольно)</w:t>
+      </w:r>
+    </w:p>
+    <w:p>
+      <w:pPr>
+        <w:rPr>
+          <w:rFonts w:ascii="Courier New" w:eastAsiaTheme="minorHAnsi" w:hAnsi="Courier New" w:cs="Courier New"/>
+          <w:lang w:eastAsia="en-US"/>
+        </w:rPr>
+      </w:pPr>
+      <w:r>
+        <w:rPr>
+          <w:rFonts w:ascii="Courier New" w:eastAsiaTheme="minorHAnsi" w:hAnsi="Courier New" w:cs="Courier New"/>
+          <w:lang w:eastAsia="en-US"/>
+        </w:rPr>
+        <w:t xml:space="preserve">                k++;</w:t>
+      </w:r>
+    </w:p>
+    <w:p>
+      <w:pPr>
+        <w:rPr>
+          <w:rFonts w:ascii="Courier New" w:eastAsiaTheme="minorHAnsi" w:hAnsi="Courier New" w:cs="Courier New"/>
+          <w:lang w:eastAsia="en-US"/>
+        </w:rPr>
+      </w:pPr>
+      <w:r>
+        <w:rPr>
+          <w:rFonts w:ascii="Courier New" w:eastAsiaTheme="minorHAnsi" w:hAnsi="Courier New" w:cs="Courier New"/>
+          <w:lang w:eastAsia="en-US"/>
+        </w:rPr>
+        <w:t xml:space="preserve">            }</w:t>
+      </w:r>
+    </w:p>
+    <w:p>
+      <w:pPr>
+        <w:rPr>
+          <w:rFonts w:ascii="Courier New" w:eastAsiaTheme="minorHAnsi" w:hAnsi="Courier New" w:cs="Courier New"/>
+          <w:lang w:eastAsia="en-US"/>
+        </w:rPr>
+      </w:pPr>
+      <w:r>
+        <w:rPr>
+          <w:rFonts w:ascii="Courier New" w:eastAsiaTheme="minorHAnsi" w:hAnsi="Courier New" w:cs="Courier New"/>
+          <w:lang w:eastAsia="en-US"/>
+        </w:rPr>
+        <w:t xml:space="preserve">            </w:t>
+      </w:r>
+      <w:proofErr w:type="spellStart"/>
+      <w:r>
+        <w:rPr>
+          <w:rFonts w:ascii="Courier New" w:eastAsiaTheme="minorHAnsi" w:hAnsi="Courier New" w:cs="Courier New"/>
+          <w:lang w:eastAsia="en-US"/>
+        </w:rPr>
+        <w:t>numofsec</w:t>
+      </w:r>
+      <w:proofErr w:type="spellEnd"/>
+      <w:r>
+        <w:rPr>
+          <w:rFonts w:ascii="Courier New" w:eastAsiaTheme="minorHAnsi" w:hAnsi="Courier New" w:cs="Courier New"/>
+          <w:lang w:eastAsia="en-US"/>
+        </w:rPr>
+        <w:t>[p] = i; //запоминаем начало секции</w:t>
+      </w:r>
+    </w:p>
+    <w:p>
+      <w:pPr>
+        <w:rPr>
+          <w:rFonts w:ascii="Courier New" w:eastAsiaTheme="minorHAnsi" w:hAnsi="Courier New" w:cs="Courier New"/>
+          <w:lang w:eastAsia="en-US"/>
+        </w:rPr>
+      </w:pPr>
+      <w:r>
+        <w:rPr>
+          <w:rFonts w:ascii="Courier New" w:eastAsiaTheme="minorHAnsi" w:hAnsi="Courier New" w:cs="Courier New"/>
+          <w:lang w:eastAsia="en-US"/>
+        </w:rPr>
+        <w:t xml:space="preserve">            </w:t>
+      </w:r>
+      <w:proofErr w:type="spellStart"/>
+      <w:r>
+        <w:rPr>
+          <w:rFonts w:ascii="Courier New" w:eastAsiaTheme="minorHAnsi" w:hAnsi="Courier New" w:cs="Courier New"/>
+          <w:lang w:eastAsia="en-US"/>
+        </w:rPr>
+        <w:t>printf</w:t>
+      </w:r>
+      <w:proofErr w:type="spellEnd"/>
+      <w:r>
+        <w:rPr>
+          <w:rFonts w:ascii="Courier New" w:eastAsiaTheme="minorHAnsi" w:hAnsi="Courier New" w:cs="Courier New"/>
+          <w:lang w:eastAsia="en-US"/>
+        </w:rPr>
+        <w:t>("%d",</w:t>
+      </w:r>
+      <w:proofErr w:type="spellStart"/>
+      <w:r>
+        <w:rPr>
+          <w:rFonts w:ascii="Courier New" w:eastAsiaTheme="minorHAnsi" w:hAnsi="Courier New" w:cs="Courier New"/>
+          <w:lang w:eastAsia="en-US"/>
+        </w:rPr>
+        <w:t>numofsec</w:t>
+      </w:r>
+      <w:proofErr w:type="spellEnd"/>
+      <w:r>
+        <w:rPr>
+          <w:rFonts w:ascii="Courier New" w:eastAsiaTheme="minorHAnsi" w:hAnsi="Courier New" w:cs="Courier New"/>
+          <w:lang w:eastAsia="en-US"/>
+        </w:rPr>
+        <w:t>[p]); // выводим номер строки, с которой начинается секция</w:t>
+      </w:r>
+    </w:p>
+    <w:p>
+      <w:pPr>
+        <w:rPr>
+          <w:rFonts w:ascii="Courier New" w:eastAsiaTheme="minorHAnsi" w:hAnsi="Courier New" w:cs="Courier New"/>
+          <w:lang w:val="en-US" w:eastAsia="en-US"/>
+        </w:rPr>
+      </w:pPr>
+      <w:r>
+        <w:rPr>
+          <w:rFonts w:ascii="Courier New" w:eastAsiaTheme="minorHAnsi" w:hAnsi="Courier New" w:cs="Courier New"/>
+          <w:lang w:eastAsia="en-US"/>
+        </w:rPr>
+        <w:t xml:space="preserve">            </w:t>
+      </w:r>
+      <w:r>
+        <w:rPr>
+          <w:rFonts w:ascii="Courier New" w:eastAsiaTheme="minorHAnsi" w:hAnsi="Courier New" w:cs="Courier New"/>
+          <w:lang w:val="en-US" w:eastAsia="en-US"/>
+        </w:rPr>
+        <w:t>p++;</w:t>
+      </w:r>
+    </w:p>
+    <w:p>
+      <w:pPr>
+        <w:rPr>
+          <w:rFonts w:ascii="Courier New" w:eastAsiaTheme="minorHAnsi" w:hAnsi="Courier New" w:cs="Courier New"/>
+          <w:lang w:val="en-US" w:eastAsia="en-US"/>
+        </w:rPr>
+      </w:pPr>
+      <w:r>
+        <w:rPr>
+          <w:rFonts w:ascii="Courier New" w:eastAsiaTheme="minorHAnsi" w:hAnsi="Courier New" w:cs="Courier New"/>
+          <w:lang w:val="en-US" w:eastAsia="en-US"/>
+        </w:rPr>
+        <w:t xml:space="preserve">            </w:t>
+      </w:r>
+      <w:proofErr w:type="spellStart"/>
+      <w:r>
+        <w:rPr>
+          <w:rFonts w:ascii="Courier New" w:eastAsiaTheme="minorHAnsi" w:hAnsi="Courier New" w:cs="Courier New"/>
+          <w:lang w:val="en-US" w:eastAsia="en-US"/>
+        </w:rPr>
+        <w:t>printf</w:t>
+      </w:r>
+      <w:proofErr w:type="spellEnd"/>
+      <w:r>
+        <w:rPr>
+          <w:rFonts w:ascii="Courier New" w:eastAsiaTheme="minorHAnsi" w:hAnsi="Courier New" w:cs="Courier New"/>
+          <w:lang w:val="en-US" w:eastAsia="en-US"/>
+        </w:rPr>
+        <w:t>("\n");</w:t>
+      </w:r>
+    </w:p>
+    <w:p>
+      <w:pPr>
+        <w:rPr>
+          <w:rFonts w:ascii="Courier New" w:eastAsiaTheme="minorHAnsi" w:hAnsi="Courier New" w:cs="Courier New"/>
+          <w:lang w:val="en-US" w:eastAsia="en-US"/>
+        </w:rPr>
+      </w:pPr>
+      <w:r>
+        <w:rPr>
+          <w:rFonts w:ascii="Courier New" w:eastAsiaTheme="minorHAnsi" w:hAnsi="Courier New" w:cs="Courier New"/>
+          <w:lang w:val="en-US" w:eastAsia="en-US"/>
+        </w:rPr>
+        <w:t xml:space="preserve">        }</w:t>
+      </w:r>
+    </w:p>
+    <w:p>
+      <w:pPr>
+        <w:rPr>
+          <w:rFonts w:ascii="Courier New" w:eastAsiaTheme="minorHAnsi" w:hAnsi="Courier New" w:cs="Courier New"/>
+          <w:lang w:val="en-US" w:eastAsia="en-US"/>
+        </w:rPr>
+      </w:pPr>
+      <w:r>
+        <w:rPr>
+          <w:rFonts w:ascii="Courier New" w:eastAsiaTheme="minorHAnsi" w:hAnsi="Courier New" w:cs="Courier New"/>
+          <w:lang w:val="en-US" w:eastAsia="en-US"/>
+        </w:rPr>
+        <w:t xml:space="preserve">    }</w:t>
+      </w:r>
+    </w:p>
+    <w:p>
+      <w:pPr>
+        <w:rPr>
+          <w:rFonts w:ascii="Courier New" w:eastAsiaTheme="minorHAnsi" w:hAnsi="Courier New" w:cs="Courier New"/>
+          <w:lang w:val="en-US" w:eastAsia="en-US"/>
+        </w:rPr>
+      </w:pPr>
+      <w:r>
+        <w:rPr>
+          <w:rFonts w:ascii="Courier New" w:eastAsiaTheme="minorHAnsi" w:hAnsi="Courier New" w:cs="Courier New"/>
+          <w:lang w:val="en-US" w:eastAsia="en-US"/>
+        </w:rPr>
+        <w:t xml:space="preserve">    </w:t>
+      </w:r>
+    </w:p>
+    <w:p>
+      <w:pPr>
+        <w:rPr>
+          <w:rFonts w:ascii="Courier New" w:eastAsiaTheme="minorHAnsi" w:hAnsi="Courier New" w:cs="Courier New"/>
+          <w:lang w:val="en-US" w:eastAsia="en-US"/>
+        </w:rPr>
+      </w:pPr>
+      <w:r>
+        <w:rPr>
+          <w:rFonts w:ascii="Courier New" w:eastAsiaTheme="minorHAnsi" w:hAnsi="Courier New" w:cs="Courier New"/>
+          <w:lang w:val="en-US" w:eastAsia="en-US"/>
+        </w:rPr>
+        <w:t xml:space="preserve">    </w:t>
+      </w:r>
+      <w:proofErr w:type="spellStart"/>
+      <w:r>
+        <w:rPr>
+          <w:rFonts w:ascii="Courier New" w:eastAsiaTheme="minorHAnsi" w:hAnsi="Courier New" w:cs="Courier New"/>
+          <w:lang w:val="en-US" w:eastAsia="en-US"/>
+        </w:rPr>
+        <w:t>numofsec</w:t>
+      </w:r>
+      <w:proofErr w:type="spellEnd"/>
+      <w:r>
+        <w:rPr>
+          <w:rFonts w:ascii="Courier New" w:eastAsiaTheme="minorHAnsi" w:hAnsi="Courier New" w:cs="Courier New"/>
+          <w:lang w:val="en-US" w:eastAsia="en-US"/>
+        </w:rPr>
+        <w:t>[10] = j;</w:t>
+      </w:r>
+    </w:p>
+    <w:p>
+      <w:pPr>
+        <w:rPr>
+          <w:rFonts w:ascii="Courier New" w:eastAsiaTheme="minorHAnsi" w:hAnsi="Courier New" w:cs="Courier New"/>
+          <w:lang w:val="en-US" w:eastAsia="en-US"/>
+        </w:rPr>
+      </w:pPr>
+      <w:r>
+        <w:rPr>
+          <w:rFonts w:ascii="Courier New" w:eastAsiaTheme="minorHAnsi" w:hAnsi="Courier New" w:cs="Courier New"/>
+          <w:lang w:val="en-US" w:eastAsia="en-US"/>
+        </w:rPr>
+        <w:t xml:space="preserve">    </w:t>
+      </w:r>
+      <w:proofErr w:type="spellStart"/>
+      <w:r>
+        <w:rPr>
+          <w:rFonts w:ascii="Courier New" w:eastAsiaTheme="minorHAnsi" w:hAnsi="Courier New" w:cs="Courier New"/>
+          <w:lang w:val="en-US" w:eastAsia="en-US"/>
+        </w:rPr>
+        <w:t>printf</w:t>
+      </w:r>
+      <w:proofErr w:type="spellEnd"/>
+      <w:r>
+        <w:rPr>
+          <w:rFonts w:ascii="Courier New" w:eastAsiaTheme="minorHAnsi" w:hAnsi="Courier New" w:cs="Courier New"/>
+          <w:lang w:val="en-US" w:eastAsia="en-US"/>
+        </w:rPr>
+        <w:t>("%d",</w:t>
+      </w:r>
+      <w:proofErr w:type="spellStart"/>
+      <w:r>
+        <w:rPr>
+          <w:rFonts w:ascii="Courier New" w:eastAsiaTheme="minorHAnsi" w:hAnsi="Courier New" w:cs="Courier New"/>
+          <w:lang w:val="en-US" w:eastAsia="en-US"/>
+        </w:rPr>
+        <w:t>numofsec</w:t>
+      </w:r>
+      <w:proofErr w:type="spellEnd"/>
+      <w:r>
+        <w:rPr>
+          <w:rFonts w:ascii="Courier New" w:eastAsiaTheme="minorHAnsi" w:hAnsi="Courier New" w:cs="Courier New"/>
+          <w:lang w:val="en-US" w:eastAsia="en-US"/>
+        </w:rPr>
+        <w:t>[p]);</w:t>
+      </w:r>
+    </w:p>
+    <w:p>
+      <w:pPr>
+        <w:rPr>
+          <w:rFonts w:ascii="Courier New" w:eastAsiaTheme="minorHAnsi" w:hAnsi="Courier New" w:cs="Courier New"/>
+          <w:lang w:val="en-US" w:eastAsia="en-US"/>
+        </w:rPr>
+      </w:pPr>
+      <w:r>
+        <w:rPr>
+          <w:rFonts w:ascii="Courier New" w:eastAsiaTheme="minorHAnsi" w:hAnsi="Courier New" w:cs="Courier New"/>
+          <w:lang w:val="en-US" w:eastAsia="en-US"/>
+        </w:rPr>
+        <w:t xml:space="preserve">    p++;</w:t>
+      </w:r>
+    </w:p>
+    <w:p>
+      <w:pPr>
+        <w:rPr>
+          <w:rFonts w:ascii="Courier New" w:eastAsiaTheme="minorHAnsi" w:hAnsi="Courier New" w:cs="Courier New"/>
+          <w:lang w:val="en-US" w:eastAsia="en-US"/>
+        </w:rPr>
+      </w:pPr>
+      <w:r>
+        <w:rPr>
+          <w:rFonts w:ascii="Courier New" w:eastAsiaTheme="minorHAnsi" w:hAnsi="Courier New" w:cs="Courier New"/>
+          <w:lang w:val="en-US" w:eastAsia="en-US"/>
+        </w:rPr>
+        <w:t xml:space="preserve">    </w:t>
+      </w:r>
+      <w:proofErr w:type="spellStart"/>
+      <w:r>
+        <w:rPr>
+          <w:rFonts w:ascii="Courier New" w:eastAsiaTheme="minorHAnsi" w:hAnsi="Courier New" w:cs="Courier New"/>
+          <w:lang w:val="en-US" w:eastAsia="en-US"/>
+        </w:rPr>
+        <w:t>printf</w:t>
+      </w:r>
+      <w:proofErr w:type="spellEnd"/>
+      <w:r>
+        <w:rPr>
+          <w:rFonts w:ascii="Courier New" w:eastAsiaTheme="minorHAnsi" w:hAnsi="Courier New" w:cs="Courier New"/>
+          <w:lang w:val="en-US" w:eastAsia="en-US"/>
+        </w:rPr>
+        <w:t>("\n");</w:t>
+      </w:r>
+    </w:p>
+    <w:p>
+      <w:pPr>
+        <w:rPr>
+          <w:rFonts w:ascii="Courier New" w:eastAsiaTheme="minorHAnsi" w:hAnsi="Courier New" w:cs="Courier New"/>
+          <w:lang w:val="en-US" w:eastAsia="en-US"/>
+        </w:rPr>
+      </w:pPr>
+    </w:p>
+    <w:p>
+      <w:pPr>
+        <w:rPr>
+          <w:rFonts w:ascii="Courier New" w:eastAsiaTheme="minorHAnsi" w:hAnsi="Courier New" w:cs="Courier New"/>
+          <w:lang w:val="en-US" w:eastAsia="en-US"/>
+        </w:rPr>
+      </w:pPr>
+      <w:r>
+        <w:rPr>
+          <w:rFonts w:ascii="Courier New" w:eastAsiaTheme="minorHAnsi" w:hAnsi="Courier New" w:cs="Courier New"/>
+          <w:lang w:val="en-US" w:eastAsia="en-US"/>
+        </w:rPr>
+        <w:t xml:space="preserve">    char filename[10000]; //</w:t>
+      </w:r>
+      <w:r>
+        <w:rPr>
+          <w:rFonts w:ascii="Courier New" w:eastAsiaTheme="minorHAnsi" w:hAnsi="Courier New" w:cs="Courier New"/>
+          <w:lang w:eastAsia="en-US"/>
+        </w:rPr>
+        <w:t>имя</w:t>
+      </w:r>
+      <w:r>
+        <w:rPr>
+          <w:rFonts w:ascii="Courier New" w:eastAsiaTheme="minorHAnsi" w:hAnsi="Courier New" w:cs="Courier New"/>
+          <w:lang w:val="en-US" w:eastAsia="en-US"/>
         </w:rPr>
         <w:t xml:space="preserve"> </w:t>
       </w:r>
-      <w:proofErr w:type="spellStart"/>
-      <w:r>
-        <w:rPr>
-          <w:rFonts w:ascii="Courier New" w:eastAsiaTheme="minorHAnsi" w:hAnsi="Courier New" w:cs="Courier New"/>
-          <w:lang w:eastAsia="en-US"/>
-        </w:rPr>
-        <w:t>numofsec</w:t>
-      </w:r>
-      <w:proofErr w:type="spellEnd"/>
-      <w:r>
-        <w:rPr>
-          <w:rFonts w:ascii="Courier New" w:eastAsiaTheme="minorHAnsi" w:hAnsi="Courier New" w:cs="Courier New"/>
-          <w:lang w:eastAsia="en-US"/>
-        </w:rPr>
-        <w:t>[11]; // считает, сколько всего секций в руководстве и записывает номер строки, с которой начинается новая секция</w:t>
-      </w:r>
-    </w:p>
-    <w:p>
-      <w:pPr>
-        <w:rPr>
-          <w:rFonts w:ascii="Courier New" w:eastAsiaTheme="minorHAnsi" w:hAnsi="Courier New" w:cs="Courier New"/>
-          <w:lang w:eastAsia="en-US"/>
-        </w:rPr>
-      </w:pPr>
-      <w:r>
-        <w:rPr>
-          <w:rFonts w:ascii="Courier New" w:eastAsiaTheme="minorHAnsi" w:hAnsi="Courier New" w:cs="Courier New"/>
-          <w:lang w:eastAsia="en-US"/>
-        </w:rPr>
-        <w:t xml:space="preserve">    //считываем текст руководства со стандартного потока ввода</w:t>
-      </w:r>
-    </w:p>
-    <w:p>
-      <w:pPr>
-        <w:rPr>
-          <w:rFonts w:ascii="Courier New" w:eastAsiaTheme="minorHAnsi" w:hAnsi="Courier New" w:cs="Courier New"/>
-          <w:lang w:eastAsia="en-US"/>
-        </w:rPr>
-      </w:pPr>
-      <w:r>
-        <w:rPr>
-          <w:rFonts w:ascii="Courier New" w:eastAsiaTheme="minorHAnsi" w:hAnsi="Courier New" w:cs="Courier New"/>
-          <w:lang w:eastAsia="en-US"/>
+      <w:r>
+        <w:rPr>
+          <w:rFonts w:ascii="Courier New" w:eastAsiaTheme="minorHAnsi" w:hAnsi="Courier New" w:cs="Courier New"/>
+          <w:lang w:eastAsia="en-US"/>
+        </w:rPr>
+        <w:t>создаваемого</w:t>
+      </w:r>
+      <w:r>
+        <w:rPr>
+          <w:rFonts w:ascii="Courier New" w:eastAsiaTheme="minorHAnsi" w:hAnsi="Courier New" w:cs="Courier New"/>
+          <w:lang w:val="en-US" w:eastAsia="en-US"/>
+        </w:rPr>
+        <w:t xml:space="preserve"> </w:t>
+      </w:r>
+      <w:r>
+        <w:rPr>
+          <w:rFonts w:ascii="Courier New" w:eastAsiaTheme="minorHAnsi" w:hAnsi="Courier New" w:cs="Courier New"/>
+          <w:lang w:eastAsia="en-US"/>
+        </w:rPr>
+        <w:t>файла</w:t>
+      </w:r>
+    </w:p>
+    <w:p>
+      <w:pPr>
+        <w:rPr>
+          <w:rFonts w:ascii="Courier New" w:eastAsiaTheme="minorHAnsi" w:hAnsi="Courier New" w:cs="Courier New"/>
+          <w:lang w:eastAsia="en-US"/>
+        </w:rPr>
+      </w:pPr>
+      <w:r>
+        <w:rPr>
+          <w:rFonts w:ascii="Courier New" w:eastAsiaTheme="minorHAnsi" w:hAnsi="Courier New" w:cs="Courier New"/>
+          <w:lang w:val="en-US" w:eastAsia="en-US"/>
         </w:rPr>
         <w:t xml:space="preserve">    </w:t>
       </w:r>
@@ -2669,15 +3915,15 @@
           <w:rFonts w:ascii="Courier New" w:eastAsiaTheme="minorHAnsi" w:hAnsi="Courier New" w:cs="Courier New"/>
           <w:lang w:eastAsia="en-US"/>
         </w:rPr>
-        <w:t>str</w:t>
-      </w:r>
-      <w:proofErr w:type="spellEnd"/>
-      <w:r>
-        <w:rPr>
-          <w:rFonts w:ascii="Courier New" w:eastAsiaTheme="minorHAnsi" w:hAnsi="Courier New" w:cs="Courier New"/>
-          <w:lang w:eastAsia="en-US"/>
-        </w:rPr>
-        <w:t>[9000]; //сюда запишу текст руководства</w:t>
+        <w:t>num</w:t>
+      </w:r>
+      <w:proofErr w:type="spellEnd"/>
+      <w:r>
+        <w:rPr>
+          <w:rFonts w:ascii="Courier New" w:eastAsiaTheme="minorHAnsi" w:hAnsi="Courier New" w:cs="Courier New"/>
+          <w:lang w:eastAsia="en-US"/>
+        </w:rPr>
+        <w:t>[1000];</w:t>
       </w:r>
     </w:p>
     <w:p>
@@ -2694,28 +3940,27 @@
         </w:rPr>
         <w:t xml:space="preserve">    </w:t>
       </w:r>
-      <w:proofErr w:type="spellStart"/>
-      <w:r>
-        <w:rPr>
-          <w:rFonts w:ascii="Courier New" w:eastAsiaTheme="minorHAnsi" w:hAnsi="Courier New" w:cs="Courier New"/>
-          <w:lang w:eastAsia="en-US"/>
-        </w:rPr>
-        <w:t>char</w:t>
-      </w:r>
-      <w:proofErr w:type="spellEnd"/>
-      <w:r>
-        <w:rPr>
-          <w:rFonts w:ascii="Courier New" w:eastAsiaTheme="minorHAnsi" w:hAnsi="Courier New" w:cs="Courier New"/>
-          <w:lang w:eastAsia="en-US"/>
-        </w:rPr>
-        <w:t xml:space="preserve"> s[1000][100]; //отдельная строка текста руководства</w:t>
-      </w:r>
-    </w:p>
-    <w:p>
-      <w:pPr>
-        <w:rPr>
-          <w:rFonts w:ascii="Courier New" w:eastAsiaTheme="minorHAnsi" w:hAnsi="Courier New" w:cs="Courier New"/>
-          <w:lang w:eastAsia="en-US"/>
+    </w:p>
+    <w:p>
+      <w:pPr>
+        <w:rPr>
+          <w:rFonts w:ascii="Courier New" w:eastAsiaTheme="minorHAnsi" w:hAnsi="Courier New" w:cs="Courier New"/>
+          <w:lang w:eastAsia="en-US"/>
+        </w:rPr>
+      </w:pPr>
+      <w:r>
+        <w:rPr>
+          <w:rFonts w:ascii="Courier New" w:eastAsiaTheme="minorHAnsi" w:hAnsi="Courier New" w:cs="Courier New"/>
+          <w:lang w:eastAsia="en-US"/>
+        </w:rPr>
+        <w:t xml:space="preserve">    //создание отдельного файла для каждой секции</w:t>
+      </w:r>
+    </w:p>
+    <w:p>
+      <w:pPr>
+        <w:rPr>
+          <w:rFonts w:ascii="Courier New" w:eastAsiaTheme="minorHAnsi" w:hAnsi="Courier New" w:cs="Courier New"/>
+          <w:lang w:val="en-US" w:eastAsia="en-US"/>
         </w:rPr>
       </w:pPr>
       <w:r>
@@ -2725,113 +3970,272 @@
         </w:rPr>
         <w:t xml:space="preserve">    </w:t>
       </w:r>
-      <w:proofErr w:type="spellStart"/>
-      <w:r>
-        <w:rPr>
-          <w:rFonts w:ascii="Courier New" w:eastAsiaTheme="minorHAnsi" w:hAnsi="Courier New" w:cs="Courier New"/>
-          <w:lang w:eastAsia="en-US"/>
-        </w:rPr>
-        <w:t>int</w:t>
-      </w:r>
-      <w:proofErr w:type="spellEnd"/>
-      <w:r>
-        <w:rPr>
-          <w:rFonts w:ascii="Courier New" w:eastAsiaTheme="minorHAnsi" w:hAnsi="Courier New" w:cs="Courier New"/>
-          <w:lang w:eastAsia="en-US"/>
-        </w:rPr>
-        <w:t xml:space="preserve"> j=0, i;</w:t>
-      </w:r>
-    </w:p>
-    <w:p>
-      <w:pPr>
-        <w:rPr>
-          <w:rFonts w:ascii="Courier New" w:eastAsiaTheme="minorHAnsi" w:hAnsi="Courier New" w:cs="Courier New"/>
-          <w:lang w:eastAsia="en-US"/>
-        </w:rPr>
-      </w:pPr>
-      <w:r>
-        <w:rPr>
-          <w:rFonts w:ascii="Courier New" w:eastAsiaTheme="minorHAnsi" w:hAnsi="Courier New" w:cs="Courier New"/>
-          <w:lang w:eastAsia="en-US"/>
-        </w:rPr>
-        <w:t xml:space="preserve">    </w:t>
-      </w:r>
-      <w:proofErr w:type="spellStart"/>
-      <w:r>
-        <w:rPr>
-          <w:rFonts w:ascii="Courier New" w:eastAsiaTheme="minorHAnsi" w:hAnsi="Courier New" w:cs="Courier New"/>
-          <w:lang w:eastAsia="en-US"/>
-        </w:rPr>
-        <w:t>read</w:t>
-      </w:r>
-      <w:proofErr w:type="spellEnd"/>
-      <w:r>
-        <w:rPr>
-          <w:rFonts w:ascii="Courier New" w:eastAsiaTheme="minorHAnsi" w:hAnsi="Courier New" w:cs="Courier New"/>
-          <w:lang w:eastAsia="en-US"/>
-        </w:rPr>
-        <w:t>(0,str,9000); //считываю стандартный поток ввода</w:t>
-      </w:r>
-    </w:p>
-    <w:p>
-      <w:pPr>
-        <w:rPr>
-          <w:rFonts w:ascii="Courier New" w:eastAsiaTheme="minorHAnsi" w:hAnsi="Courier New" w:cs="Courier New"/>
-          <w:lang w:eastAsia="en-US"/>
-        </w:rPr>
-      </w:pPr>
-      <w:r>
-        <w:rPr>
-          <w:rFonts w:ascii="Courier New" w:eastAsiaTheme="minorHAnsi" w:hAnsi="Courier New" w:cs="Courier New"/>
-          <w:lang w:eastAsia="en-US"/>
-        </w:rPr>
-        <w:t xml:space="preserve">    </w:t>
-      </w:r>
-      <w:proofErr w:type="spellStart"/>
-      <w:r>
-        <w:rPr>
-          <w:rFonts w:ascii="Courier New" w:eastAsiaTheme="minorHAnsi" w:hAnsi="Courier New" w:cs="Courier New"/>
-          <w:lang w:eastAsia="en-US"/>
-        </w:rPr>
-        <w:t>char</w:t>
-      </w:r>
-      <w:proofErr w:type="spellEnd"/>
-      <w:r>
-        <w:rPr>
-          <w:rFonts w:ascii="Courier New" w:eastAsiaTheme="minorHAnsi" w:hAnsi="Courier New" w:cs="Courier New"/>
-          <w:lang w:eastAsia="en-US"/>
-        </w:rPr>
-        <w:t xml:space="preserve"> *</w:t>
-      </w:r>
-      <w:proofErr w:type="spellStart"/>
-      <w:r>
-        <w:rPr>
-          <w:rFonts w:ascii="Courier New" w:eastAsiaTheme="minorHAnsi" w:hAnsi="Courier New" w:cs="Courier New"/>
-          <w:lang w:eastAsia="en-US"/>
-        </w:rPr>
-        <w:t>line</w:t>
-      </w:r>
-      <w:proofErr w:type="spellEnd"/>
-      <w:r>
-        <w:rPr>
-          <w:rFonts w:ascii="Courier New" w:eastAsiaTheme="minorHAnsi" w:hAnsi="Courier New" w:cs="Courier New"/>
-          <w:lang w:eastAsia="en-US"/>
-        </w:rPr>
-        <w:t xml:space="preserve"> = </w:t>
-      </w:r>
-      <w:proofErr w:type="spellStart"/>
-      <w:r>
-        <w:rPr>
-          <w:rFonts w:ascii="Courier New" w:eastAsiaTheme="minorHAnsi" w:hAnsi="Courier New" w:cs="Courier New"/>
-          <w:lang w:eastAsia="en-US"/>
-        </w:rPr>
-        <w:t>strtok</w:t>
-      </w:r>
-      <w:proofErr w:type="spellEnd"/>
-      <w:r>
-        <w:rPr>
-          <w:rFonts w:ascii="Courier New" w:eastAsiaTheme="minorHAnsi" w:hAnsi="Courier New" w:cs="Courier New"/>
-          <w:lang w:eastAsia="en-US"/>
+      <w:r>
+        <w:rPr>
+          <w:rFonts w:ascii="Courier New" w:eastAsiaTheme="minorHAnsi" w:hAnsi="Courier New" w:cs="Courier New"/>
+          <w:lang w:val="en-US" w:eastAsia="en-US"/>
+        </w:rPr>
+        <w:t xml:space="preserve">for(int </w:t>
+      </w:r>
+      <w:proofErr w:type="spellStart"/>
+      <w:r>
+        <w:rPr>
+          <w:rFonts w:ascii="Courier New" w:eastAsiaTheme="minorHAnsi" w:hAnsi="Courier New" w:cs="Courier New"/>
+          <w:lang w:val="en-US" w:eastAsia="en-US"/>
+        </w:rPr>
+        <w:t>i</w:t>
+      </w:r>
+      <w:proofErr w:type="spellEnd"/>
+      <w:r>
+        <w:rPr>
+          <w:rFonts w:ascii="Courier New" w:eastAsiaTheme="minorHAnsi" w:hAnsi="Courier New" w:cs="Courier New"/>
+          <w:lang w:val="en-US" w:eastAsia="en-US"/>
+        </w:rPr>
+        <w:t xml:space="preserve">=0; </w:t>
+      </w:r>
+      <w:proofErr w:type="spellStart"/>
+      <w:r>
+        <w:rPr>
+          <w:rFonts w:ascii="Courier New" w:eastAsiaTheme="minorHAnsi" w:hAnsi="Courier New" w:cs="Courier New"/>
+          <w:lang w:val="en-US" w:eastAsia="en-US"/>
+        </w:rPr>
+        <w:t>i</w:t>
+      </w:r>
+      <w:proofErr w:type="spellEnd"/>
+      <w:r>
+        <w:rPr>
+          <w:rFonts w:ascii="Courier New" w:eastAsiaTheme="minorHAnsi" w:hAnsi="Courier New" w:cs="Courier New"/>
+          <w:lang w:val="en-US" w:eastAsia="en-US"/>
+        </w:rPr>
+        <w:t>&lt;p-1;i++){</w:t>
+      </w:r>
+    </w:p>
+    <w:p>
+      <w:pPr>
+        <w:rPr>
+          <w:rFonts w:ascii="Courier New" w:eastAsiaTheme="minorHAnsi" w:hAnsi="Courier New" w:cs="Courier New"/>
+          <w:lang w:eastAsia="en-US"/>
+        </w:rPr>
+      </w:pPr>
+      <w:r>
+        <w:rPr>
+          <w:rFonts w:ascii="Courier New" w:eastAsiaTheme="minorHAnsi" w:hAnsi="Courier New" w:cs="Courier New"/>
+          <w:lang w:val="en-US" w:eastAsia="en-US"/>
+        </w:rPr>
+        <w:t xml:space="preserve">        </w:t>
+      </w:r>
+      <w:r>
+        <w:rPr>
+          <w:rFonts w:ascii="Courier New" w:eastAsiaTheme="minorHAnsi" w:hAnsi="Courier New" w:cs="Courier New"/>
+          <w:lang w:eastAsia="en-US"/>
+        </w:rPr>
+        <w:t>//создание отдельного имени для каждого файла</w:t>
+      </w:r>
+    </w:p>
+    <w:p>
+      <w:pPr>
+        <w:rPr>
+          <w:rFonts w:ascii="Courier New" w:eastAsiaTheme="minorHAnsi" w:hAnsi="Courier New" w:cs="Courier New"/>
+          <w:lang w:val="en-US" w:eastAsia="en-US"/>
+        </w:rPr>
+      </w:pPr>
+      <w:r>
+        <w:rPr>
+          <w:rFonts w:ascii="Courier New" w:eastAsiaTheme="minorHAnsi" w:hAnsi="Courier New" w:cs="Courier New"/>
+          <w:lang w:eastAsia="en-US"/>
+        </w:rPr>
+        <w:t xml:space="preserve">        </w:t>
+      </w:r>
+      <w:r>
+        <w:rPr>
+          <w:rFonts w:ascii="Courier New" w:eastAsiaTheme="minorHAnsi" w:hAnsi="Courier New" w:cs="Courier New"/>
+          <w:lang w:val="en-US" w:eastAsia="en-US"/>
+        </w:rPr>
+        <w:t xml:space="preserve">char t = </w:t>
+      </w:r>
+      <w:proofErr w:type="spellStart"/>
+      <w:r>
+        <w:rPr>
+          <w:rFonts w:ascii="Courier New" w:eastAsiaTheme="minorHAnsi" w:hAnsi="Courier New" w:cs="Courier New"/>
+          <w:lang w:val="en-US" w:eastAsia="en-US"/>
+        </w:rPr>
+        <w:t>i</w:t>
+      </w:r>
+      <w:proofErr w:type="spellEnd"/>
+      <w:r>
+        <w:rPr>
+          <w:rFonts w:ascii="Courier New" w:eastAsiaTheme="minorHAnsi" w:hAnsi="Courier New" w:cs="Courier New"/>
+          <w:lang w:val="en-US" w:eastAsia="en-US"/>
+        </w:rPr>
+        <w:t xml:space="preserve"> + '0';</w:t>
+      </w:r>
+    </w:p>
+    <w:p>
+      <w:pPr>
+        <w:rPr>
+          <w:rFonts w:ascii="Courier New" w:eastAsiaTheme="minorHAnsi" w:hAnsi="Courier New" w:cs="Courier New"/>
+          <w:lang w:val="en-US" w:eastAsia="en-US"/>
+        </w:rPr>
+      </w:pPr>
+      <w:r>
+        <w:rPr>
+          <w:rFonts w:ascii="Courier New" w:eastAsiaTheme="minorHAnsi" w:hAnsi="Courier New" w:cs="Courier New"/>
+          <w:lang w:val="en-US" w:eastAsia="en-US"/>
+        </w:rPr>
+        <w:t xml:space="preserve">        char txt[] = ".txt";</w:t>
+      </w:r>
+    </w:p>
+    <w:p>
+      <w:pPr>
+        <w:rPr>
+          <w:rFonts w:ascii="Courier New" w:eastAsiaTheme="minorHAnsi" w:hAnsi="Courier New" w:cs="Courier New"/>
+          <w:lang w:val="en-US" w:eastAsia="en-US"/>
+        </w:rPr>
+      </w:pPr>
+      <w:r>
+        <w:rPr>
+          <w:rFonts w:ascii="Courier New" w:eastAsiaTheme="minorHAnsi" w:hAnsi="Courier New" w:cs="Courier New"/>
+          <w:lang w:val="en-US" w:eastAsia="en-US"/>
+        </w:rPr>
+        <w:t xml:space="preserve">        </w:t>
+      </w:r>
+      <w:proofErr w:type="spellStart"/>
+      <w:r>
+        <w:rPr>
+          <w:rFonts w:ascii="Courier New" w:eastAsiaTheme="minorHAnsi" w:hAnsi="Courier New" w:cs="Courier New"/>
+          <w:lang w:val="en-US" w:eastAsia="en-US"/>
+        </w:rPr>
+        <w:t>strcpy</w:t>
+      </w:r>
+      <w:proofErr w:type="spellEnd"/>
+      <w:r>
+        <w:rPr>
+          <w:rFonts w:ascii="Courier New" w:eastAsiaTheme="minorHAnsi" w:hAnsi="Courier New" w:cs="Courier New"/>
+          <w:lang w:val="en-US" w:eastAsia="en-US"/>
+        </w:rPr>
+        <w:t>(num, "");</w:t>
+      </w:r>
+    </w:p>
+    <w:p>
+      <w:pPr>
+        <w:rPr>
+          <w:rFonts w:ascii="Courier New" w:eastAsiaTheme="minorHAnsi" w:hAnsi="Courier New" w:cs="Courier New"/>
+          <w:lang w:val="en-US" w:eastAsia="en-US"/>
+        </w:rPr>
+      </w:pPr>
+      <w:r>
+        <w:rPr>
+          <w:rFonts w:ascii="Courier New" w:eastAsiaTheme="minorHAnsi" w:hAnsi="Courier New" w:cs="Courier New"/>
+          <w:lang w:val="en-US" w:eastAsia="en-US"/>
+        </w:rPr>
+        <w:t xml:space="preserve">        </w:t>
+      </w:r>
+      <w:proofErr w:type="spellStart"/>
+      <w:r>
+        <w:rPr>
+          <w:rFonts w:ascii="Courier New" w:eastAsiaTheme="minorHAnsi" w:hAnsi="Courier New" w:cs="Courier New"/>
+          <w:lang w:val="en-US" w:eastAsia="en-US"/>
+        </w:rPr>
+        <w:t>strcat</w:t>
+      </w:r>
+      <w:proofErr w:type="spellEnd"/>
+      <w:r>
+        <w:rPr>
+          <w:rFonts w:ascii="Courier New" w:eastAsiaTheme="minorHAnsi" w:hAnsi="Courier New" w:cs="Courier New"/>
+          <w:lang w:val="en-US" w:eastAsia="en-US"/>
+        </w:rPr>
+        <w:t>(num, &amp;t);</w:t>
+      </w:r>
+    </w:p>
+    <w:p>
+      <w:pPr>
+        <w:rPr>
+          <w:rFonts w:ascii="Courier New" w:eastAsiaTheme="minorHAnsi" w:hAnsi="Courier New" w:cs="Courier New"/>
+          <w:lang w:val="en-US" w:eastAsia="en-US"/>
+        </w:rPr>
+      </w:pPr>
+      <w:r>
+        <w:rPr>
+          <w:rFonts w:ascii="Courier New" w:eastAsiaTheme="minorHAnsi" w:hAnsi="Courier New" w:cs="Courier New"/>
+          <w:lang w:val="en-US" w:eastAsia="en-US"/>
+        </w:rPr>
+        <w:t xml:space="preserve">        </w:t>
+      </w:r>
+      <w:proofErr w:type="spellStart"/>
+      <w:r>
+        <w:rPr>
+          <w:rFonts w:ascii="Courier New" w:eastAsiaTheme="minorHAnsi" w:hAnsi="Courier New" w:cs="Courier New"/>
+          <w:lang w:val="en-US" w:eastAsia="en-US"/>
+        </w:rPr>
+        <w:t>strcpy</w:t>
+      </w:r>
+      <w:proofErr w:type="spellEnd"/>
+      <w:r>
+        <w:rPr>
+          <w:rFonts w:ascii="Courier New" w:eastAsiaTheme="minorHAnsi" w:hAnsi="Courier New" w:cs="Courier New"/>
+          <w:lang w:val="en-US" w:eastAsia="en-US"/>
+        </w:rPr>
+        <w:t>(filename, "");</w:t>
+      </w:r>
+    </w:p>
+    <w:p>
+      <w:pPr>
+        <w:rPr>
+          <w:rFonts w:ascii="Courier New" w:eastAsiaTheme="minorHAnsi" w:hAnsi="Courier New" w:cs="Courier New"/>
+          <w:lang w:val="en-US" w:eastAsia="en-US"/>
+        </w:rPr>
+      </w:pPr>
+      <w:r>
+        <w:rPr>
+          <w:rFonts w:ascii="Courier New" w:eastAsiaTheme="minorHAnsi" w:hAnsi="Courier New" w:cs="Courier New"/>
+          <w:lang w:val="en-US" w:eastAsia="en-US"/>
+        </w:rPr>
+        <w:t xml:space="preserve">        </w:t>
+      </w:r>
+      <w:proofErr w:type="spellStart"/>
+      <w:r>
+        <w:rPr>
+          <w:rFonts w:ascii="Courier New" w:eastAsiaTheme="minorHAnsi" w:hAnsi="Courier New" w:cs="Courier New"/>
+          <w:lang w:val="en-US" w:eastAsia="en-US"/>
+        </w:rPr>
+        <w:t>strcat</w:t>
+      </w:r>
+      <w:proofErr w:type="spellEnd"/>
+      <w:r>
+        <w:rPr>
+          <w:rFonts w:ascii="Courier New" w:eastAsiaTheme="minorHAnsi" w:hAnsi="Courier New" w:cs="Courier New"/>
+          <w:lang w:val="en-US" w:eastAsia="en-US"/>
+        </w:rPr>
+        <w:t>(filename, num);</w:t>
+      </w:r>
+    </w:p>
+    <w:p>
+      <w:pPr>
+        <w:rPr>
+          <w:rFonts w:ascii="Courier New" w:eastAsiaTheme="minorHAnsi" w:hAnsi="Courier New" w:cs="Courier New"/>
+          <w:lang w:val="en-US" w:eastAsia="en-US"/>
+        </w:rPr>
+      </w:pPr>
+      <w:r>
+        <w:rPr>
+          <w:rFonts w:ascii="Courier New" w:eastAsiaTheme="minorHAnsi" w:hAnsi="Courier New" w:cs="Courier New"/>
+          <w:lang w:val="en-US" w:eastAsia="en-US"/>
+        </w:rPr>
+        <w:t xml:space="preserve">        </w:t>
+      </w:r>
+      <w:proofErr w:type="spellStart"/>
+      <w:r>
+        <w:rPr>
+          <w:rFonts w:ascii="Courier New" w:eastAsiaTheme="minorHAnsi" w:hAnsi="Courier New" w:cs="Courier New"/>
+          <w:lang w:val="en-US" w:eastAsia="en-US"/>
+        </w:rPr>
+        <w:t>strcat</w:t>
+      </w:r>
+      <w:proofErr w:type="spellEnd"/>
+      <w:r>
+        <w:rPr>
+          <w:rFonts w:ascii="Courier New" w:eastAsiaTheme="minorHAnsi" w:hAnsi="Courier New" w:cs="Courier New"/>
+          <w:lang w:val="en-US" w:eastAsia="en-US"/>
         </w:rPr>
         <w:t>(</w:t>
       </w:r>
@@ -2839,40 +4243,147 @@
       <w:r>
         <w:rPr>
           <w:rFonts w:ascii="Courier New" w:eastAsiaTheme="minorHAnsi" w:hAnsi="Courier New" w:cs="Courier New"/>
-          <w:lang w:eastAsia="en-US"/>
-        </w:rPr>
-        <w:t>str</w:t>
-      </w:r>
-      <w:proofErr w:type="spellEnd"/>
-      <w:r>
-        <w:rPr>
-          <w:rFonts w:ascii="Courier New" w:eastAsiaTheme="minorHAnsi" w:hAnsi="Courier New" w:cs="Courier New"/>
-          <w:lang w:eastAsia="en-US"/>
-        </w:rPr>
-        <w:t>, "\n"); // указатель на отдельную строку</w:t>
-      </w:r>
-    </w:p>
-    <w:p>
-      <w:pPr>
-        <w:rPr>
-          <w:rFonts w:ascii="Courier New" w:eastAsiaTheme="minorHAnsi" w:hAnsi="Courier New" w:cs="Courier New"/>
-          <w:lang w:eastAsia="en-US"/>
-        </w:rPr>
-      </w:pPr>
-      <w:r>
-        <w:rPr>
-          <w:rFonts w:ascii="Courier New" w:eastAsiaTheme="minorHAnsi" w:hAnsi="Courier New" w:cs="Courier New"/>
-          <w:lang w:eastAsia="en-US"/>
-        </w:rPr>
-        <w:t xml:space="preserve">    </w:t>
-      </w:r>
-      <w:proofErr w:type="spellStart"/>
-      <w:r>
-        <w:rPr>
-          <w:rFonts w:ascii="Courier New" w:eastAsiaTheme="minorHAnsi" w:hAnsi="Courier New" w:cs="Courier New"/>
-          <w:lang w:eastAsia="en-US"/>
-        </w:rPr>
-        <w:t>while</w:t>
+          <w:lang w:val="en-US" w:eastAsia="en-US"/>
+        </w:rPr>
+        <w:t>filename,txt</w:t>
+      </w:r>
+      <w:proofErr w:type="spellEnd"/>
+      <w:r>
+        <w:rPr>
+          <w:rFonts w:ascii="Courier New" w:eastAsiaTheme="minorHAnsi" w:hAnsi="Courier New" w:cs="Courier New"/>
+          <w:lang w:val="en-US" w:eastAsia="en-US"/>
+        </w:rPr>
+        <w:t>);</w:t>
+      </w:r>
+    </w:p>
+    <w:p>
+      <w:pPr>
+        <w:rPr>
+          <w:rFonts w:ascii="Courier New" w:eastAsiaTheme="minorHAnsi" w:hAnsi="Courier New" w:cs="Courier New"/>
+          <w:lang w:val="en-US" w:eastAsia="en-US"/>
+        </w:rPr>
+      </w:pPr>
+      <w:r>
+        <w:rPr>
+          <w:rFonts w:ascii="Courier New" w:eastAsiaTheme="minorHAnsi" w:hAnsi="Courier New" w:cs="Courier New"/>
+          <w:lang w:val="en-US" w:eastAsia="en-US"/>
+        </w:rPr>
+        <w:t xml:space="preserve">        </w:t>
+      </w:r>
+      <w:proofErr w:type="spellStart"/>
+      <w:r>
+        <w:rPr>
+          <w:rFonts w:ascii="Courier New" w:eastAsiaTheme="minorHAnsi" w:hAnsi="Courier New" w:cs="Courier New"/>
+          <w:lang w:val="en-US" w:eastAsia="en-US"/>
+        </w:rPr>
+        <w:t>printf</w:t>
+      </w:r>
+      <w:proofErr w:type="spellEnd"/>
+      <w:r>
+        <w:rPr>
+          <w:rFonts w:ascii="Courier New" w:eastAsiaTheme="minorHAnsi" w:hAnsi="Courier New" w:cs="Courier New"/>
+          <w:lang w:val="en-US" w:eastAsia="en-US"/>
+        </w:rPr>
+        <w:t>("%</w:t>
+      </w:r>
+      <w:proofErr w:type="spellStart"/>
+      <w:r>
+        <w:rPr>
+          <w:rFonts w:ascii="Courier New" w:eastAsiaTheme="minorHAnsi" w:hAnsi="Courier New" w:cs="Courier New"/>
+          <w:lang w:val="en-US" w:eastAsia="en-US"/>
+        </w:rPr>
+        <w:t>s",filename</w:t>
+      </w:r>
+      <w:proofErr w:type="spellEnd"/>
+      <w:r>
+        <w:rPr>
+          <w:rFonts w:ascii="Courier New" w:eastAsiaTheme="minorHAnsi" w:hAnsi="Courier New" w:cs="Courier New"/>
+          <w:lang w:val="en-US" w:eastAsia="en-US"/>
+        </w:rPr>
+        <w:t>);</w:t>
+      </w:r>
+    </w:p>
+    <w:p>
+      <w:pPr>
+        <w:rPr>
+          <w:rFonts w:ascii="Courier New" w:eastAsiaTheme="minorHAnsi" w:hAnsi="Courier New" w:cs="Courier New"/>
+          <w:lang w:val="en-US" w:eastAsia="en-US"/>
+        </w:rPr>
+      </w:pPr>
+      <w:r>
+        <w:rPr>
+          <w:rFonts w:ascii="Courier New" w:eastAsiaTheme="minorHAnsi" w:hAnsi="Courier New" w:cs="Courier New"/>
+          <w:lang w:val="en-US" w:eastAsia="en-US"/>
+        </w:rPr>
+        <w:t xml:space="preserve">        int </w:t>
+      </w:r>
+      <w:proofErr w:type="spellStart"/>
+      <w:r>
+        <w:rPr>
+          <w:rFonts w:ascii="Courier New" w:eastAsiaTheme="minorHAnsi" w:hAnsi="Courier New" w:cs="Courier New"/>
+          <w:lang w:val="en-US" w:eastAsia="en-US"/>
+        </w:rPr>
+        <w:t>myfile</w:t>
+      </w:r>
+      <w:proofErr w:type="spellEnd"/>
+      <w:r>
+        <w:rPr>
+          <w:rFonts w:ascii="Courier New" w:eastAsiaTheme="minorHAnsi" w:hAnsi="Courier New" w:cs="Courier New"/>
+          <w:lang w:val="en-US" w:eastAsia="en-US"/>
+        </w:rPr>
+        <w:t xml:space="preserve"> = open(filename, O_RDWR| O_CREAT | O_TRUNC,0666); //</w:t>
+      </w:r>
+      <w:r>
+        <w:rPr>
+          <w:rFonts w:ascii="Courier New" w:eastAsiaTheme="minorHAnsi" w:hAnsi="Courier New" w:cs="Courier New"/>
+          <w:lang w:eastAsia="en-US"/>
+        </w:rPr>
+        <w:t>открытие</w:t>
+      </w:r>
+      <w:r>
+        <w:rPr>
+          <w:rFonts w:ascii="Courier New" w:eastAsiaTheme="minorHAnsi" w:hAnsi="Courier New" w:cs="Courier New"/>
+          <w:lang w:val="en-US" w:eastAsia="en-US"/>
+        </w:rPr>
+        <w:t xml:space="preserve"> </w:t>
+      </w:r>
+      <w:r>
+        <w:rPr>
+          <w:rFonts w:ascii="Courier New" w:eastAsiaTheme="minorHAnsi" w:hAnsi="Courier New" w:cs="Courier New"/>
+          <w:lang w:eastAsia="en-US"/>
+        </w:rPr>
+        <w:t>файла</w:t>
+      </w:r>
+    </w:p>
+    <w:p>
+      <w:pPr>
+        <w:rPr>
+          <w:rFonts w:ascii="Courier New" w:eastAsiaTheme="minorHAnsi" w:hAnsi="Courier New" w:cs="Courier New"/>
+          <w:lang w:val="en-US" w:eastAsia="en-US"/>
+        </w:rPr>
+      </w:pPr>
+    </w:p>
+    <w:p>
+      <w:pPr>
+        <w:rPr>
+          <w:rFonts w:ascii="Courier New" w:eastAsiaTheme="minorHAnsi" w:hAnsi="Courier New" w:cs="Courier New"/>
+          <w:lang w:eastAsia="en-US"/>
+        </w:rPr>
+      </w:pPr>
+      <w:r>
+        <w:rPr>
+          <w:rFonts w:ascii="Courier New" w:eastAsiaTheme="minorHAnsi" w:hAnsi="Courier New" w:cs="Courier New"/>
+          <w:lang w:val="en-US" w:eastAsia="en-US"/>
+        </w:rPr>
+        <w:t xml:space="preserve">        </w:t>
+      </w:r>
+      <w:proofErr w:type="spellStart"/>
+      <w:r>
+        <w:rPr>
+          <w:rFonts w:ascii="Courier New" w:eastAsiaTheme="minorHAnsi" w:hAnsi="Courier New" w:cs="Courier New"/>
+          <w:lang w:eastAsia="en-US"/>
+        </w:rPr>
+        <w:t>if</w:t>
       </w:r>
       <w:proofErr w:type="spellEnd"/>
       <w:r>
@@ -2888,325 +4399,119 @@
           <w:rFonts w:ascii="Courier New" w:eastAsiaTheme="minorHAnsi" w:hAnsi="Courier New" w:cs="Courier New"/>
           <w:lang w:eastAsia="en-US"/>
         </w:rPr>
-        <w:t>line</w:t>
-      </w:r>
-      <w:proofErr w:type="spellEnd"/>
-      <w:r>
-        <w:rPr>
-          <w:rFonts w:ascii="Courier New" w:eastAsiaTheme="minorHAnsi" w:hAnsi="Courier New" w:cs="Courier New"/>
-          <w:lang w:eastAsia="en-US"/>
-        </w:rPr>
-        <w:t xml:space="preserve">!= NULL){ // пока не поделим весь </w:t>
-      </w:r>
-      <w:proofErr w:type="spellStart"/>
-      <w:r>
-        <w:rPr>
-          <w:rFonts w:ascii="Courier New" w:eastAsiaTheme="minorHAnsi" w:hAnsi="Courier New" w:cs="Courier New"/>
-          <w:lang w:eastAsia="en-US"/>
-        </w:rPr>
-        <w:t>str</w:t>
-      </w:r>
-      <w:proofErr w:type="spellEnd"/>
-      <w:r>
-        <w:rPr>
-          <w:rFonts w:ascii="Courier New" w:eastAsiaTheme="minorHAnsi" w:hAnsi="Courier New" w:cs="Courier New"/>
-          <w:lang w:eastAsia="en-US"/>
-        </w:rPr>
-        <w:t xml:space="preserve"> на строки</w:t>
-      </w:r>
-    </w:p>
-    <w:p>
-      <w:pPr>
-        <w:rPr>
-          <w:rFonts w:ascii="Courier New" w:eastAsiaTheme="minorHAnsi" w:hAnsi="Courier New" w:cs="Courier New"/>
-          <w:lang w:eastAsia="en-US"/>
-        </w:rPr>
-      </w:pPr>
-      <w:r>
-        <w:rPr>
-          <w:rFonts w:ascii="Courier New" w:eastAsiaTheme="minorHAnsi" w:hAnsi="Courier New" w:cs="Courier New"/>
-          <w:lang w:eastAsia="en-US"/>
-        </w:rPr>
-        <w:t xml:space="preserve">        </w:t>
-      </w:r>
-      <w:proofErr w:type="spellStart"/>
-      <w:r>
-        <w:rPr>
-          <w:rFonts w:ascii="Courier New" w:eastAsiaTheme="minorHAnsi" w:hAnsi="Courier New" w:cs="Courier New"/>
-          <w:lang w:eastAsia="en-US"/>
-        </w:rPr>
-        <w:t>strcpy</w:t>
-      </w:r>
-      <w:proofErr w:type="spellEnd"/>
-      <w:r>
-        <w:rPr>
-          <w:rFonts w:ascii="Courier New" w:eastAsiaTheme="minorHAnsi" w:hAnsi="Courier New" w:cs="Courier New"/>
-          <w:lang w:eastAsia="en-US"/>
-        </w:rPr>
-        <w:t xml:space="preserve">(s[j], </w:t>
-      </w:r>
-      <w:proofErr w:type="spellStart"/>
-      <w:r>
-        <w:rPr>
-          <w:rFonts w:ascii="Courier New" w:eastAsiaTheme="minorHAnsi" w:hAnsi="Courier New" w:cs="Courier New"/>
-          <w:lang w:eastAsia="en-US"/>
-        </w:rPr>
-        <w:t>line</w:t>
-      </w:r>
-      <w:proofErr w:type="spellEnd"/>
-      <w:r>
-        <w:rPr>
-          <w:rFonts w:ascii="Courier New" w:eastAsiaTheme="minorHAnsi" w:hAnsi="Courier New" w:cs="Courier New"/>
-          <w:lang w:eastAsia="en-US"/>
-        </w:rPr>
-        <w:t>); // записываем новую строку</w:t>
-      </w:r>
-    </w:p>
-    <w:p>
-      <w:pPr>
-        <w:rPr>
-          <w:rFonts w:ascii="Courier New" w:eastAsiaTheme="minorHAnsi" w:hAnsi="Courier New" w:cs="Courier New"/>
-          <w:lang w:val="en-US" w:eastAsia="en-US"/>
-        </w:rPr>
-      </w:pPr>
-      <w:r>
-        <w:rPr>
-          <w:rFonts w:ascii="Courier New" w:eastAsiaTheme="minorHAnsi" w:hAnsi="Courier New" w:cs="Courier New"/>
-          <w:lang w:eastAsia="en-US"/>
-        </w:rPr>
-        <w:t xml:space="preserve">        </w:t>
-      </w:r>
-      <w:r>
-        <w:rPr>
-          <w:rFonts w:ascii="Courier New" w:eastAsiaTheme="minorHAnsi" w:hAnsi="Courier New" w:cs="Courier New"/>
-          <w:lang w:val="en-US" w:eastAsia="en-US"/>
-        </w:rPr>
-        <w:t xml:space="preserve">line = </w:t>
-      </w:r>
-      <w:proofErr w:type="spellStart"/>
-      <w:r>
-        <w:rPr>
-          <w:rFonts w:ascii="Courier New" w:eastAsiaTheme="minorHAnsi" w:hAnsi="Courier New" w:cs="Courier New"/>
-          <w:lang w:val="en-US" w:eastAsia="en-US"/>
-        </w:rPr>
-        <w:t>strtok</w:t>
-      </w:r>
-      <w:proofErr w:type="spellEnd"/>
-      <w:r>
-        <w:rPr>
-          <w:rFonts w:ascii="Courier New" w:eastAsiaTheme="minorHAnsi" w:hAnsi="Courier New" w:cs="Courier New"/>
-          <w:lang w:val="en-US" w:eastAsia="en-US"/>
-        </w:rPr>
-        <w:t xml:space="preserve">(NULL, "\n"); // </w:t>
-      </w:r>
-      <w:r>
-        <w:rPr>
-          <w:rFonts w:ascii="Courier New" w:eastAsiaTheme="minorHAnsi" w:hAnsi="Courier New" w:cs="Courier New"/>
-          <w:lang w:eastAsia="en-US"/>
-        </w:rPr>
-        <w:t>опустошаем</w:t>
-      </w:r>
-      <w:r>
-        <w:rPr>
-          <w:rFonts w:ascii="Courier New" w:eastAsiaTheme="minorHAnsi" w:hAnsi="Courier New" w:cs="Courier New"/>
-          <w:lang w:val="en-US" w:eastAsia="en-US"/>
-        </w:rPr>
-        <w:t xml:space="preserve"> line</w:t>
-      </w:r>
-    </w:p>
-    <w:p>
-      <w:pPr>
-        <w:rPr>
-          <w:rFonts w:ascii="Courier New" w:eastAsiaTheme="minorHAnsi" w:hAnsi="Courier New" w:cs="Courier New"/>
-          <w:lang w:eastAsia="en-US"/>
-        </w:rPr>
-      </w:pPr>
-      <w:r>
-        <w:rPr>
-          <w:rFonts w:ascii="Courier New" w:eastAsiaTheme="minorHAnsi" w:hAnsi="Courier New" w:cs="Courier New"/>
-          <w:lang w:val="en-US" w:eastAsia="en-US"/>
-        </w:rPr>
-        <w:t xml:space="preserve">        </w:t>
-      </w:r>
-      <w:r>
-        <w:rPr>
-          <w:rFonts w:ascii="Courier New" w:eastAsiaTheme="minorHAnsi" w:hAnsi="Courier New" w:cs="Courier New"/>
-          <w:lang w:eastAsia="en-US"/>
-        </w:rPr>
-        <w:t>j++; //переход к новой строке</w:t>
-      </w:r>
-    </w:p>
-    <w:p>
-      <w:pPr>
-        <w:rPr>
-          <w:rFonts w:ascii="Courier New" w:eastAsiaTheme="minorHAnsi" w:hAnsi="Courier New" w:cs="Courier New"/>
-          <w:lang w:eastAsia="en-US"/>
-        </w:rPr>
-      </w:pPr>
-      <w:r>
-        <w:rPr>
-          <w:rFonts w:ascii="Courier New" w:eastAsiaTheme="minorHAnsi" w:hAnsi="Courier New" w:cs="Courier New"/>
-          <w:lang w:eastAsia="en-US"/>
-        </w:rPr>
-        <w:t xml:space="preserve">    }</w:t>
-      </w:r>
-    </w:p>
-    <w:p>
-      <w:pPr>
-        <w:rPr>
-          <w:rFonts w:ascii="Courier New" w:eastAsiaTheme="minorHAnsi" w:hAnsi="Courier New" w:cs="Courier New"/>
-          <w:lang w:eastAsia="en-US"/>
-        </w:rPr>
-      </w:pPr>
-    </w:p>
-    <w:p>
-      <w:pPr>
-        <w:rPr>
-          <w:rFonts w:ascii="Courier New" w:eastAsiaTheme="minorHAnsi" w:hAnsi="Courier New" w:cs="Courier New"/>
-          <w:lang w:eastAsia="en-US"/>
-        </w:rPr>
-      </w:pPr>
-      <w:r>
-        <w:rPr>
-          <w:rFonts w:ascii="Courier New" w:eastAsiaTheme="minorHAnsi" w:hAnsi="Courier New" w:cs="Courier New"/>
-          <w:lang w:eastAsia="en-US"/>
-        </w:rPr>
-        <w:t xml:space="preserve">    //ищу конкретно названия секций руководства</w:t>
-      </w:r>
-    </w:p>
-    <w:p>
-      <w:pPr>
-        <w:rPr>
-          <w:rFonts w:ascii="Courier New" w:eastAsiaTheme="minorHAnsi" w:hAnsi="Courier New" w:cs="Courier New"/>
-          <w:lang w:eastAsia="en-US"/>
-        </w:rPr>
-      </w:pPr>
-      <w:r>
-        <w:rPr>
-          <w:rFonts w:ascii="Courier New" w:eastAsiaTheme="minorHAnsi" w:hAnsi="Courier New" w:cs="Courier New"/>
-          <w:lang w:eastAsia="en-US"/>
-        </w:rPr>
-        <w:t xml:space="preserve">    </w:t>
-      </w:r>
-      <w:proofErr w:type="spellStart"/>
-      <w:r>
-        <w:rPr>
-          <w:rFonts w:ascii="Courier New" w:eastAsiaTheme="minorHAnsi" w:hAnsi="Courier New" w:cs="Courier New"/>
-          <w:lang w:eastAsia="en-US"/>
-        </w:rPr>
-        <w:t>for</w:t>
-      </w:r>
-      <w:proofErr w:type="spellEnd"/>
-      <w:r>
-        <w:rPr>
-          <w:rFonts w:ascii="Courier New" w:eastAsiaTheme="minorHAnsi" w:hAnsi="Courier New" w:cs="Courier New"/>
-          <w:lang w:eastAsia="en-US"/>
-        </w:rPr>
-        <w:t>(i=0; i&lt;j; i++)</w:t>
-      </w:r>
-    </w:p>
-    <w:p>
-      <w:pPr>
-        <w:rPr>
-          <w:rFonts w:ascii="Courier New" w:eastAsiaTheme="minorHAnsi" w:hAnsi="Courier New" w:cs="Courier New"/>
-          <w:lang w:val="en-US" w:eastAsia="en-US"/>
-        </w:rPr>
-      </w:pPr>
-      <w:r>
-        <w:rPr>
-          <w:rFonts w:ascii="Courier New" w:eastAsiaTheme="minorHAnsi" w:hAnsi="Courier New" w:cs="Courier New"/>
-          <w:lang w:eastAsia="en-US"/>
-        </w:rPr>
-        <w:t xml:space="preserve">    </w:t>
-      </w:r>
-      <w:r>
-        <w:rPr>
-          <w:rFonts w:ascii="Courier New" w:eastAsiaTheme="minorHAnsi" w:hAnsi="Courier New" w:cs="Courier New"/>
-          <w:lang w:val="en-US" w:eastAsia="en-US"/>
-        </w:rPr>
-        <w:t>{</w:t>
-      </w:r>
-    </w:p>
-    <w:p>
-      <w:pPr>
-        <w:rPr>
-          <w:rFonts w:ascii="Courier New" w:eastAsiaTheme="minorHAnsi" w:hAnsi="Courier New" w:cs="Courier New"/>
-          <w:lang w:val="en-US" w:eastAsia="en-US"/>
-        </w:rPr>
-      </w:pPr>
-      <w:r>
-        <w:rPr>
-          <w:rFonts w:ascii="Courier New" w:eastAsiaTheme="minorHAnsi" w:hAnsi="Courier New" w:cs="Courier New"/>
-          <w:lang w:val="en-US" w:eastAsia="en-US"/>
-        </w:rPr>
-        <w:t xml:space="preserve">        int k=0;</w:t>
-      </w:r>
-    </w:p>
-    <w:p>
-      <w:pPr>
-        <w:rPr>
-          <w:rFonts w:ascii="Courier New" w:eastAsiaTheme="minorHAnsi" w:hAnsi="Courier New" w:cs="Courier New"/>
-          <w:lang w:eastAsia="en-US"/>
-        </w:rPr>
-      </w:pPr>
-      <w:r>
-        <w:rPr>
-          <w:rFonts w:ascii="Courier New" w:eastAsiaTheme="minorHAnsi" w:hAnsi="Courier New" w:cs="Courier New"/>
-          <w:lang w:val="en-US" w:eastAsia="en-US"/>
-        </w:rPr>
-        <w:t xml:space="preserve">        if(</w:t>
-      </w:r>
-      <w:proofErr w:type="spellStart"/>
-      <w:r>
-        <w:rPr>
-          <w:rFonts w:ascii="Courier New" w:eastAsiaTheme="minorHAnsi" w:hAnsi="Courier New" w:cs="Courier New"/>
-          <w:lang w:val="en-US" w:eastAsia="en-US"/>
-        </w:rPr>
-        <w:t>strchr</w:t>
-      </w:r>
-      <w:proofErr w:type="spellEnd"/>
-      <w:r>
-        <w:rPr>
-          <w:rFonts w:ascii="Courier New" w:eastAsiaTheme="minorHAnsi" w:hAnsi="Courier New" w:cs="Courier New"/>
-          <w:lang w:val="en-US" w:eastAsia="en-US"/>
-        </w:rPr>
-        <w:t>(alphabet, s[</w:t>
-      </w:r>
-      <w:proofErr w:type="spellStart"/>
-      <w:r>
-        <w:rPr>
-          <w:rFonts w:ascii="Courier New" w:eastAsiaTheme="minorHAnsi" w:hAnsi="Courier New" w:cs="Courier New"/>
-          <w:lang w:val="en-US" w:eastAsia="en-US"/>
-        </w:rPr>
-        <w:t>i</w:t>
-      </w:r>
-      <w:proofErr w:type="spellEnd"/>
-      <w:r>
-        <w:rPr>
-          <w:rFonts w:ascii="Courier New" w:eastAsiaTheme="minorHAnsi" w:hAnsi="Courier New" w:cs="Courier New"/>
-          <w:lang w:val="en-US" w:eastAsia="en-US"/>
-        </w:rPr>
-        <w:t xml:space="preserve">][0]) != </w:t>
-      </w:r>
-      <w:r>
-        <w:rPr>
-          <w:rFonts w:ascii="Courier New" w:eastAsiaTheme="minorHAnsi" w:hAnsi="Courier New" w:cs="Courier New"/>
-          <w:lang w:eastAsia="en-US"/>
-        </w:rPr>
-        <w:t>NULL) // если 1 элемент - большая буква</w:t>
-      </w:r>
-    </w:p>
-    <w:p>
-      <w:pPr>
-        <w:rPr>
-          <w:rFonts w:ascii="Courier New" w:eastAsiaTheme="minorHAnsi" w:hAnsi="Courier New" w:cs="Courier New"/>
-          <w:lang w:eastAsia="en-US"/>
-        </w:rPr>
-      </w:pPr>
-      <w:r>
-        <w:rPr>
-          <w:rFonts w:ascii="Courier New" w:eastAsiaTheme="minorHAnsi" w:hAnsi="Courier New" w:cs="Courier New"/>
-          <w:lang w:eastAsia="en-US"/>
+        <w:t>myfile</w:t>
+      </w:r>
+      <w:proofErr w:type="spellEnd"/>
+      <w:r>
+        <w:rPr>
+          <w:rFonts w:ascii="Courier New" w:eastAsiaTheme="minorHAnsi" w:hAnsi="Courier New" w:cs="Courier New"/>
+          <w:lang w:eastAsia="en-US"/>
+        </w:rPr>
+        <w:t>&lt;0)</w:t>
+      </w:r>
+    </w:p>
+    <w:p>
+      <w:pPr>
+        <w:rPr>
+          <w:rFonts w:ascii="Courier New" w:eastAsiaTheme="minorHAnsi" w:hAnsi="Courier New" w:cs="Courier New"/>
+          <w:lang w:eastAsia="en-US"/>
+        </w:rPr>
+      </w:pPr>
+      <w:r>
+        <w:rPr>
+          <w:rFonts w:ascii="Courier New" w:eastAsiaTheme="minorHAnsi" w:hAnsi="Courier New" w:cs="Courier New"/>
+          <w:lang w:eastAsia="en-US"/>
+        </w:rPr>
+        <w:t xml:space="preserve">        { //если не могу открыть (создать) файл</w:t>
+      </w:r>
+    </w:p>
+    <w:p>
+      <w:pPr>
+        <w:rPr>
+          <w:rFonts w:ascii="Courier New" w:eastAsiaTheme="minorHAnsi" w:hAnsi="Courier New" w:cs="Courier New"/>
+          <w:lang w:val="en-US" w:eastAsia="en-US"/>
+        </w:rPr>
+      </w:pPr>
+      <w:r>
+        <w:rPr>
+          <w:rFonts w:ascii="Courier New" w:eastAsiaTheme="minorHAnsi" w:hAnsi="Courier New" w:cs="Courier New"/>
+          <w:lang w:eastAsia="en-US"/>
+        </w:rPr>
+        <w:t xml:space="preserve">            </w:t>
+      </w:r>
+      <w:proofErr w:type="spellStart"/>
+      <w:r>
+        <w:rPr>
+          <w:rFonts w:ascii="Courier New" w:eastAsiaTheme="minorHAnsi" w:hAnsi="Courier New" w:cs="Courier New"/>
+          <w:lang w:val="en-US" w:eastAsia="en-US"/>
+        </w:rPr>
+        <w:t>printf</w:t>
+      </w:r>
+      <w:proofErr w:type="spellEnd"/>
+      <w:r>
+        <w:rPr>
+          <w:rFonts w:ascii="Courier New" w:eastAsiaTheme="minorHAnsi" w:hAnsi="Courier New" w:cs="Courier New"/>
+          <w:lang w:val="en-US" w:eastAsia="en-US"/>
+        </w:rPr>
+        <w:t>("Can't open file with name %s", filename);</w:t>
+      </w:r>
+    </w:p>
+    <w:p>
+      <w:pPr>
+        <w:rPr>
+          <w:rFonts w:ascii="Courier New" w:eastAsiaTheme="minorHAnsi" w:hAnsi="Courier New" w:cs="Courier New"/>
+          <w:lang w:val="en-US" w:eastAsia="en-US"/>
+        </w:rPr>
+      </w:pPr>
+      <w:r>
+        <w:rPr>
+          <w:rFonts w:ascii="Courier New" w:eastAsiaTheme="minorHAnsi" w:hAnsi="Courier New" w:cs="Courier New"/>
+          <w:lang w:val="en-US" w:eastAsia="en-US"/>
+        </w:rPr>
+        <w:t xml:space="preserve">            exit(-1);</w:t>
+      </w:r>
+    </w:p>
+    <w:p>
+      <w:pPr>
+        <w:rPr>
+          <w:rFonts w:ascii="Courier New" w:eastAsiaTheme="minorHAnsi" w:hAnsi="Courier New" w:cs="Courier New"/>
+          <w:lang w:val="en-US" w:eastAsia="en-US"/>
+        </w:rPr>
+      </w:pPr>
+      <w:r>
+        <w:rPr>
+          <w:rFonts w:ascii="Courier New" w:eastAsiaTheme="minorHAnsi" w:hAnsi="Courier New" w:cs="Courier New"/>
+          <w:lang w:val="en-US" w:eastAsia="en-US"/>
+        </w:rPr>
+        <w:t xml:space="preserve">        }</w:t>
+      </w:r>
+    </w:p>
+    <w:p>
+      <w:pPr>
+        <w:rPr>
+          <w:rFonts w:ascii="Courier New" w:eastAsiaTheme="minorHAnsi" w:hAnsi="Courier New" w:cs="Courier New"/>
+          <w:lang w:val="en-US" w:eastAsia="en-US"/>
+        </w:rPr>
+      </w:pPr>
+      <w:r>
+        <w:rPr>
+          <w:rFonts w:ascii="Courier New" w:eastAsiaTheme="minorHAnsi" w:hAnsi="Courier New" w:cs="Courier New"/>
+          <w:lang w:val="en-US" w:eastAsia="en-US"/>
+        </w:rPr>
+        <w:t xml:space="preserve">        else</w:t>
+      </w:r>
+    </w:p>
+    <w:p>
+      <w:pPr>
+        <w:rPr>
+          <w:rFonts w:ascii="Courier New" w:eastAsiaTheme="minorHAnsi" w:hAnsi="Courier New" w:cs="Courier New"/>
+          <w:lang w:val="en-US" w:eastAsia="en-US"/>
+        </w:rPr>
+      </w:pPr>
+      <w:r>
+        <w:rPr>
+          <w:rFonts w:ascii="Courier New" w:eastAsiaTheme="minorHAnsi" w:hAnsi="Courier New" w:cs="Courier New"/>
+          <w:lang w:val="en-US" w:eastAsia="en-US"/>
         </w:rPr>
         <w:t xml:space="preserve">        {</w:t>
       </w:r>
@@ -3215,1147 +4520,15 @@
       <w:pPr>
         <w:rPr>
           <w:rFonts w:ascii="Courier New" w:eastAsiaTheme="minorHAnsi" w:hAnsi="Courier New" w:cs="Courier New"/>
-          <w:lang w:eastAsia="en-US"/>
-        </w:rPr>
-      </w:pPr>
-      <w:r>
-        <w:rPr>
-          <w:rFonts w:ascii="Courier New" w:eastAsiaTheme="minorHAnsi" w:hAnsi="Courier New" w:cs="Courier New"/>
-          <w:lang w:eastAsia="en-US"/>
-        </w:rPr>
-        <w:t xml:space="preserve">            </w:t>
-      </w:r>
-      <w:r>
-        <w:rPr>
-          <w:rFonts w:ascii="Courier New" w:eastAsiaTheme="minorHAnsi" w:hAnsi="Courier New" w:cs="Courier New"/>
-          <w:lang w:val="en-US" w:eastAsia="en-US"/>
-        </w:rPr>
-        <w:t>while(</w:t>
-      </w:r>
-      <w:proofErr w:type="spellStart"/>
-      <w:r>
-        <w:rPr>
-          <w:rFonts w:ascii="Courier New" w:eastAsiaTheme="minorHAnsi" w:hAnsi="Courier New" w:cs="Courier New"/>
-          <w:lang w:val="en-US" w:eastAsia="en-US"/>
-        </w:rPr>
-        <w:t>strchr</w:t>
-      </w:r>
-      <w:proofErr w:type="spellEnd"/>
-      <w:r>
-        <w:rPr>
-          <w:rFonts w:ascii="Courier New" w:eastAsiaTheme="minorHAnsi" w:hAnsi="Courier New" w:cs="Courier New"/>
-          <w:lang w:val="en-US" w:eastAsia="en-US"/>
-        </w:rPr>
-        <w:t>(alphabet, s[</w:t>
-      </w:r>
-      <w:proofErr w:type="spellStart"/>
-      <w:r>
-        <w:rPr>
-          <w:rFonts w:ascii="Courier New" w:eastAsiaTheme="minorHAnsi" w:hAnsi="Courier New" w:cs="Courier New"/>
-          <w:lang w:val="en-US" w:eastAsia="en-US"/>
-        </w:rPr>
-        <w:t>i</w:t>
-      </w:r>
-      <w:proofErr w:type="spellEnd"/>
-      <w:r>
-        <w:rPr>
-          <w:rFonts w:ascii="Courier New" w:eastAsiaTheme="minorHAnsi" w:hAnsi="Courier New" w:cs="Courier New"/>
-          <w:lang w:val="en-US" w:eastAsia="en-US"/>
-        </w:rPr>
-        <w:t xml:space="preserve">][k]) != </w:t>
-      </w:r>
-      <w:r>
-        <w:rPr>
-          <w:rFonts w:ascii="Courier New" w:eastAsiaTheme="minorHAnsi" w:hAnsi="Courier New" w:cs="Courier New"/>
-          <w:lang w:eastAsia="en-US"/>
-        </w:rPr>
-        <w:t>NULL){ //если последующие - тоже большие буквы</w:t>
-      </w:r>
-    </w:p>
-    <w:p>
-      <w:pPr>
-        <w:rPr>
-          <w:rFonts w:ascii="Courier New" w:eastAsiaTheme="minorHAnsi" w:hAnsi="Courier New" w:cs="Courier New"/>
-          <w:lang w:eastAsia="en-US"/>
-        </w:rPr>
-      </w:pPr>
-      <w:r>
-        <w:rPr>
-          <w:rFonts w:ascii="Courier New" w:eastAsiaTheme="minorHAnsi" w:hAnsi="Courier New" w:cs="Courier New"/>
-          <w:lang w:eastAsia="en-US"/>
-        </w:rPr>
-        <w:t xml:space="preserve">                </w:t>
-      </w:r>
-      <w:proofErr w:type="spellStart"/>
-      <w:r>
-        <w:rPr>
-          <w:rFonts w:ascii="Courier New" w:eastAsiaTheme="minorHAnsi" w:hAnsi="Courier New" w:cs="Courier New"/>
-          <w:lang w:eastAsia="en-US"/>
-        </w:rPr>
-        <w:t>printf</w:t>
-      </w:r>
-      <w:proofErr w:type="spellEnd"/>
-      <w:r>
-        <w:rPr>
-          <w:rFonts w:ascii="Courier New" w:eastAsiaTheme="minorHAnsi" w:hAnsi="Courier New" w:cs="Courier New"/>
-          <w:lang w:eastAsia="en-US"/>
-        </w:rPr>
-        <w:t>("%</w:t>
-      </w:r>
-      <w:proofErr w:type="spellStart"/>
-      <w:r>
-        <w:rPr>
-          <w:rFonts w:ascii="Courier New" w:eastAsiaTheme="minorHAnsi" w:hAnsi="Courier New" w:cs="Courier New"/>
-          <w:lang w:eastAsia="en-US"/>
-        </w:rPr>
-        <w:t>c",s</w:t>
-      </w:r>
-      <w:proofErr w:type="spellEnd"/>
-      <w:r>
-        <w:rPr>
-          <w:rFonts w:ascii="Courier New" w:eastAsiaTheme="minorHAnsi" w:hAnsi="Courier New" w:cs="Courier New"/>
-          <w:lang w:eastAsia="en-US"/>
-        </w:rPr>
-        <w:t>[i][k]); //просмотр наименования секции (посимвольно)</w:t>
-      </w:r>
-    </w:p>
-    <w:p>
-      <w:pPr>
-        <w:rPr>
-          <w:rFonts w:ascii="Courier New" w:eastAsiaTheme="minorHAnsi" w:hAnsi="Courier New" w:cs="Courier New"/>
-          <w:lang w:eastAsia="en-US"/>
-        </w:rPr>
-      </w:pPr>
-      <w:r>
-        <w:rPr>
-          <w:rFonts w:ascii="Courier New" w:eastAsiaTheme="minorHAnsi" w:hAnsi="Courier New" w:cs="Courier New"/>
-          <w:lang w:eastAsia="en-US"/>
-        </w:rPr>
-        <w:t xml:space="preserve">                k++;</w:t>
-      </w:r>
-    </w:p>
-    <w:p>
-      <w:pPr>
-        <w:rPr>
-          <w:rFonts w:ascii="Courier New" w:eastAsiaTheme="minorHAnsi" w:hAnsi="Courier New" w:cs="Courier New"/>
-          <w:lang w:eastAsia="en-US"/>
-        </w:rPr>
-      </w:pPr>
-      <w:r>
-        <w:rPr>
-          <w:rFonts w:ascii="Courier New" w:eastAsiaTheme="minorHAnsi" w:hAnsi="Courier New" w:cs="Courier New"/>
-          <w:lang w:eastAsia="en-US"/>
-        </w:rPr>
-        <w:t xml:space="preserve">            }</w:t>
-      </w:r>
-    </w:p>
-    <w:p>
-      <w:pPr>
-        <w:rPr>
-          <w:rFonts w:ascii="Courier New" w:eastAsiaTheme="minorHAnsi" w:hAnsi="Courier New" w:cs="Courier New"/>
-          <w:lang w:eastAsia="en-US"/>
-        </w:rPr>
-      </w:pPr>
-      <w:r>
-        <w:rPr>
-          <w:rFonts w:ascii="Courier New" w:eastAsiaTheme="minorHAnsi" w:hAnsi="Courier New" w:cs="Courier New"/>
-          <w:lang w:eastAsia="en-US"/>
-        </w:rPr>
-        <w:t xml:space="preserve">            </w:t>
-      </w:r>
-      <w:proofErr w:type="spellStart"/>
-      <w:r>
-        <w:rPr>
-          <w:rFonts w:ascii="Courier New" w:eastAsiaTheme="minorHAnsi" w:hAnsi="Courier New" w:cs="Courier New"/>
-          <w:lang w:eastAsia="en-US"/>
-        </w:rPr>
-        <w:t>numofsec</w:t>
-      </w:r>
-      <w:proofErr w:type="spellEnd"/>
-      <w:r>
-        <w:rPr>
-          <w:rFonts w:ascii="Courier New" w:eastAsiaTheme="minorHAnsi" w:hAnsi="Courier New" w:cs="Courier New"/>
-          <w:lang w:eastAsia="en-US"/>
-        </w:rPr>
-        <w:t>[p] = i; //запоминаем начало секции</w:t>
-      </w:r>
-    </w:p>
-    <w:p>
-      <w:pPr>
-        <w:rPr>
-          <w:rFonts w:ascii="Courier New" w:eastAsiaTheme="minorHAnsi" w:hAnsi="Courier New" w:cs="Courier New"/>
-          <w:lang w:eastAsia="en-US"/>
-        </w:rPr>
-      </w:pPr>
-      <w:r>
-        <w:rPr>
-          <w:rFonts w:ascii="Courier New" w:eastAsiaTheme="minorHAnsi" w:hAnsi="Courier New" w:cs="Courier New"/>
-          <w:lang w:eastAsia="en-US"/>
-        </w:rPr>
-        <w:t xml:space="preserve">            </w:t>
-      </w:r>
-      <w:proofErr w:type="spellStart"/>
-      <w:r>
-        <w:rPr>
-          <w:rFonts w:ascii="Courier New" w:eastAsiaTheme="minorHAnsi" w:hAnsi="Courier New" w:cs="Courier New"/>
-          <w:lang w:eastAsia="en-US"/>
-        </w:rPr>
-        <w:t>printf</w:t>
-      </w:r>
-      <w:proofErr w:type="spellEnd"/>
-      <w:r>
-        <w:rPr>
-          <w:rFonts w:ascii="Courier New" w:eastAsiaTheme="minorHAnsi" w:hAnsi="Courier New" w:cs="Courier New"/>
-          <w:lang w:eastAsia="en-US"/>
-        </w:rPr>
-        <w:t>("%d",</w:t>
-      </w:r>
-      <w:proofErr w:type="spellStart"/>
-      <w:r>
-        <w:rPr>
-          <w:rFonts w:ascii="Courier New" w:eastAsiaTheme="minorHAnsi" w:hAnsi="Courier New" w:cs="Courier New"/>
-          <w:lang w:eastAsia="en-US"/>
-        </w:rPr>
-        <w:t>numofsec</w:t>
-      </w:r>
-      <w:proofErr w:type="spellEnd"/>
-      <w:r>
-        <w:rPr>
-          <w:rFonts w:ascii="Courier New" w:eastAsiaTheme="minorHAnsi" w:hAnsi="Courier New" w:cs="Courier New"/>
-          <w:lang w:eastAsia="en-US"/>
-        </w:rPr>
-        <w:t>[p]); // выводим номер строки, с которой начинается секция</w:t>
-      </w:r>
-    </w:p>
-    <w:p>
-      <w:pPr>
-        <w:rPr>
-          <w:rFonts w:ascii="Courier New" w:eastAsiaTheme="minorHAnsi" w:hAnsi="Courier New" w:cs="Courier New"/>
-          <w:lang w:val="en-US" w:eastAsia="en-US"/>
-        </w:rPr>
-      </w:pPr>
-      <w:r>
-        <w:rPr>
-          <w:rFonts w:ascii="Courier New" w:eastAsiaTheme="minorHAnsi" w:hAnsi="Courier New" w:cs="Courier New"/>
-          <w:lang w:eastAsia="en-US"/>
-        </w:rPr>
-        <w:t xml:space="preserve">            </w:t>
-      </w:r>
-      <w:r>
-        <w:rPr>
-          <w:rFonts w:ascii="Courier New" w:eastAsiaTheme="minorHAnsi" w:hAnsi="Courier New" w:cs="Courier New"/>
-          <w:lang w:val="en-US" w:eastAsia="en-US"/>
-        </w:rPr>
-        <w:t>p++;</w:t>
-      </w:r>
-    </w:p>
-    <w:p>
-      <w:pPr>
-        <w:rPr>
-          <w:rFonts w:ascii="Courier New" w:eastAsiaTheme="minorHAnsi" w:hAnsi="Courier New" w:cs="Courier New"/>
-          <w:lang w:val="en-US" w:eastAsia="en-US"/>
-        </w:rPr>
-      </w:pPr>
-      <w:r>
-        <w:rPr>
-          <w:rFonts w:ascii="Courier New" w:eastAsiaTheme="minorHAnsi" w:hAnsi="Courier New" w:cs="Courier New"/>
-          <w:lang w:val="en-US" w:eastAsia="en-US"/>
-        </w:rPr>
-        <w:t xml:space="preserve">            </w:t>
-      </w:r>
-      <w:proofErr w:type="spellStart"/>
-      <w:r>
-        <w:rPr>
-          <w:rFonts w:ascii="Courier New" w:eastAsiaTheme="minorHAnsi" w:hAnsi="Courier New" w:cs="Courier New"/>
-          <w:lang w:val="en-US" w:eastAsia="en-US"/>
-        </w:rPr>
-        <w:t>printf</w:t>
-      </w:r>
-      <w:proofErr w:type="spellEnd"/>
-      <w:r>
-        <w:rPr>
-          <w:rFonts w:ascii="Courier New" w:eastAsiaTheme="minorHAnsi" w:hAnsi="Courier New" w:cs="Courier New"/>
-          <w:lang w:val="en-US" w:eastAsia="en-US"/>
-        </w:rPr>
-        <w:t>("\n");</w:t>
-      </w:r>
-    </w:p>
-    <w:p>
-      <w:pPr>
-        <w:rPr>
-          <w:rFonts w:ascii="Courier New" w:eastAsiaTheme="minorHAnsi" w:hAnsi="Courier New" w:cs="Courier New"/>
-          <w:lang w:val="en-US" w:eastAsia="en-US"/>
-        </w:rPr>
-      </w:pPr>
-      <w:r>
-        <w:rPr>
-          <w:rFonts w:ascii="Courier New" w:eastAsiaTheme="minorHAnsi" w:hAnsi="Courier New" w:cs="Courier New"/>
-          <w:lang w:val="en-US" w:eastAsia="en-US"/>
-        </w:rPr>
-        <w:t xml:space="preserve">        }</w:t>
-      </w:r>
-    </w:p>
-    <w:p>
-      <w:pPr>
-        <w:rPr>
-          <w:rFonts w:ascii="Courier New" w:eastAsiaTheme="minorHAnsi" w:hAnsi="Courier New" w:cs="Courier New"/>
-          <w:lang w:val="en-US" w:eastAsia="en-US"/>
-        </w:rPr>
-      </w:pPr>
-      <w:r>
-        <w:rPr>
-          <w:rFonts w:ascii="Courier New" w:eastAsiaTheme="minorHAnsi" w:hAnsi="Courier New" w:cs="Courier New"/>
-          <w:lang w:val="en-US" w:eastAsia="en-US"/>
-        </w:rPr>
-        <w:t xml:space="preserve">    }</w:t>
-      </w:r>
-    </w:p>
-    <w:p>
-      <w:pPr>
-        <w:rPr>
-          <w:rFonts w:ascii="Courier New" w:eastAsiaTheme="minorHAnsi" w:hAnsi="Courier New" w:cs="Courier New"/>
-          <w:lang w:val="en-US" w:eastAsia="en-US"/>
-        </w:rPr>
-      </w:pPr>
-      <w:r>
-        <w:rPr>
-          <w:rFonts w:ascii="Courier New" w:eastAsiaTheme="minorHAnsi" w:hAnsi="Courier New" w:cs="Courier New"/>
-          <w:lang w:val="en-US" w:eastAsia="en-US"/>
-        </w:rPr>
-        <w:t xml:space="preserve">    </w:t>
-      </w:r>
-    </w:p>
-    <w:p>
-      <w:pPr>
-        <w:rPr>
-          <w:rFonts w:ascii="Courier New" w:eastAsiaTheme="minorHAnsi" w:hAnsi="Courier New" w:cs="Courier New"/>
-          <w:lang w:val="en-US" w:eastAsia="en-US"/>
-        </w:rPr>
-      </w:pPr>
-      <w:r>
-        <w:rPr>
-          <w:rFonts w:ascii="Courier New" w:eastAsiaTheme="minorHAnsi" w:hAnsi="Courier New" w:cs="Courier New"/>
-          <w:lang w:val="en-US" w:eastAsia="en-US"/>
-        </w:rPr>
-        <w:t xml:space="preserve">    </w:t>
-      </w:r>
-      <w:proofErr w:type="spellStart"/>
-      <w:r>
-        <w:rPr>
-          <w:rFonts w:ascii="Courier New" w:eastAsiaTheme="minorHAnsi" w:hAnsi="Courier New" w:cs="Courier New"/>
-          <w:lang w:val="en-US" w:eastAsia="en-US"/>
-        </w:rPr>
-        <w:t>numofsec</w:t>
-      </w:r>
-      <w:proofErr w:type="spellEnd"/>
-      <w:r>
-        <w:rPr>
-          <w:rFonts w:ascii="Courier New" w:eastAsiaTheme="minorHAnsi" w:hAnsi="Courier New" w:cs="Courier New"/>
-          <w:lang w:val="en-US" w:eastAsia="en-US"/>
-        </w:rPr>
-        <w:t>[10] = j;</w:t>
-      </w:r>
-    </w:p>
-    <w:p>
-      <w:pPr>
-        <w:rPr>
-          <w:rFonts w:ascii="Courier New" w:eastAsiaTheme="minorHAnsi" w:hAnsi="Courier New" w:cs="Courier New"/>
-          <w:lang w:val="en-US" w:eastAsia="en-US"/>
-        </w:rPr>
-      </w:pPr>
-      <w:r>
-        <w:rPr>
-          <w:rFonts w:ascii="Courier New" w:eastAsiaTheme="minorHAnsi" w:hAnsi="Courier New" w:cs="Courier New"/>
-          <w:lang w:val="en-US" w:eastAsia="en-US"/>
-        </w:rPr>
-        <w:t xml:space="preserve">    </w:t>
-      </w:r>
-      <w:proofErr w:type="spellStart"/>
-      <w:r>
-        <w:rPr>
-          <w:rFonts w:ascii="Courier New" w:eastAsiaTheme="minorHAnsi" w:hAnsi="Courier New" w:cs="Courier New"/>
-          <w:lang w:val="en-US" w:eastAsia="en-US"/>
-        </w:rPr>
-        <w:t>printf</w:t>
-      </w:r>
-      <w:proofErr w:type="spellEnd"/>
-      <w:r>
-        <w:rPr>
-          <w:rFonts w:ascii="Courier New" w:eastAsiaTheme="minorHAnsi" w:hAnsi="Courier New" w:cs="Courier New"/>
-          <w:lang w:val="en-US" w:eastAsia="en-US"/>
-        </w:rPr>
-        <w:t>("%d",</w:t>
-      </w:r>
-      <w:proofErr w:type="spellStart"/>
-      <w:r>
-        <w:rPr>
-          <w:rFonts w:ascii="Courier New" w:eastAsiaTheme="minorHAnsi" w:hAnsi="Courier New" w:cs="Courier New"/>
-          <w:lang w:val="en-US" w:eastAsia="en-US"/>
-        </w:rPr>
-        <w:t>numofsec</w:t>
-      </w:r>
-      <w:proofErr w:type="spellEnd"/>
-      <w:r>
-        <w:rPr>
-          <w:rFonts w:ascii="Courier New" w:eastAsiaTheme="minorHAnsi" w:hAnsi="Courier New" w:cs="Courier New"/>
-          <w:lang w:val="en-US" w:eastAsia="en-US"/>
-        </w:rPr>
-        <w:t>[p]);</w:t>
-      </w:r>
-    </w:p>
-    <w:p>
-      <w:pPr>
-        <w:rPr>
-          <w:rFonts w:ascii="Courier New" w:eastAsiaTheme="minorHAnsi" w:hAnsi="Courier New" w:cs="Courier New"/>
-          <w:lang w:val="en-US" w:eastAsia="en-US"/>
-        </w:rPr>
-      </w:pPr>
-      <w:r>
-        <w:rPr>
-          <w:rFonts w:ascii="Courier New" w:eastAsiaTheme="minorHAnsi" w:hAnsi="Courier New" w:cs="Courier New"/>
-          <w:lang w:val="en-US" w:eastAsia="en-US"/>
-        </w:rPr>
-        <w:t xml:space="preserve">    p++;</w:t>
-      </w:r>
-    </w:p>
-    <w:p>
-      <w:pPr>
-        <w:rPr>
-          <w:rFonts w:ascii="Courier New" w:eastAsiaTheme="minorHAnsi" w:hAnsi="Courier New" w:cs="Courier New"/>
-          <w:lang w:val="en-US" w:eastAsia="en-US"/>
-        </w:rPr>
-      </w:pPr>
-      <w:r>
-        <w:rPr>
-          <w:rFonts w:ascii="Courier New" w:eastAsiaTheme="minorHAnsi" w:hAnsi="Courier New" w:cs="Courier New"/>
-          <w:lang w:val="en-US" w:eastAsia="en-US"/>
-        </w:rPr>
-        <w:t xml:space="preserve">    </w:t>
-      </w:r>
-      <w:proofErr w:type="spellStart"/>
-      <w:r>
-        <w:rPr>
-          <w:rFonts w:ascii="Courier New" w:eastAsiaTheme="minorHAnsi" w:hAnsi="Courier New" w:cs="Courier New"/>
-          <w:lang w:val="en-US" w:eastAsia="en-US"/>
-        </w:rPr>
-        <w:t>printf</w:t>
-      </w:r>
-      <w:proofErr w:type="spellEnd"/>
-      <w:r>
-        <w:rPr>
-          <w:rFonts w:ascii="Courier New" w:eastAsiaTheme="minorHAnsi" w:hAnsi="Courier New" w:cs="Courier New"/>
-          <w:lang w:val="en-US" w:eastAsia="en-US"/>
-        </w:rPr>
-        <w:t>("\n");</w:t>
-      </w:r>
-    </w:p>
-    <w:p>
-      <w:pPr>
-        <w:rPr>
-          <w:rFonts w:ascii="Courier New" w:eastAsiaTheme="minorHAnsi" w:hAnsi="Courier New" w:cs="Courier New"/>
-          <w:lang w:val="en-US" w:eastAsia="en-US"/>
-        </w:rPr>
-      </w:pPr>
-    </w:p>
-    <w:p>
-      <w:pPr>
-        <w:rPr>
-          <w:rFonts w:ascii="Courier New" w:eastAsiaTheme="minorHAnsi" w:hAnsi="Courier New" w:cs="Courier New"/>
-          <w:lang w:val="en-US" w:eastAsia="en-US"/>
-        </w:rPr>
-      </w:pPr>
-      <w:r>
-        <w:rPr>
-          <w:rFonts w:ascii="Courier New" w:eastAsiaTheme="minorHAnsi" w:hAnsi="Courier New" w:cs="Courier New"/>
-          <w:lang w:val="en-US" w:eastAsia="en-US"/>
-        </w:rPr>
-        <w:t xml:space="preserve">    char filename[10000]; //</w:t>
-      </w:r>
-      <w:r>
-        <w:rPr>
-          <w:rFonts w:ascii="Courier New" w:eastAsiaTheme="minorHAnsi" w:hAnsi="Courier New" w:cs="Courier New"/>
-          <w:lang w:eastAsia="en-US"/>
-        </w:rPr>
-        <w:t>имя</w:t>
-      </w:r>
-      <w:r>
-        <w:rPr>
-          <w:rFonts w:ascii="Courier New" w:eastAsiaTheme="minorHAnsi" w:hAnsi="Courier New" w:cs="Courier New"/>
-          <w:lang w:val="en-US" w:eastAsia="en-US"/>
-        </w:rPr>
-        <w:t xml:space="preserve"> </w:t>
-      </w:r>
-      <w:r>
-        <w:rPr>
-          <w:rFonts w:ascii="Courier New" w:eastAsiaTheme="minorHAnsi" w:hAnsi="Courier New" w:cs="Courier New"/>
-          <w:lang w:eastAsia="en-US"/>
-        </w:rPr>
-        <w:t>создаваемого</w:t>
-      </w:r>
-      <w:r>
-        <w:rPr>
-          <w:rFonts w:ascii="Courier New" w:eastAsiaTheme="minorHAnsi" w:hAnsi="Courier New" w:cs="Courier New"/>
-          <w:lang w:val="en-US" w:eastAsia="en-US"/>
-        </w:rPr>
-        <w:t xml:space="preserve"> </w:t>
-      </w:r>
-      <w:r>
-        <w:rPr>
-          <w:rFonts w:ascii="Courier New" w:eastAsiaTheme="minorHAnsi" w:hAnsi="Courier New" w:cs="Courier New"/>
-          <w:lang w:eastAsia="en-US"/>
-        </w:rPr>
-        <w:t>файла</w:t>
-      </w:r>
-    </w:p>
-    <w:p>
-      <w:pPr>
-        <w:rPr>
-          <w:rFonts w:ascii="Courier New" w:eastAsiaTheme="minorHAnsi" w:hAnsi="Courier New" w:cs="Courier New"/>
-          <w:lang w:eastAsia="en-US"/>
-        </w:rPr>
-      </w:pPr>
-      <w:r>
-        <w:rPr>
-          <w:rFonts w:ascii="Courier New" w:eastAsiaTheme="minorHAnsi" w:hAnsi="Courier New" w:cs="Courier New"/>
-          <w:lang w:val="en-US" w:eastAsia="en-US"/>
-        </w:rPr>
-        <w:t xml:space="preserve">    </w:t>
-      </w:r>
-      <w:proofErr w:type="spellStart"/>
-      <w:r>
-        <w:rPr>
-          <w:rFonts w:ascii="Courier New" w:eastAsiaTheme="minorHAnsi" w:hAnsi="Courier New" w:cs="Courier New"/>
-          <w:lang w:eastAsia="en-US"/>
-        </w:rPr>
-        <w:t>char</w:t>
-      </w:r>
-      <w:proofErr w:type="spellEnd"/>
-      <w:r>
-        <w:rPr>
-          <w:rFonts w:ascii="Courier New" w:eastAsiaTheme="minorHAnsi" w:hAnsi="Courier New" w:cs="Courier New"/>
-          <w:lang w:eastAsia="en-US"/>
-        </w:rPr>
-        <w:t xml:space="preserve"> </w:t>
-      </w:r>
-      <w:proofErr w:type="spellStart"/>
-      <w:r>
-        <w:rPr>
-          <w:rFonts w:ascii="Courier New" w:eastAsiaTheme="minorHAnsi" w:hAnsi="Courier New" w:cs="Courier New"/>
-          <w:lang w:eastAsia="en-US"/>
-        </w:rPr>
-        <w:t>num</w:t>
-      </w:r>
-      <w:proofErr w:type="spellEnd"/>
-      <w:r>
-        <w:rPr>
-          <w:rFonts w:ascii="Courier New" w:eastAsiaTheme="minorHAnsi" w:hAnsi="Courier New" w:cs="Courier New"/>
-          <w:lang w:eastAsia="en-US"/>
-        </w:rPr>
-        <w:t>[1000];</w:t>
-      </w:r>
-    </w:p>
-    <w:p>
-      <w:pPr>
-        <w:rPr>
-          <w:rFonts w:ascii="Courier New" w:eastAsiaTheme="minorHAnsi" w:hAnsi="Courier New" w:cs="Courier New"/>
-          <w:lang w:eastAsia="en-US"/>
-        </w:rPr>
-      </w:pPr>
-      <w:r>
-        <w:rPr>
-          <w:rFonts w:ascii="Courier New" w:eastAsiaTheme="minorHAnsi" w:hAnsi="Courier New" w:cs="Courier New"/>
-          <w:lang w:eastAsia="en-US"/>
-        </w:rPr>
-        <w:t xml:space="preserve">    </w:t>
-      </w:r>
-    </w:p>
-    <w:p>
-      <w:pPr>
-        <w:rPr>
-          <w:rFonts w:ascii="Courier New" w:eastAsiaTheme="minorHAnsi" w:hAnsi="Courier New" w:cs="Courier New"/>
-          <w:lang w:eastAsia="en-US"/>
-        </w:rPr>
-      </w:pPr>
-      <w:r>
-        <w:rPr>
-          <w:rFonts w:ascii="Courier New" w:eastAsiaTheme="minorHAnsi" w:hAnsi="Courier New" w:cs="Courier New"/>
-          <w:lang w:eastAsia="en-US"/>
-        </w:rPr>
-        <w:t xml:space="preserve">    //создание отдельного файла для каждой секции</w:t>
-      </w:r>
-    </w:p>
-    <w:p>
-      <w:pPr>
-        <w:rPr>
-          <w:rFonts w:ascii="Courier New" w:eastAsiaTheme="minorHAnsi" w:hAnsi="Courier New" w:cs="Courier New"/>
-          <w:lang w:val="en-US" w:eastAsia="en-US"/>
-        </w:rPr>
-      </w:pPr>
-      <w:r>
-        <w:rPr>
-          <w:rFonts w:ascii="Courier New" w:eastAsiaTheme="minorHAnsi" w:hAnsi="Courier New" w:cs="Courier New"/>
-          <w:lang w:eastAsia="en-US"/>
-        </w:rPr>
-        <w:t xml:space="preserve">    </w:t>
-      </w:r>
-      <w:r>
-        <w:rPr>
-          <w:rFonts w:ascii="Courier New" w:eastAsiaTheme="minorHAnsi" w:hAnsi="Courier New" w:cs="Courier New"/>
-          <w:lang w:val="en-US" w:eastAsia="en-US"/>
-        </w:rPr>
-        <w:t xml:space="preserve">for(int </w:t>
-      </w:r>
-      <w:proofErr w:type="spellStart"/>
-      <w:r>
-        <w:rPr>
-          <w:rFonts w:ascii="Courier New" w:eastAsiaTheme="minorHAnsi" w:hAnsi="Courier New" w:cs="Courier New"/>
-          <w:lang w:val="en-US" w:eastAsia="en-US"/>
-        </w:rPr>
-        <w:t>i</w:t>
-      </w:r>
-      <w:proofErr w:type="spellEnd"/>
-      <w:r>
-        <w:rPr>
-          <w:rFonts w:ascii="Courier New" w:eastAsiaTheme="minorHAnsi" w:hAnsi="Courier New" w:cs="Courier New"/>
-          <w:lang w:val="en-US" w:eastAsia="en-US"/>
-        </w:rPr>
-        <w:t xml:space="preserve">=0; </w:t>
-      </w:r>
-      <w:proofErr w:type="spellStart"/>
-      <w:r>
-        <w:rPr>
-          <w:rFonts w:ascii="Courier New" w:eastAsiaTheme="minorHAnsi" w:hAnsi="Courier New" w:cs="Courier New"/>
-          <w:lang w:val="en-US" w:eastAsia="en-US"/>
-        </w:rPr>
-        <w:t>i</w:t>
-      </w:r>
-      <w:proofErr w:type="spellEnd"/>
-      <w:r>
-        <w:rPr>
-          <w:rFonts w:ascii="Courier New" w:eastAsiaTheme="minorHAnsi" w:hAnsi="Courier New" w:cs="Courier New"/>
-          <w:lang w:val="en-US" w:eastAsia="en-US"/>
-        </w:rPr>
-        <w:t>&lt;p-1;i++){</w:t>
-      </w:r>
-    </w:p>
-    <w:p>
-      <w:pPr>
-        <w:rPr>
-          <w:rFonts w:ascii="Courier New" w:eastAsiaTheme="minorHAnsi" w:hAnsi="Courier New" w:cs="Courier New"/>
-          <w:lang w:eastAsia="en-US"/>
-        </w:rPr>
-      </w:pPr>
-      <w:r>
-        <w:rPr>
-          <w:rFonts w:ascii="Courier New" w:eastAsiaTheme="minorHAnsi" w:hAnsi="Courier New" w:cs="Courier New"/>
-          <w:lang w:val="en-US" w:eastAsia="en-US"/>
-        </w:rPr>
-        <w:t xml:space="preserve">        </w:t>
-      </w:r>
-      <w:r>
-        <w:rPr>
-          <w:rFonts w:ascii="Courier New" w:eastAsiaTheme="minorHAnsi" w:hAnsi="Courier New" w:cs="Courier New"/>
-          <w:lang w:eastAsia="en-US"/>
-        </w:rPr>
-        <w:t>//создание отдельного имени для каждого файла</w:t>
-      </w:r>
-    </w:p>
-    <w:p>
-      <w:pPr>
-        <w:rPr>
-          <w:rFonts w:ascii="Courier New" w:eastAsiaTheme="minorHAnsi" w:hAnsi="Courier New" w:cs="Courier New"/>
-          <w:lang w:val="en-US" w:eastAsia="en-US"/>
-        </w:rPr>
-      </w:pPr>
-      <w:r>
-        <w:rPr>
-          <w:rFonts w:ascii="Courier New" w:eastAsiaTheme="minorHAnsi" w:hAnsi="Courier New" w:cs="Courier New"/>
-          <w:lang w:eastAsia="en-US"/>
-        </w:rPr>
-        <w:t xml:space="preserve">        </w:t>
-      </w:r>
-      <w:r>
-        <w:rPr>
-          <w:rFonts w:ascii="Courier New" w:eastAsiaTheme="minorHAnsi" w:hAnsi="Courier New" w:cs="Courier New"/>
-          <w:lang w:val="en-US" w:eastAsia="en-US"/>
-        </w:rPr>
-        <w:t xml:space="preserve">char t = </w:t>
-      </w:r>
-      <w:proofErr w:type="spellStart"/>
-      <w:r>
-        <w:rPr>
-          <w:rFonts w:ascii="Courier New" w:eastAsiaTheme="minorHAnsi" w:hAnsi="Courier New" w:cs="Courier New"/>
-          <w:lang w:val="en-US" w:eastAsia="en-US"/>
-        </w:rPr>
-        <w:t>i</w:t>
-      </w:r>
-      <w:proofErr w:type="spellEnd"/>
-      <w:r>
-        <w:rPr>
-          <w:rFonts w:ascii="Courier New" w:eastAsiaTheme="minorHAnsi" w:hAnsi="Courier New" w:cs="Courier New"/>
-          <w:lang w:val="en-US" w:eastAsia="en-US"/>
-        </w:rPr>
-        <w:t xml:space="preserve"> + '0';</w:t>
-      </w:r>
-    </w:p>
-    <w:p>
-      <w:pPr>
-        <w:rPr>
-          <w:rFonts w:ascii="Courier New" w:eastAsiaTheme="minorHAnsi" w:hAnsi="Courier New" w:cs="Courier New"/>
-          <w:lang w:val="en-US" w:eastAsia="en-US"/>
-        </w:rPr>
-      </w:pPr>
-      <w:r>
-        <w:rPr>
-          <w:rFonts w:ascii="Courier New" w:eastAsiaTheme="minorHAnsi" w:hAnsi="Courier New" w:cs="Courier New"/>
-          <w:lang w:val="en-US" w:eastAsia="en-US"/>
-        </w:rPr>
-        <w:t xml:space="preserve">        char txt[] = ".txt";</w:t>
-      </w:r>
-    </w:p>
-    <w:p>
-      <w:pPr>
-        <w:rPr>
-          <w:rFonts w:ascii="Courier New" w:eastAsiaTheme="minorHAnsi" w:hAnsi="Courier New" w:cs="Courier New"/>
-          <w:lang w:val="en-US" w:eastAsia="en-US"/>
-        </w:rPr>
-      </w:pPr>
-      <w:r>
-        <w:rPr>
-          <w:rFonts w:ascii="Courier New" w:eastAsiaTheme="minorHAnsi" w:hAnsi="Courier New" w:cs="Courier New"/>
-          <w:lang w:val="en-US" w:eastAsia="en-US"/>
-        </w:rPr>
-        <w:t xml:space="preserve">        </w:t>
-      </w:r>
-      <w:proofErr w:type="spellStart"/>
-      <w:r>
-        <w:rPr>
-          <w:rFonts w:ascii="Courier New" w:eastAsiaTheme="minorHAnsi" w:hAnsi="Courier New" w:cs="Courier New"/>
-          <w:lang w:val="en-US" w:eastAsia="en-US"/>
-        </w:rPr>
-        <w:t>strcpy</w:t>
-      </w:r>
-      <w:proofErr w:type="spellEnd"/>
-      <w:r>
-        <w:rPr>
-          <w:rFonts w:ascii="Courier New" w:eastAsiaTheme="minorHAnsi" w:hAnsi="Courier New" w:cs="Courier New"/>
-          <w:lang w:val="en-US" w:eastAsia="en-US"/>
-        </w:rPr>
-        <w:t>(num, "");</w:t>
-      </w:r>
-    </w:p>
-    <w:p>
-      <w:pPr>
-        <w:rPr>
-          <w:rFonts w:ascii="Courier New" w:eastAsiaTheme="minorHAnsi" w:hAnsi="Courier New" w:cs="Courier New"/>
-          <w:lang w:val="en-US" w:eastAsia="en-US"/>
-        </w:rPr>
-      </w:pPr>
-      <w:r>
-        <w:rPr>
-          <w:rFonts w:ascii="Courier New" w:eastAsiaTheme="minorHAnsi" w:hAnsi="Courier New" w:cs="Courier New"/>
-          <w:lang w:val="en-US" w:eastAsia="en-US"/>
-        </w:rPr>
-        <w:t xml:space="preserve">        </w:t>
-      </w:r>
-      <w:proofErr w:type="spellStart"/>
-      <w:r>
-        <w:rPr>
-          <w:rFonts w:ascii="Courier New" w:eastAsiaTheme="minorHAnsi" w:hAnsi="Courier New" w:cs="Courier New"/>
-          <w:lang w:val="en-US" w:eastAsia="en-US"/>
-        </w:rPr>
-        <w:t>strcat</w:t>
-      </w:r>
-      <w:proofErr w:type="spellEnd"/>
-      <w:r>
-        <w:rPr>
-          <w:rFonts w:ascii="Courier New" w:eastAsiaTheme="minorHAnsi" w:hAnsi="Courier New" w:cs="Courier New"/>
-          <w:lang w:val="en-US" w:eastAsia="en-US"/>
-        </w:rPr>
-        <w:t>(num, &amp;t);</w:t>
-      </w:r>
-    </w:p>
-    <w:p>
-      <w:pPr>
-        <w:rPr>
-          <w:rFonts w:ascii="Courier New" w:eastAsiaTheme="minorHAnsi" w:hAnsi="Courier New" w:cs="Courier New"/>
-          <w:lang w:val="en-US" w:eastAsia="en-US"/>
-        </w:rPr>
-      </w:pPr>
-      <w:r>
-        <w:rPr>
-          <w:rFonts w:ascii="Courier New" w:eastAsiaTheme="minorHAnsi" w:hAnsi="Courier New" w:cs="Courier New"/>
-          <w:lang w:val="en-US" w:eastAsia="en-US"/>
-        </w:rPr>
-        <w:t xml:space="preserve">        </w:t>
-      </w:r>
-      <w:proofErr w:type="spellStart"/>
-      <w:r>
-        <w:rPr>
-          <w:rFonts w:ascii="Courier New" w:eastAsiaTheme="minorHAnsi" w:hAnsi="Courier New" w:cs="Courier New"/>
-          <w:lang w:val="en-US" w:eastAsia="en-US"/>
-        </w:rPr>
-        <w:t>strcpy</w:t>
-      </w:r>
-      <w:proofErr w:type="spellEnd"/>
-      <w:r>
-        <w:rPr>
-          <w:rFonts w:ascii="Courier New" w:eastAsiaTheme="minorHAnsi" w:hAnsi="Courier New" w:cs="Courier New"/>
-          <w:lang w:val="en-US" w:eastAsia="en-US"/>
-        </w:rPr>
-        <w:t>(filename, "");</w:t>
-      </w:r>
-    </w:p>
-    <w:p>
-      <w:pPr>
-        <w:rPr>
-          <w:rFonts w:ascii="Courier New" w:eastAsiaTheme="minorHAnsi" w:hAnsi="Courier New" w:cs="Courier New"/>
-          <w:lang w:val="en-US" w:eastAsia="en-US"/>
-        </w:rPr>
-      </w:pPr>
-      <w:r>
-        <w:rPr>
-          <w:rFonts w:ascii="Courier New" w:eastAsiaTheme="minorHAnsi" w:hAnsi="Courier New" w:cs="Courier New"/>
-          <w:lang w:val="en-US" w:eastAsia="en-US"/>
-        </w:rPr>
-        <w:t xml:space="preserve">        </w:t>
-      </w:r>
-      <w:proofErr w:type="spellStart"/>
-      <w:r>
-        <w:rPr>
-          <w:rFonts w:ascii="Courier New" w:eastAsiaTheme="minorHAnsi" w:hAnsi="Courier New" w:cs="Courier New"/>
-          <w:lang w:val="en-US" w:eastAsia="en-US"/>
-        </w:rPr>
-        <w:t>strcat</w:t>
-      </w:r>
-      <w:proofErr w:type="spellEnd"/>
-      <w:r>
-        <w:rPr>
-          <w:rFonts w:ascii="Courier New" w:eastAsiaTheme="minorHAnsi" w:hAnsi="Courier New" w:cs="Courier New"/>
-          <w:lang w:val="en-US" w:eastAsia="en-US"/>
-        </w:rPr>
-        <w:t>(filename, num);</w:t>
-      </w:r>
-    </w:p>
-    <w:p>
-      <w:pPr>
-        <w:rPr>
-          <w:rFonts w:ascii="Courier New" w:eastAsiaTheme="minorHAnsi" w:hAnsi="Courier New" w:cs="Courier New"/>
-          <w:lang w:val="en-US" w:eastAsia="en-US"/>
-        </w:rPr>
-      </w:pPr>
-      <w:r>
-        <w:rPr>
-          <w:rFonts w:ascii="Courier New" w:eastAsiaTheme="minorHAnsi" w:hAnsi="Courier New" w:cs="Courier New"/>
-          <w:lang w:val="en-US" w:eastAsia="en-US"/>
-        </w:rPr>
-        <w:t xml:space="preserve">        </w:t>
-      </w:r>
-      <w:proofErr w:type="spellStart"/>
-      <w:r>
-        <w:rPr>
-          <w:rFonts w:ascii="Courier New" w:eastAsiaTheme="minorHAnsi" w:hAnsi="Courier New" w:cs="Courier New"/>
-          <w:lang w:val="en-US" w:eastAsia="en-US"/>
-        </w:rPr>
-        <w:t>strcat</w:t>
-      </w:r>
-      <w:proofErr w:type="spellEnd"/>
-      <w:r>
-        <w:rPr>
-          <w:rFonts w:ascii="Courier New" w:eastAsiaTheme="minorHAnsi" w:hAnsi="Courier New" w:cs="Courier New"/>
-          <w:lang w:val="en-US" w:eastAsia="en-US"/>
-        </w:rPr>
-        <w:t>(</w:t>
-      </w:r>
-      <w:proofErr w:type="spellStart"/>
-      <w:r>
-        <w:rPr>
-          <w:rFonts w:ascii="Courier New" w:eastAsiaTheme="minorHAnsi" w:hAnsi="Courier New" w:cs="Courier New"/>
-          <w:lang w:val="en-US" w:eastAsia="en-US"/>
-        </w:rPr>
-        <w:t>filename,txt</w:t>
-      </w:r>
-      <w:proofErr w:type="spellEnd"/>
-      <w:r>
-        <w:rPr>
-          <w:rFonts w:ascii="Courier New" w:eastAsiaTheme="minorHAnsi" w:hAnsi="Courier New" w:cs="Courier New"/>
-          <w:lang w:val="en-US" w:eastAsia="en-US"/>
-        </w:rPr>
-        <w:t>);</w:t>
-      </w:r>
-    </w:p>
-    <w:p>
-      <w:pPr>
-        <w:rPr>
-          <w:rFonts w:ascii="Courier New" w:eastAsiaTheme="minorHAnsi" w:hAnsi="Courier New" w:cs="Courier New"/>
-          <w:lang w:val="en-US" w:eastAsia="en-US"/>
-        </w:rPr>
-      </w:pPr>
-      <w:r>
-        <w:rPr>
-          <w:rFonts w:ascii="Courier New" w:eastAsiaTheme="minorHAnsi" w:hAnsi="Courier New" w:cs="Courier New"/>
-          <w:lang w:val="en-US" w:eastAsia="en-US"/>
-        </w:rPr>
-        <w:t xml:space="preserve">        </w:t>
-      </w:r>
-      <w:proofErr w:type="spellStart"/>
-      <w:r>
-        <w:rPr>
-          <w:rFonts w:ascii="Courier New" w:eastAsiaTheme="minorHAnsi" w:hAnsi="Courier New" w:cs="Courier New"/>
-          <w:lang w:val="en-US" w:eastAsia="en-US"/>
-        </w:rPr>
-        <w:t>printf</w:t>
-      </w:r>
-      <w:proofErr w:type="spellEnd"/>
-      <w:r>
-        <w:rPr>
-          <w:rFonts w:ascii="Courier New" w:eastAsiaTheme="minorHAnsi" w:hAnsi="Courier New" w:cs="Courier New"/>
-          <w:lang w:val="en-US" w:eastAsia="en-US"/>
-        </w:rPr>
-        <w:t>("%</w:t>
-      </w:r>
-      <w:proofErr w:type="spellStart"/>
-      <w:r>
-        <w:rPr>
-          <w:rFonts w:ascii="Courier New" w:eastAsiaTheme="minorHAnsi" w:hAnsi="Courier New" w:cs="Courier New"/>
-          <w:lang w:val="en-US" w:eastAsia="en-US"/>
-        </w:rPr>
-        <w:t>s",filename</w:t>
-      </w:r>
-      <w:proofErr w:type="spellEnd"/>
-      <w:r>
-        <w:rPr>
-          <w:rFonts w:ascii="Courier New" w:eastAsiaTheme="minorHAnsi" w:hAnsi="Courier New" w:cs="Courier New"/>
-          <w:lang w:val="en-US" w:eastAsia="en-US"/>
-        </w:rPr>
-        <w:t>);</w:t>
-      </w:r>
-    </w:p>
-    <w:p>
-      <w:pPr>
-        <w:rPr>
-          <w:rFonts w:ascii="Courier New" w:eastAsiaTheme="minorHAnsi" w:hAnsi="Courier New" w:cs="Courier New"/>
-          <w:lang w:val="en-US" w:eastAsia="en-US"/>
-        </w:rPr>
-      </w:pPr>
-      <w:r>
-        <w:rPr>
-          <w:rFonts w:ascii="Courier New" w:eastAsiaTheme="minorHAnsi" w:hAnsi="Courier New" w:cs="Courier New"/>
-          <w:lang w:val="en-US" w:eastAsia="en-US"/>
-        </w:rPr>
-        <w:t xml:space="preserve">        int </w:t>
-      </w:r>
-      <w:proofErr w:type="spellStart"/>
-      <w:r>
-        <w:rPr>
-          <w:rFonts w:ascii="Courier New" w:eastAsiaTheme="minorHAnsi" w:hAnsi="Courier New" w:cs="Courier New"/>
-          <w:lang w:val="en-US" w:eastAsia="en-US"/>
-        </w:rPr>
-        <w:t>myfile</w:t>
-      </w:r>
-      <w:proofErr w:type="spellEnd"/>
-      <w:r>
-        <w:rPr>
-          <w:rFonts w:ascii="Courier New" w:eastAsiaTheme="minorHAnsi" w:hAnsi="Courier New" w:cs="Courier New"/>
-          <w:lang w:val="en-US" w:eastAsia="en-US"/>
-        </w:rPr>
-        <w:t xml:space="preserve"> = open(filename, O_RDWR| O_CREAT | O_TRUNC,0666); //</w:t>
-      </w:r>
-      <w:r>
-        <w:rPr>
-          <w:rFonts w:ascii="Courier New" w:eastAsiaTheme="minorHAnsi" w:hAnsi="Courier New" w:cs="Courier New"/>
-          <w:lang w:eastAsia="en-US"/>
-        </w:rPr>
-        <w:t>открытие</w:t>
-      </w:r>
-      <w:r>
-        <w:rPr>
-          <w:rFonts w:ascii="Courier New" w:eastAsiaTheme="minorHAnsi" w:hAnsi="Courier New" w:cs="Courier New"/>
-          <w:lang w:val="en-US" w:eastAsia="en-US"/>
-        </w:rPr>
-        <w:t xml:space="preserve"> </w:t>
-      </w:r>
-      <w:r>
-        <w:rPr>
-          <w:rFonts w:ascii="Courier New" w:eastAsiaTheme="minorHAnsi" w:hAnsi="Courier New" w:cs="Courier New"/>
-          <w:lang w:eastAsia="en-US"/>
-        </w:rPr>
-        <w:t>файла</w:t>
-      </w:r>
-    </w:p>
-    <w:p>
-      <w:pPr>
-        <w:rPr>
-          <w:rFonts w:ascii="Courier New" w:eastAsiaTheme="minorHAnsi" w:hAnsi="Courier New" w:cs="Courier New"/>
-          <w:lang w:val="en-US" w:eastAsia="en-US"/>
-        </w:rPr>
-      </w:pPr>
-    </w:p>
-    <w:p>
-      <w:pPr>
-        <w:rPr>
-          <w:rFonts w:ascii="Courier New" w:eastAsiaTheme="minorHAnsi" w:hAnsi="Courier New" w:cs="Courier New"/>
-          <w:lang w:eastAsia="en-US"/>
-        </w:rPr>
-      </w:pPr>
-      <w:r>
-        <w:rPr>
-          <w:rFonts w:ascii="Courier New" w:eastAsiaTheme="minorHAnsi" w:hAnsi="Courier New" w:cs="Courier New"/>
-          <w:lang w:val="en-US" w:eastAsia="en-US"/>
-        </w:rPr>
-        <w:t xml:space="preserve">        </w:t>
-      </w:r>
-      <w:proofErr w:type="spellStart"/>
-      <w:r>
-        <w:rPr>
-          <w:rFonts w:ascii="Courier New" w:eastAsiaTheme="minorHAnsi" w:hAnsi="Courier New" w:cs="Courier New"/>
-          <w:lang w:eastAsia="en-US"/>
-        </w:rPr>
-        <w:t>if</w:t>
-      </w:r>
-      <w:proofErr w:type="spellEnd"/>
-      <w:r>
-        <w:rPr>
-          <w:rFonts w:ascii="Courier New" w:eastAsiaTheme="minorHAnsi" w:hAnsi="Courier New" w:cs="Courier New"/>
-          <w:lang w:eastAsia="en-US"/>
-        </w:rPr>
-        <w:t xml:space="preserve"> (</w:t>
-      </w:r>
-      <w:proofErr w:type="spellStart"/>
-      <w:r>
-        <w:rPr>
-          <w:rFonts w:ascii="Courier New" w:eastAsiaTheme="minorHAnsi" w:hAnsi="Courier New" w:cs="Courier New"/>
-          <w:lang w:eastAsia="en-US"/>
-        </w:rPr>
-        <w:t>myfile</w:t>
-      </w:r>
-      <w:proofErr w:type="spellEnd"/>
-      <w:r>
-        <w:rPr>
-          <w:rFonts w:ascii="Courier New" w:eastAsiaTheme="minorHAnsi" w:hAnsi="Courier New" w:cs="Courier New"/>
-          <w:lang w:eastAsia="en-US"/>
-        </w:rPr>
-        <w:t>&lt;0)</w:t>
-      </w:r>
-    </w:p>
-    <w:p>
-      <w:pPr>
-        <w:rPr>
-          <w:rFonts w:ascii="Courier New" w:eastAsiaTheme="minorHAnsi" w:hAnsi="Courier New" w:cs="Courier New"/>
-          <w:lang w:eastAsia="en-US"/>
-        </w:rPr>
-      </w:pPr>
-      <w:r>
-        <w:rPr>
-          <w:rFonts w:ascii="Courier New" w:eastAsiaTheme="minorHAnsi" w:hAnsi="Courier New" w:cs="Courier New"/>
-          <w:lang w:eastAsia="en-US"/>
-        </w:rPr>
-        <w:t xml:space="preserve">        { //если не могу открыть (создать) файл</w:t>
-      </w:r>
-    </w:p>
-    <w:p>
-      <w:pPr>
-        <w:rPr>
-          <w:rFonts w:ascii="Courier New" w:eastAsiaTheme="minorHAnsi" w:hAnsi="Courier New" w:cs="Courier New"/>
-          <w:lang w:val="en-US" w:eastAsia="en-US"/>
-        </w:rPr>
-      </w:pPr>
-      <w:r>
-        <w:rPr>
-          <w:rFonts w:ascii="Courier New" w:eastAsiaTheme="minorHAnsi" w:hAnsi="Courier New" w:cs="Courier New"/>
-          <w:lang w:eastAsia="en-US"/>
-        </w:rPr>
-        <w:t xml:space="preserve">            </w:t>
-      </w:r>
-      <w:proofErr w:type="spellStart"/>
-      <w:r>
-        <w:rPr>
-          <w:rFonts w:ascii="Courier New" w:eastAsiaTheme="minorHAnsi" w:hAnsi="Courier New" w:cs="Courier New"/>
-          <w:lang w:val="en-US" w:eastAsia="en-US"/>
-        </w:rPr>
-        <w:t>printf</w:t>
-      </w:r>
-      <w:proofErr w:type="spellEnd"/>
-      <w:r>
-        <w:rPr>
-          <w:rFonts w:ascii="Courier New" w:eastAsiaTheme="minorHAnsi" w:hAnsi="Courier New" w:cs="Courier New"/>
-          <w:lang w:val="en-US" w:eastAsia="en-US"/>
-        </w:rPr>
-        <w:t>("Can't open file with name %s", filename);</w:t>
-      </w:r>
-    </w:p>
-    <w:p>
-      <w:pPr>
-        <w:rPr>
-          <w:rFonts w:ascii="Courier New" w:eastAsiaTheme="minorHAnsi" w:hAnsi="Courier New" w:cs="Courier New"/>
-          <w:lang w:val="en-US" w:eastAsia="en-US"/>
-        </w:rPr>
-      </w:pPr>
-      <w:r>
-        <w:rPr>
-          <w:rFonts w:ascii="Courier New" w:eastAsiaTheme="minorHAnsi" w:hAnsi="Courier New" w:cs="Courier New"/>
-          <w:lang w:val="en-US" w:eastAsia="en-US"/>
-        </w:rPr>
-        <w:t xml:space="preserve">            exit(-1);</w:t>
-      </w:r>
-    </w:p>
-    <w:p>
-      <w:pPr>
-        <w:rPr>
-          <w:rFonts w:ascii="Courier New" w:eastAsiaTheme="minorHAnsi" w:hAnsi="Courier New" w:cs="Courier New"/>
-          <w:lang w:val="en-US" w:eastAsia="en-US"/>
-        </w:rPr>
-      </w:pPr>
-      <w:r>
-        <w:rPr>
-          <w:rFonts w:ascii="Courier New" w:eastAsiaTheme="minorHAnsi" w:hAnsi="Courier New" w:cs="Courier New"/>
-          <w:lang w:val="en-US" w:eastAsia="en-US"/>
-        </w:rPr>
-        <w:t xml:space="preserve">        }</w:t>
-      </w:r>
-    </w:p>
-    <w:p>
-      <w:pPr>
-        <w:rPr>
-          <w:rFonts w:ascii="Courier New" w:eastAsiaTheme="minorHAnsi" w:hAnsi="Courier New" w:cs="Courier New"/>
-          <w:lang w:val="en-US" w:eastAsia="en-US"/>
-        </w:rPr>
-      </w:pPr>
-      <w:r>
-        <w:rPr>
-          <w:rFonts w:ascii="Courier New" w:eastAsiaTheme="minorHAnsi" w:hAnsi="Courier New" w:cs="Courier New"/>
-          <w:lang w:val="en-US" w:eastAsia="en-US"/>
-        </w:rPr>
-        <w:t xml:space="preserve">        else</w:t>
-      </w:r>
-    </w:p>
-    <w:p>
-      <w:pPr>
-        <w:rPr>
-          <w:rFonts w:ascii="Courier New" w:eastAsiaTheme="minorHAnsi" w:hAnsi="Courier New" w:cs="Courier New"/>
-          <w:lang w:val="en-US" w:eastAsia="en-US"/>
-        </w:rPr>
-      </w:pPr>
-      <w:r>
-        <w:rPr>
-          <w:rFonts w:ascii="Courier New" w:eastAsiaTheme="minorHAnsi" w:hAnsi="Courier New" w:cs="Courier New"/>
-          <w:lang w:val="en-US" w:eastAsia="en-US"/>
-        </w:rPr>
-        <w:t xml:space="preserve">        {</w:t>
-      </w:r>
-    </w:p>
-    <w:p>
-      <w:pPr>
-        <w:rPr>
-          <w:rFonts w:ascii="Courier New" w:eastAsiaTheme="minorHAnsi" w:hAnsi="Courier New" w:cs="Courier New"/>
-          <w:lang w:val="en-US" w:eastAsia="en-US"/>
-        </w:rPr>
-      </w:pPr>
-      <w:r>
-        <w:rPr>
-          <w:rFonts w:ascii="Courier New" w:eastAsiaTheme="minorHAnsi" w:hAnsi="Courier New" w:cs="Courier New"/>
-          <w:lang w:val="en-US" w:eastAsia="en-US"/>
-        </w:rPr>
+          <w:lang w:val="en-US" w:eastAsia="en-US"/>
+        </w:rPr>
+      </w:pPr>
+      <w:r>
+        <w:rPr>
+          <w:rFonts w:ascii="Courier New" w:eastAsiaTheme="minorHAnsi" w:hAnsi="Courier New" w:cs="Courier New"/>
+          <w:lang w:val="en-US" w:eastAsia="en-US"/>
+        </w:rPr>
+        <w:lastRenderedPageBreak/>
         <w:t xml:space="preserve">            for(int h=</w:t>
       </w:r>
       <w:proofErr w:type="spellStart"/>
@@ -5101,7 +5274,7 @@
                     <pic:cNvPicPr/>
                   </pic:nvPicPr>
                   <pic:blipFill>
-                    <a:blip r:embed="rId5">
+                    <a:blip r:embed="rId8">
                       <a:extLst>
                         <a:ext uri="{28A0092B-C50C-407E-A947-70E740481C1C}">
                           <a14:useLocalDpi xmlns:a14="http://schemas.microsoft.com/office/drawing/2010/main" val="0"/>
@@ -5155,153 +5328,6 @@
                 <pic:pic xmlns:pic="http://schemas.openxmlformats.org/drawingml/2006/picture">
                   <pic:nvPicPr>
                     <pic:cNvPr id="3" name="Снимок экрана 2020-04-07 в 17.50.47.png"/>
-                    <pic:cNvPicPr/>
-                  </pic:nvPicPr>
-                  <pic:blipFill>
-                    <a:blip r:embed="rId6">
-                      <a:extLst>
-                        <a:ext uri="{28A0092B-C50C-407E-A947-70E740481C1C}">
-                          <a14:useLocalDpi xmlns:a14="http://schemas.microsoft.com/office/drawing/2010/main" val="0"/>
-                        </a:ext>
-                      </a:extLst>
-                    </a:blip>
-                    <a:stretch>
-                      <a:fillRect/>
-                    </a:stretch>
-                  </pic:blipFill>
-                  <pic:spPr>
-                    <a:xfrm>
-                      <a:off x="0" y="0"/>
-                      <a:ext cx="6645910" cy="8738870"/>
-                    </a:xfrm>
-                    <a:prstGeom prst="rect">
-                      <a:avLst/>
-                    </a:prstGeom>
-                  </pic:spPr>
-                </pic:pic>
-              </a:graphicData>
-            </a:graphic>
-          </wp:inline>
-        </w:drawing>
-      </w:r>
-      <w:r>
-        <w:rPr>
-          <w:rFonts w:eastAsiaTheme="minorHAnsi"/>
-          <w:noProof/>
-          <w:lang w:eastAsia="en-US"/>
-        </w:rPr>
-        <w:lastRenderedPageBreak/>
-        <w:drawing>
-          <wp:inline distT="0" distB="0" distL="0" distR="0">
-            <wp:extent cx="6645910" cy="8738870"/>
-            <wp:effectExtent l="0" t="0" r="0" b="0"/>
-            <wp:docPr id="4" name="Рисунок 4"/>
-            <wp:cNvGraphicFramePr>
-              <a:graphicFrameLocks xmlns:a="http://schemas.openxmlformats.org/drawingml/2006/main" noChangeAspect="1"/>
-            </wp:cNvGraphicFramePr>
-            <a:graphic xmlns:a="http://schemas.openxmlformats.org/drawingml/2006/main">
-              <a:graphicData uri="http://schemas.openxmlformats.org/drawingml/2006/picture">
-                <pic:pic xmlns:pic="http://schemas.openxmlformats.org/drawingml/2006/picture">
-                  <pic:nvPicPr>
-                    <pic:cNvPr id="4" name="Снимок экрана 2020-04-07 в 17.50.56.png"/>
-                    <pic:cNvPicPr/>
-                  </pic:nvPicPr>
-                  <pic:blipFill>
-                    <a:blip r:embed="rId7">
-                      <a:extLst>
-                        <a:ext uri="{28A0092B-C50C-407E-A947-70E740481C1C}">
-                          <a14:useLocalDpi xmlns:a14="http://schemas.microsoft.com/office/drawing/2010/main" val="0"/>
-                        </a:ext>
-                      </a:extLst>
-                    </a:blip>
-                    <a:stretch>
-                      <a:fillRect/>
-                    </a:stretch>
-                  </pic:blipFill>
-                  <pic:spPr>
-                    <a:xfrm>
-                      <a:off x="0" y="0"/>
-                      <a:ext cx="6645910" cy="8738870"/>
-                    </a:xfrm>
-                    <a:prstGeom prst="rect">
-                      <a:avLst/>
-                    </a:prstGeom>
-                  </pic:spPr>
-                </pic:pic>
-              </a:graphicData>
-            </a:graphic>
-          </wp:inline>
-        </w:drawing>
-      </w:r>
-      <w:r>
-        <w:rPr>
-          <w:rFonts w:eastAsiaTheme="minorHAnsi"/>
-          <w:noProof/>
-          <w:lang w:eastAsia="en-US"/>
-        </w:rPr>
-        <w:lastRenderedPageBreak/>
-        <w:drawing>
-          <wp:inline distT="0" distB="0" distL="0" distR="0">
-            <wp:extent cx="6645910" cy="8738870"/>
-            <wp:effectExtent l="0" t="0" r="0" b="0"/>
-            <wp:docPr id="5" name="Рисунок 5"/>
-            <wp:cNvGraphicFramePr>
-              <a:graphicFrameLocks xmlns:a="http://schemas.openxmlformats.org/drawingml/2006/main" noChangeAspect="1"/>
-            </wp:cNvGraphicFramePr>
-            <a:graphic xmlns:a="http://schemas.openxmlformats.org/drawingml/2006/main">
-              <a:graphicData uri="http://schemas.openxmlformats.org/drawingml/2006/picture">
-                <pic:pic xmlns:pic="http://schemas.openxmlformats.org/drawingml/2006/picture">
-                  <pic:nvPicPr>
-                    <pic:cNvPr id="5" name="Снимок экрана 2020-04-07 в 17.51.06.png"/>
-                    <pic:cNvPicPr/>
-                  </pic:nvPicPr>
-                  <pic:blipFill>
-                    <a:blip r:embed="rId8">
-                      <a:extLst>
-                        <a:ext uri="{28A0092B-C50C-407E-A947-70E740481C1C}">
-                          <a14:useLocalDpi xmlns:a14="http://schemas.microsoft.com/office/drawing/2010/main" val="0"/>
-                        </a:ext>
-                      </a:extLst>
-                    </a:blip>
-                    <a:stretch>
-                      <a:fillRect/>
-                    </a:stretch>
-                  </pic:blipFill>
-                  <pic:spPr>
-                    <a:xfrm>
-                      <a:off x="0" y="0"/>
-                      <a:ext cx="6645910" cy="8738870"/>
-                    </a:xfrm>
-                    <a:prstGeom prst="rect">
-                      <a:avLst/>
-                    </a:prstGeom>
-                  </pic:spPr>
-                </pic:pic>
-              </a:graphicData>
-            </a:graphic>
-          </wp:inline>
-        </w:drawing>
-      </w:r>
-      <w:r>
-        <w:rPr>
-          <w:rFonts w:eastAsiaTheme="minorHAnsi"/>
-          <w:noProof/>
-          <w:lang w:eastAsia="en-US"/>
-        </w:rPr>
-        <w:lastRenderedPageBreak/>
-        <w:drawing>
-          <wp:inline distT="0" distB="0" distL="0" distR="0">
-            <wp:extent cx="6645910" cy="8738870"/>
-            <wp:effectExtent l="0" t="0" r="0" b="0"/>
-            <wp:docPr id="6" name="Рисунок 6"/>
-            <wp:cNvGraphicFramePr>
-              <a:graphicFrameLocks xmlns:a="http://schemas.openxmlformats.org/drawingml/2006/main" noChangeAspect="1"/>
-            </wp:cNvGraphicFramePr>
-            <a:graphic xmlns:a="http://schemas.openxmlformats.org/drawingml/2006/main">
-              <a:graphicData uri="http://schemas.openxmlformats.org/drawingml/2006/picture">
-                <pic:pic xmlns:pic="http://schemas.openxmlformats.org/drawingml/2006/picture">
-                  <pic:nvPicPr>
-                    <pic:cNvPr id="6" name="Снимок экрана 2020-04-07 в 17.51.10.png"/>
                     <pic:cNvPicPr/>
                   </pic:nvPicPr>
                   <pic:blipFill>
@@ -5334,6 +5360,153 @@
       <w:r>
         <w:rPr>
           <w:rFonts w:eastAsiaTheme="minorHAnsi"/>
+          <w:noProof/>
+          <w:lang w:eastAsia="en-US"/>
+        </w:rPr>
+        <w:lastRenderedPageBreak/>
+        <w:drawing>
+          <wp:inline distT="0" distB="0" distL="0" distR="0">
+            <wp:extent cx="6645910" cy="8738870"/>
+            <wp:effectExtent l="0" t="0" r="0" b="0"/>
+            <wp:docPr id="4" name="Рисунок 4"/>
+            <wp:cNvGraphicFramePr>
+              <a:graphicFrameLocks xmlns:a="http://schemas.openxmlformats.org/drawingml/2006/main" noChangeAspect="1"/>
+            </wp:cNvGraphicFramePr>
+            <a:graphic xmlns:a="http://schemas.openxmlformats.org/drawingml/2006/main">
+              <a:graphicData uri="http://schemas.openxmlformats.org/drawingml/2006/picture">
+                <pic:pic xmlns:pic="http://schemas.openxmlformats.org/drawingml/2006/picture">
+                  <pic:nvPicPr>
+                    <pic:cNvPr id="4" name="Снимок экрана 2020-04-07 в 17.50.56.png"/>
+                    <pic:cNvPicPr/>
+                  </pic:nvPicPr>
+                  <pic:blipFill>
+                    <a:blip r:embed="rId10">
+                      <a:extLst>
+                        <a:ext uri="{28A0092B-C50C-407E-A947-70E740481C1C}">
+                          <a14:useLocalDpi xmlns:a14="http://schemas.microsoft.com/office/drawing/2010/main" val="0"/>
+                        </a:ext>
+                      </a:extLst>
+                    </a:blip>
+                    <a:stretch>
+                      <a:fillRect/>
+                    </a:stretch>
+                  </pic:blipFill>
+                  <pic:spPr>
+                    <a:xfrm>
+                      <a:off x="0" y="0"/>
+                      <a:ext cx="6645910" cy="8738870"/>
+                    </a:xfrm>
+                    <a:prstGeom prst="rect">
+                      <a:avLst/>
+                    </a:prstGeom>
+                  </pic:spPr>
+                </pic:pic>
+              </a:graphicData>
+            </a:graphic>
+          </wp:inline>
+        </w:drawing>
+      </w:r>
+      <w:r>
+        <w:rPr>
+          <w:rFonts w:eastAsiaTheme="minorHAnsi"/>
+          <w:noProof/>
+          <w:lang w:eastAsia="en-US"/>
+        </w:rPr>
+        <w:lastRenderedPageBreak/>
+        <w:drawing>
+          <wp:inline distT="0" distB="0" distL="0" distR="0">
+            <wp:extent cx="6645910" cy="8738870"/>
+            <wp:effectExtent l="0" t="0" r="0" b="0"/>
+            <wp:docPr id="5" name="Рисунок 5"/>
+            <wp:cNvGraphicFramePr>
+              <a:graphicFrameLocks xmlns:a="http://schemas.openxmlformats.org/drawingml/2006/main" noChangeAspect="1"/>
+            </wp:cNvGraphicFramePr>
+            <a:graphic xmlns:a="http://schemas.openxmlformats.org/drawingml/2006/main">
+              <a:graphicData uri="http://schemas.openxmlformats.org/drawingml/2006/picture">
+                <pic:pic xmlns:pic="http://schemas.openxmlformats.org/drawingml/2006/picture">
+                  <pic:nvPicPr>
+                    <pic:cNvPr id="5" name="Снимок экрана 2020-04-07 в 17.51.06.png"/>
+                    <pic:cNvPicPr/>
+                  </pic:nvPicPr>
+                  <pic:blipFill>
+                    <a:blip r:embed="rId11">
+                      <a:extLst>
+                        <a:ext uri="{28A0092B-C50C-407E-A947-70E740481C1C}">
+                          <a14:useLocalDpi xmlns:a14="http://schemas.microsoft.com/office/drawing/2010/main" val="0"/>
+                        </a:ext>
+                      </a:extLst>
+                    </a:blip>
+                    <a:stretch>
+                      <a:fillRect/>
+                    </a:stretch>
+                  </pic:blipFill>
+                  <pic:spPr>
+                    <a:xfrm>
+                      <a:off x="0" y="0"/>
+                      <a:ext cx="6645910" cy="8738870"/>
+                    </a:xfrm>
+                    <a:prstGeom prst="rect">
+                      <a:avLst/>
+                    </a:prstGeom>
+                  </pic:spPr>
+                </pic:pic>
+              </a:graphicData>
+            </a:graphic>
+          </wp:inline>
+        </w:drawing>
+      </w:r>
+      <w:r>
+        <w:rPr>
+          <w:rFonts w:eastAsiaTheme="minorHAnsi"/>
+          <w:noProof/>
+          <w:lang w:eastAsia="en-US"/>
+        </w:rPr>
+        <w:lastRenderedPageBreak/>
+        <w:drawing>
+          <wp:inline distT="0" distB="0" distL="0" distR="0">
+            <wp:extent cx="6645910" cy="8738870"/>
+            <wp:effectExtent l="0" t="0" r="0" b="0"/>
+            <wp:docPr id="6" name="Рисунок 6"/>
+            <wp:cNvGraphicFramePr>
+              <a:graphicFrameLocks xmlns:a="http://schemas.openxmlformats.org/drawingml/2006/main" noChangeAspect="1"/>
+            </wp:cNvGraphicFramePr>
+            <a:graphic xmlns:a="http://schemas.openxmlformats.org/drawingml/2006/main">
+              <a:graphicData uri="http://schemas.openxmlformats.org/drawingml/2006/picture">
+                <pic:pic xmlns:pic="http://schemas.openxmlformats.org/drawingml/2006/picture">
+                  <pic:nvPicPr>
+                    <pic:cNvPr id="6" name="Снимок экрана 2020-04-07 в 17.51.10.png"/>
+                    <pic:cNvPicPr/>
+                  </pic:nvPicPr>
+                  <pic:blipFill>
+                    <a:blip r:embed="rId12">
+                      <a:extLst>
+                        <a:ext uri="{28A0092B-C50C-407E-A947-70E740481C1C}">
+                          <a14:useLocalDpi xmlns:a14="http://schemas.microsoft.com/office/drawing/2010/main" val="0"/>
+                        </a:ext>
+                      </a:extLst>
+                    </a:blip>
+                    <a:stretch>
+                      <a:fillRect/>
+                    </a:stretch>
+                  </pic:blipFill>
+                  <pic:spPr>
+                    <a:xfrm>
+                      <a:off x="0" y="0"/>
+                      <a:ext cx="6645910" cy="8738870"/>
+                    </a:xfrm>
+                    <a:prstGeom prst="rect">
+                      <a:avLst/>
+                    </a:prstGeom>
+                  </pic:spPr>
+                </pic:pic>
+              </a:graphicData>
+            </a:graphic>
+          </wp:inline>
+        </w:drawing>
+      </w:r>
+      <w:r>
+        <w:rPr>
+          <w:rFonts w:eastAsiaTheme="minorHAnsi"/>
           <w:lang w:eastAsia="en-US"/>
         </w:rPr>
         <w:t xml:space="preserve"> </w:t>
@@ -5381,14 +5554,7 @@
           <w:rFonts w:eastAsiaTheme="minorHAnsi"/>
           <w:lang w:eastAsia="en-US"/>
         </w:rPr>
-        <w:t>команды ввод</w:t>
-      </w:r>
-      <w:r>
-        <w:rPr>
-          <w:rFonts w:eastAsiaTheme="minorHAnsi"/>
-          <w:lang w:eastAsia="en-US"/>
-        </w:rPr>
-        <w:t>а и вывода.</w:t>
+        <w:t>команды ввода и вывода.</w:t>
       </w:r>
     </w:p>
     <w:sectPr>

</xml_diff>

<commit_message>
Added a screen of results of the 1st task
</commit_message>
<xml_diff>
--- a/5lab.docx
+++ b/5lab.docx
@@ -2120,6 +2120,7 @@
         <w:t>Результат:</w:t>
       </w:r>
     </w:p>
+    <w:p/>
     <w:p>
       <w:r>
         <w:rPr>
@@ -2127,9 +2128,9 @@
         </w:rPr>
         <w:drawing>
           <wp:inline distT="0" distB="0" distL="0" distR="0">
-            <wp:extent cx="6645910" cy="5278755"/>
-            <wp:effectExtent l="0" t="0" r="0" b="4445"/>
-            <wp:docPr id="1" name="Рисунок 1"/>
+            <wp:extent cx="6645910" cy="4946650"/>
+            <wp:effectExtent l="0" t="0" r="0" b="6350"/>
+            <wp:docPr id="10" name="Рисунок 10"/>
             <wp:cNvGraphicFramePr>
               <a:graphicFrameLocks xmlns:a="http://schemas.openxmlformats.org/drawingml/2006/main" noChangeAspect="1"/>
             </wp:cNvGraphicFramePr>
@@ -2137,7 +2138,7 @@
               <a:graphicData uri="http://schemas.openxmlformats.org/drawingml/2006/picture">
                 <pic:pic xmlns:pic="http://schemas.openxmlformats.org/drawingml/2006/picture">
                   <pic:nvPicPr>
-                    <pic:cNvPr id="1" name="Снимок экрана 2020-04-07 в 17.30.37.png"/>
+                    <pic:cNvPr id="10" name="Снимок экрана 2020-04-08 в 11.11.41.png"/>
                     <pic:cNvPicPr/>
                   </pic:nvPicPr>
                   <pic:blipFill>
@@ -2155,7 +2156,7 @@
                   <pic:spPr>
                     <a:xfrm>
                       <a:off x="0" y="0"/>
-                      <a:ext cx="6645910" cy="5278755"/>
+                      <a:ext cx="6645910" cy="4946650"/>
                     </a:xfrm>
                     <a:prstGeom prst="rect">
                       <a:avLst/>
@@ -2339,13 +2340,15 @@
       <w:pPr>
         <w:pStyle w:val="a3"/>
       </w:pPr>
+      <w:proofErr w:type="spellStart"/>
       <w:r>
         <w:rPr>
           <w:rFonts w:ascii="Times New Roman,Italic" w:hAnsi="Times New Roman,Italic"/>
-          <w:lang w:val="en-US"/>
+          <w:lang w:val="ru-RU"/>
         </w:rPr>
         <w:t>Ва</w:t>
       </w:r>
+      <w:proofErr w:type="spellEnd"/>
       <w:r>
         <w:rPr>
           <w:rFonts w:ascii="Times New Roman,Italic" w:hAnsi="Times New Roman,Italic"/>

</xml_diff>